<commit_message>
scope of the work
</commit_message>
<xml_diff>
--- a/KSL Project Proposal.docx
+++ b/KSL Project Proposal.docx
@@ -4595,17 +4595,6 @@
     </w:p>
     <w:p>
       <w:pPr>
-        <w:spacing w:line="360" w:lineRule="auto"/>
-        <w:jc w:val="both"/>
-        <w:rPr>
-          <w:rFonts w:ascii="Times New Roman" w:hAnsi="Times New Roman" w:cs="Times New Roman"/>
-          <w:sz w:val="24"/>
-          <w:szCs w:val="24"/>
-        </w:rPr>
-      </w:pPr>
-    </w:p>
-    <w:p>
-      <w:pPr>
         <w:pStyle w:val="Heading2"/>
         <w:spacing w:line="360" w:lineRule="auto"/>
         <w:jc w:val="both"/>
@@ -4634,31 +4623,11 @@
     </w:p>
     <w:p>
       <w:pPr>
-        <w:spacing w:line="360" w:lineRule="auto"/>
-        <w:jc w:val="both"/>
-        <w:rPr>
-          <w:rFonts w:ascii="Times New Roman" w:hAnsi="Times New Roman" w:cs="Times New Roman"/>
-          <w:sz w:val="24"/>
-          <w:szCs w:val="24"/>
-        </w:rPr>
-      </w:pPr>
-      <w:r>
-        <w:rPr>
-          <w:rFonts w:ascii="Times New Roman" w:hAnsi="Times New Roman" w:cs="Times New Roman"/>
-          <w:sz w:val="24"/>
-          <w:szCs w:val="24"/>
-        </w:rPr>
-        <w:t>To design, develop, and test a bidirectional software system that translates between Kenyan Sign Language (KSL) and spoken English.</w:t>
-      </w:r>
-    </w:p>
-    <w:p>
-      <w:pPr>
         <w:pStyle w:val="Heading2"/>
         <w:spacing w:line="360" w:lineRule="auto"/>
         <w:jc w:val="both"/>
         <w:rPr>
-          <w:rFonts w:ascii="Times New Roman" w:hAnsi="Times New Roman" w:cs="Times New Roman"/>
-          <w:b/>
+          <w:rFonts w:ascii="Times New Roman" w:eastAsiaTheme="minorHAnsi" w:hAnsi="Times New Roman" w:cs="Times New Roman"/>
           <w:color w:val="auto"/>
           <w:sz w:val="24"/>
           <w:szCs w:val="24"/>
@@ -4666,6 +4635,29 @@
       </w:pPr>
       <w:bookmarkStart w:id="14" w:name="_Toc74215810"/>
       <w:bookmarkStart w:id="15" w:name="_Toc83630566"/>
+      <w:r>
+        <w:rPr>
+          <w:rFonts w:ascii="Times New Roman" w:eastAsiaTheme="minorHAnsi" w:hAnsi="Times New Roman" w:cs="Times New Roman"/>
+          <w:color w:val="auto"/>
+          <w:sz w:val="24"/>
+          <w:szCs w:val="24"/>
+        </w:rPr>
+        <w:t>To develop a real-time, bidirectional communication system that translates Kenyan Sign Language (KSL) into speech and converts spoken or typed language into animated KSL, enhancing communication and learning opportunities for both Deaf and hearing individuals in Kenya.</w:t>
+      </w:r>
+    </w:p>
+    <w:p>
+      <w:pPr>
+        <w:pStyle w:val="Heading2"/>
+        <w:spacing w:line="360" w:lineRule="auto"/>
+        <w:jc w:val="both"/>
+        <w:rPr>
+          <w:rFonts w:ascii="Times New Roman" w:hAnsi="Times New Roman" w:cs="Times New Roman"/>
+          <w:b/>
+          <w:color w:val="auto"/>
+          <w:sz w:val="24"/>
+          <w:szCs w:val="24"/>
+        </w:rPr>
+      </w:pPr>
       <w:r>
         <w:rPr>
           <w:rFonts w:ascii="Times New Roman" w:hAnsi="Times New Roman" w:cs="Times New Roman"/>
@@ -4696,12 +4688,7 @@
       </w:r>
       <w:proofErr w:type="spellEnd"/>
       <w:r>
-        <w:t xml:space="preserve"> and </w:t>
-      </w:r>
-      <w:bookmarkStart w:id="16" w:name="_GoBack"/>
-      <w:bookmarkEnd w:id="16"/>
-      <w:r>
-        <w:t>LSTM-based machine learning for accurate gesture recognition and speech output.</w:t>
+        <w:t xml:space="preserve"> and LSTM-based machine learning for accurate gesture recognition and speech output.</w:t>
       </w:r>
     </w:p>
     <w:p>
@@ -4760,8 +4747,8 @@
           <w:szCs w:val="24"/>
         </w:rPr>
       </w:pPr>
-      <w:bookmarkStart w:id="17" w:name="_Toc74215811"/>
-      <w:bookmarkStart w:id="18" w:name="_Toc83630567"/>
+      <w:bookmarkStart w:id="16" w:name="_Toc74215811"/>
+      <w:bookmarkStart w:id="17" w:name="_Toc83630567"/>
       <w:r>
         <w:rPr>
           <w:rFonts w:ascii="Times New Roman" w:hAnsi="Times New Roman" w:cs="Times New Roman"/>
@@ -4772,27 +4759,8 @@
         </w:rPr>
         <w:t>1.4: Significance of the study</w:t>
       </w:r>
+      <w:bookmarkEnd w:id="16"/>
       <w:bookmarkEnd w:id="17"/>
-      <w:bookmarkEnd w:id="18"/>
-    </w:p>
-    <w:p>
-      <w:pPr>
-        <w:spacing w:line="360" w:lineRule="auto"/>
-        <w:jc w:val="both"/>
-        <w:rPr>
-          <w:rFonts w:ascii="Times New Roman" w:hAnsi="Times New Roman" w:cs="Times New Roman"/>
-          <w:sz w:val="24"/>
-          <w:szCs w:val="24"/>
-        </w:rPr>
-      </w:pPr>
-      <w:r>
-        <w:rPr>
-          <w:rFonts w:ascii="Times New Roman" w:hAnsi="Times New Roman" w:cs="Times New Roman"/>
-          <w:sz w:val="24"/>
-          <w:szCs w:val="24"/>
-        </w:rPr>
-        <w:t>This project will demonstrate a practical application of modern AI for social good in a Kenyan context. It will produce a proof-of-concept that can be scaled and improved upon, potentially leading to more advanced tools for education (e.g., KSL learning aids) and accessibility (e.g., in public service points). The project also contributes to the broader field of sign language technology by providing a methodology specific to KSL.</w:t>
-      </w:r>
     </w:p>
     <w:p>
       <w:pPr>
@@ -4800,56 +4768,42 @@
         <w:spacing w:line="360" w:lineRule="auto"/>
         <w:jc w:val="both"/>
         <w:rPr>
-          <w:rFonts w:ascii="Times New Roman" w:hAnsi="Times New Roman" w:cs="Times New Roman"/>
-          <w:b/>
+          <w:rFonts w:ascii="Times New Roman" w:eastAsiaTheme="minorHAnsi" w:hAnsi="Times New Roman" w:cs="Times New Roman"/>
           <w:color w:val="auto"/>
           <w:sz w:val="24"/>
           <w:szCs w:val="24"/>
         </w:rPr>
       </w:pPr>
-      <w:bookmarkStart w:id="19" w:name="_Toc74215812"/>
-      <w:bookmarkStart w:id="20" w:name="_Toc83630568"/>
-      <w:r>
-        <w:rPr>
-          <w:rFonts w:ascii="Times New Roman" w:hAnsi="Times New Roman" w:cs="Times New Roman"/>
-          <w:b/>
+      <w:bookmarkStart w:id="18" w:name="_Toc74215812"/>
+      <w:bookmarkStart w:id="19" w:name="_Toc83630568"/>
+      <w:r>
+        <w:rPr>
+          <w:rFonts w:ascii="Times New Roman" w:eastAsiaTheme="minorHAnsi" w:hAnsi="Times New Roman" w:cs="Times New Roman"/>
           <w:color w:val="auto"/>
           <w:sz w:val="24"/>
           <w:szCs w:val="24"/>
         </w:rPr>
-        <w:t>1.5: Scope of the study</w:t>
-      </w:r>
-      <w:bookmarkEnd w:id="19"/>
-      <w:bookmarkEnd w:id="20"/>
-    </w:p>
-    <w:p>
-      <w:r>
-        <w:t>This project will focus on a limited but functional vocabulary of KSL signs (e</w:t>
-      </w:r>
-      <w:r>
-        <w:t xml:space="preserve">.g., 10-20 </w:t>
-      </w:r>
-      <w:r>
-        <w:t>common words and phrases). The KSL-to-Speech translation will be based on isolated signs or short phrases. The 3D animations for the Speech-to-KSL module will be pre-rendered or procedurally generated for the target vocabulary. The primary language for speech will be English.</w:t>
-      </w:r>
-    </w:p>
-    <w:p/>
+        <w:t>This project is significant because it addresses critical communication barriers between Deaf and hearing individuals in Kenya, where limited knowledge of Kenyan Sign Language (KSL) often leads to slow, ineffective, or misunderstood interactions. By providing a real-time, bidirectional translation system, the study will enhance communication efficiency, allowing Deaf individuals to express themselves clearly through speech output, while enabling hearing individuals to learn and understand KSL more easily through animated visual feedback. The system will serve as both a practical communication tool and a learning aid for students, educators, and community members, promoting social inclusion and accessibility. Additionally, the project contributes to technological innovation by integrating computer vision, machine learning, and 3D animation in a culturally relevant context, paving the way for future research and development of AI-driven solutions for local sign languages.</w:t>
+      </w:r>
+    </w:p>
     <w:p>
       <w:pPr>
         <w:pStyle w:val="Heading2"/>
         <w:spacing w:line="360" w:lineRule="auto"/>
         <w:jc w:val="both"/>
         <w:rPr>
-          <w:rFonts w:ascii="Times New Roman" w:hAnsi="Times New Roman" w:cs="Times New Roman"/>
-          <w:b/>
+          <w:rFonts w:ascii="Times New Roman" w:eastAsiaTheme="minorHAnsi" w:hAnsi="Times New Roman" w:cs="Times New Roman"/>
           <w:color w:val="auto"/>
           <w:sz w:val="24"/>
           <w:szCs w:val="24"/>
         </w:rPr>
       </w:pPr>
-      <w:bookmarkStart w:id="21" w:name="_Toc74215813"/>
-      <w:bookmarkStart w:id="22" w:name="_Toc83630569"/>
-      <w:r>
+    </w:p>
+    <w:p>
+      <w:pPr>
+        <w:pStyle w:val="Heading2"/>
+        <w:spacing w:line="360" w:lineRule="auto"/>
+        <w:jc w:val="both"/>
         <w:rPr>
           <w:rFonts w:ascii="Times New Roman" w:hAnsi="Times New Roman" w:cs="Times New Roman"/>
           <w:b/>
@@ -4857,10 +4811,81 @@
           <w:sz w:val="24"/>
           <w:szCs w:val="24"/>
         </w:rPr>
+      </w:pPr>
+      <w:r>
+        <w:rPr>
+          <w:rFonts w:ascii="Times New Roman" w:hAnsi="Times New Roman" w:cs="Times New Roman"/>
+          <w:b/>
+          <w:color w:val="auto"/>
+          <w:sz w:val="24"/>
+          <w:szCs w:val="24"/>
+        </w:rPr>
+        <w:t>1.5: Scope of the study</w:t>
+      </w:r>
+      <w:bookmarkEnd w:id="18"/>
+      <w:bookmarkEnd w:id="19"/>
+    </w:p>
+    <w:p>
+      <w:r>
+        <w:t xml:space="preserve">The scope of this project is limited to developing a real-time, bidirectional translation system between Kenyan Sign Language (KSL) and spoken language. For KSL-to-speech, the system will capture hand gestures using a webcam or camera, process them through </w:t>
+      </w:r>
+      <w:proofErr w:type="spellStart"/>
+      <w:r>
+        <w:t>MediaPipe</w:t>
+      </w:r>
+      <w:proofErr w:type="spellEnd"/>
+      <w:r>
+        <w:t xml:space="preserve"> and an LSTM-based machine learning model, and generate corresponding text and speech output. For speech-to-KSL, the system will use Speech-to-Text (STT) technology to convert spoken input into text, which will then drive a 3D animated hand model to display accurate KSL gestures using Three.js. The system will focus on commonly used KSL signs and phrases relevant to everyday communication and learning contexts. It will not cover full conversational KSL with regional dialect variations or domain-specific technical vocabulary. The intended users are Deaf individuals, hearing learners of KSL, and educators seeking a practical communication and learning aid.</w:t>
+      </w:r>
+    </w:p>
+    <w:p>
+      <w:pPr>
+        <w:pStyle w:val="Heading2"/>
+        <w:spacing w:line="360" w:lineRule="auto"/>
+        <w:jc w:val="both"/>
+        <w:rPr>
+          <w:rFonts w:ascii="Times New Roman" w:hAnsi="Times New Roman" w:cs="Times New Roman"/>
+          <w:b/>
+          <w:color w:val="auto"/>
+          <w:sz w:val="24"/>
+          <w:szCs w:val="24"/>
+        </w:rPr>
+      </w:pPr>
+      <w:bookmarkStart w:id="20" w:name="_Toc74215813"/>
+      <w:bookmarkStart w:id="21" w:name="_Toc83630569"/>
+      <w:r>
+        <w:rPr>
+          <w:rFonts w:ascii="Times New Roman" w:hAnsi="Times New Roman" w:cs="Times New Roman"/>
+          <w:b/>
+          <w:color w:val="auto"/>
+          <w:sz w:val="24"/>
+          <w:szCs w:val="24"/>
+        </w:rPr>
         <w:t>1.6: Limitations</w:t>
       </w:r>
+      <w:bookmarkEnd w:id="20"/>
       <w:bookmarkEnd w:id="21"/>
+    </w:p>
+    <w:p>
+      <w:pPr>
+        <w:pStyle w:val="NormalWeb"/>
+      </w:pPr>
+      <w:bookmarkStart w:id="22" w:name="_GoBack"/>
       <w:bookmarkEnd w:id="22"/>
+      <w:proofErr w:type="gramStart"/>
+      <w:r>
+        <w:rPr>
+          <w:rFonts w:hAnsi="Symbol"/>
+        </w:rPr>
+        <w:t></w:t>
+      </w:r>
+      <w:r>
+        <w:t xml:space="preserve">  Limited</w:t>
+      </w:r>
+      <w:proofErr w:type="gramEnd"/>
+      <w:r>
+        <w:t xml:space="preserve"> KSL datasets</w:t>
+      </w:r>
     </w:p>
     <w:p>
       <w:pPr>
@@ -4871,25 +4896,7 @@
         <w:rPr>
           <w:rFonts w:hAnsi="Symbol"/>
         </w:rPr>
-        <w:t></w:t>
-      </w:r>
-      <w:r>
-        <w:t xml:space="preserve">  Limited</w:t>
-      </w:r>
-      <w:proofErr w:type="gramEnd"/>
-      <w:r>
-        <w:t xml:space="preserve"> KSL datasets</w:t>
-      </w:r>
-    </w:p>
-    <w:p>
-      <w:pPr>
-        <w:pStyle w:val="NormalWeb"/>
-      </w:pPr>
-      <w:proofErr w:type="gramStart"/>
-      <w:r>
-        <w:rPr>
-          <w:rFonts w:hAnsi="Symbol"/>
-        </w:rPr>
+        <w:lastRenderedPageBreak/>
         <w:t></w:t>
       </w:r>
       <w:r>

</xml_diff>

<commit_message>
existing KSL software proposal part
</commit_message>
<xml_diff>
--- a/KSL Project Proposal.docx
+++ b/KSL Project Proposal.docx
@@ -4870,8 +4870,6 @@
       <w:pPr>
         <w:pStyle w:val="NormalWeb"/>
       </w:pPr>
-      <w:bookmarkStart w:id="22" w:name="_GoBack"/>
-      <w:bookmarkEnd w:id="22"/>
       <w:proofErr w:type="gramStart"/>
       <w:r>
         <w:rPr>
@@ -4967,8 +4965,8 @@
           <w:szCs w:val="24"/>
         </w:rPr>
       </w:pPr>
-      <w:bookmarkStart w:id="23" w:name="_Toc83630570"/>
-      <w:bookmarkStart w:id="24" w:name="_Toc74215815"/>
+      <w:bookmarkStart w:id="22" w:name="_Toc83630570"/>
+      <w:bookmarkStart w:id="23" w:name="_Toc74215815"/>
       <w:r>
         <w:rPr>
           <w:rFonts w:ascii="Times New Roman" w:hAnsi="Times New Roman" w:cs="Times New Roman"/>
@@ -4980,7 +4978,7 @@
         <w:lastRenderedPageBreak/>
         <w:t>CHAPTER 2: LITERATURE REVIEW</w:t>
       </w:r>
-      <w:bookmarkEnd w:id="23"/>
+      <w:bookmarkEnd w:id="22"/>
     </w:p>
     <w:p>
       <w:pPr>
@@ -5009,7 +5007,7 @@
           <w:szCs w:val="24"/>
         </w:rPr>
       </w:pPr>
-      <w:bookmarkStart w:id="25" w:name="_Toc83630571"/>
+      <w:bookmarkStart w:id="24" w:name="_Toc83630571"/>
       <w:r>
         <w:rPr>
           <w:rFonts w:ascii="Times New Roman" w:hAnsi="Times New Roman" w:cs="Times New Roman"/>
@@ -5020,13 +5018,8 @@
         </w:rPr>
         <w:t>2.1: INTRODUCTION</w:t>
       </w:r>
+      <w:bookmarkEnd w:id="23"/>
       <w:bookmarkEnd w:id="24"/>
-      <w:bookmarkEnd w:id="25"/>
-    </w:p>
-    <w:p>
-      <w:r>
-        <w:t>This chapter reviews existing technological solutions for sign language translation, the software tools that enable them, and identifies the gap this project aims to fill.</w:t>
-      </w:r>
     </w:p>
     <w:p>
       <w:pPr>
@@ -5034,24 +5027,531 @@
         <w:spacing w:line="360" w:lineRule="auto"/>
         <w:jc w:val="both"/>
         <w:rPr>
-          <w:rFonts w:ascii="Times New Roman" w:hAnsi="Times New Roman" w:cs="Times New Roman"/>
-          <w:b/>
+          <w:rFonts w:asciiTheme="minorHAnsi" w:eastAsiaTheme="minorHAnsi" w:hAnsiTheme="minorHAnsi" w:cstheme="minorBidi"/>
           <w:color w:val="auto"/>
-        </w:rPr>
-      </w:pPr>
-      <w:bookmarkStart w:id="26" w:name="_Toc74215816"/>
-      <w:bookmarkStart w:id="27" w:name="_Toc83630572"/>
-      <w:r>
-        <w:rPr>
-          <w:rFonts w:ascii="Times New Roman" w:hAnsi="Times New Roman" w:cs="Times New Roman"/>
-          <w:b/>
+          <w:sz w:val="22"/>
+          <w:szCs w:val="22"/>
+        </w:rPr>
+      </w:pPr>
+      <w:bookmarkStart w:id="25" w:name="_Toc74215816"/>
+      <w:bookmarkStart w:id="26" w:name="_Toc83630572"/>
+      <w:r>
+        <w:rPr>
+          <w:rFonts w:asciiTheme="minorHAnsi" w:eastAsiaTheme="minorHAnsi" w:hAnsiTheme="minorHAnsi" w:cstheme="minorBidi"/>
           <w:color w:val="auto"/>
+          <w:sz w:val="22"/>
+          <w:szCs w:val="22"/>
+        </w:rPr>
+        <w:t>This chapter reviews literature related to the development of a bidirectional Kenyan Sign Language (KSL) communication system. It focuses on existing sign language recognition and translation systems, speech-to-text and text-to-speech technologies, and the use of computer vision, machine learning, and 3D animation in supporting communication for Deaf communities. The review highlights the strengths and limitations of current systems both globally and in Kenya, identifies gaps in technology, and examines software tools and methodologies used in similar projects. This analysis provides the foundation for designing a culturally relevant, real-time KSL-to-speech and speech-to-KSL system that meets the practical and educational needs of users.</w:t>
+      </w:r>
+    </w:p>
+    <w:p>
+      <w:pPr>
+        <w:pStyle w:val="Heading3"/>
+        <w:spacing w:line="360" w:lineRule="auto"/>
+        <w:jc w:val="both"/>
+        <w:rPr>
+          <w:rFonts w:ascii="Times New Roman" w:hAnsi="Times New Roman" w:cs="Times New Roman"/>
+          <w:b/>
+          <w:color w:val="auto"/>
+        </w:rPr>
+      </w:pPr>
+      <w:r>
+        <w:rPr>
+          <w:rFonts w:ascii="Times New Roman" w:hAnsi="Times New Roman" w:cs="Times New Roman"/>
+          <w:b/>
+          <w:color w:val="auto"/>
         </w:rPr>
         <w:t>2.2: EXISTING SYSTEMS</w:t>
       </w:r>
+      <w:bookmarkEnd w:id="25"/>
       <w:bookmarkEnd w:id="26"/>
+    </w:p>
+    <w:p>
+      <w:pPr>
+        <w:spacing w:before="100" w:beforeAutospacing="1" w:after="100" w:afterAutospacing="1" w:line="240" w:lineRule="auto"/>
+        <w:outlineLvl w:val="2"/>
+        <w:rPr>
+          <w:rFonts w:ascii="Times New Roman" w:eastAsia="Times New Roman" w:hAnsi="Times New Roman" w:cs="Times New Roman"/>
+          <w:b/>
+          <w:bCs/>
+          <w:sz w:val="27"/>
+          <w:szCs w:val="27"/>
+        </w:rPr>
+      </w:pPr>
+      <w:r>
+        <w:rPr>
+          <w:rFonts w:ascii="Times New Roman" w:eastAsia="Times New Roman" w:hAnsi="Times New Roman" w:cs="Times New Roman"/>
+          <w:b/>
+          <w:bCs/>
+          <w:sz w:val="27"/>
+          <w:szCs w:val="27"/>
+        </w:rPr>
+        <w:t>2.2.1 Global Sign-Language Systems</w:t>
+      </w:r>
+    </w:p>
+    <w:p>
+      <w:pPr>
+        <w:spacing w:before="100" w:beforeAutospacing="1" w:after="100" w:afterAutospacing="1" w:line="240" w:lineRule="auto"/>
+        <w:rPr>
+          <w:rFonts w:ascii="Times New Roman" w:eastAsia="Times New Roman" w:hAnsi="Times New Roman" w:cs="Times New Roman"/>
+          <w:sz w:val="24"/>
+          <w:szCs w:val="24"/>
+        </w:rPr>
+      </w:pPr>
+      <w:r>
+        <w:rPr>
+          <w:rFonts w:ascii="Times New Roman" w:eastAsia="Times New Roman" w:hAnsi="Times New Roman" w:cs="Times New Roman"/>
+          <w:sz w:val="24"/>
+          <w:szCs w:val="24"/>
+        </w:rPr>
+        <w:t xml:space="preserve">Several sign language recognition systems have been developed internationally, mainly for widely used languages such as American Sign Language (ASL) and British Sign Language (BSL). These systems often combine computer vision techniques with machine learning models, using hand </w:t>
+      </w:r>
+      <w:proofErr w:type="spellStart"/>
+      <w:r>
+        <w:rPr>
+          <w:rFonts w:ascii="Times New Roman" w:eastAsia="Times New Roman" w:hAnsi="Times New Roman" w:cs="Times New Roman"/>
+          <w:sz w:val="24"/>
+          <w:szCs w:val="24"/>
+        </w:rPr>
+        <w:t>keypoints</w:t>
+      </w:r>
+      <w:proofErr w:type="spellEnd"/>
+      <w:r>
+        <w:rPr>
+          <w:rFonts w:ascii="Times New Roman" w:eastAsia="Times New Roman" w:hAnsi="Times New Roman" w:cs="Times New Roman"/>
+          <w:sz w:val="24"/>
+          <w:szCs w:val="24"/>
+        </w:rPr>
+        <w:t xml:space="preserve">, body joints, and RGB video to recognize gestures. For example, skeleton-aware multi-modal recognition frameworks use graph-convolutional networks over skeleton data, sometimes fused with RGB information, to classify gestures accurately. Many of these systems can convert recognized signs into text or speech, often in real time, and are used for communication or learning purposes. However, most of these systems are language-specific and cannot be directly applied to Kenyan Sign Language (KSL) due to differences in grammar, </w:t>
+      </w:r>
+      <w:bookmarkStart w:id="27" w:name="_GoBack"/>
       <w:bookmarkEnd w:id="27"/>
-    </w:p>
+      <w:r>
+        <w:rPr>
+          <w:rFonts w:ascii="Times New Roman" w:eastAsia="Times New Roman" w:hAnsi="Times New Roman" w:cs="Times New Roman"/>
+          <w:sz w:val="24"/>
+          <w:szCs w:val="24"/>
+        </w:rPr>
+        <w:t>vocabulary, and regional gesture variations.</w:t>
+      </w:r>
+    </w:p>
+    <w:p>
+      <w:pPr>
+        <w:spacing w:after="0" w:line="240" w:lineRule="auto"/>
+        <w:rPr>
+          <w:rFonts w:ascii="Times New Roman" w:eastAsia="Times New Roman" w:hAnsi="Times New Roman" w:cs="Times New Roman"/>
+          <w:sz w:val="24"/>
+          <w:szCs w:val="24"/>
+        </w:rPr>
+      </w:pPr>
+      <w:r>
+        <w:rPr>
+          <w:rFonts w:ascii="Times New Roman" w:eastAsia="Times New Roman" w:hAnsi="Times New Roman" w:cs="Times New Roman"/>
+          <w:b/>
+          <w:bCs/>
+          <w:sz w:val="27"/>
+          <w:szCs w:val="27"/>
+        </w:rPr>
+        <w:t>2.2.2 Kenyan / KSL-Specific Systems</w:t>
+      </w:r>
+    </w:p>
+    <w:p>
+      <w:pPr>
+        <w:spacing w:before="100" w:beforeAutospacing="1" w:after="100" w:afterAutospacing="1" w:line="240" w:lineRule="auto"/>
+        <w:rPr>
+          <w:rFonts w:ascii="Times New Roman" w:eastAsia="Times New Roman" w:hAnsi="Times New Roman" w:cs="Times New Roman"/>
+          <w:sz w:val="24"/>
+          <w:szCs w:val="24"/>
+        </w:rPr>
+      </w:pPr>
+      <w:r>
+        <w:rPr>
+          <w:rFonts w:ascii="Times New Roman" w:eastAsia="Times New Roman" w:hAnsi="Times New Roman" w:cs="Times New Roman"/>
+          <w:sz w:val="24"/>
+          <w:szCs w:val="24"/>
+        </w:rPr>
+        <w:t>In Kenya, research and development for KSL-focused systems is growing but still limited. Key initiatives include:</w:t>
+      </w:r>
+    </w:p>
+    <w:p>
+      <w:pPr>
+        <w:numPr>
+          <w:ilvl w:val="0"/>
+          <w:numId w:val="7"/>
+        </w:numPr>
+        <w:spacing w:before="100" w:beforeAutospacing="1" w:after="100" w:afterAutospacing="1" w:line="240" w:lineRule="auto"/>
+        <w:rPr>
+          <w:rFonts w:ascii="Times New Roman" w:eastAsia="Times New Roman" w:hAnsi="Times New Roman" w:cs="Times New Roman"/>
+          <w:sz w:val="24"/>
+          <w:szCs w:val="24"/>
+        </w:rPr>
+      </w:pPr>
+      <w:r>
+        <w:rPr>
+          <w:rFonts w:ascii="Times New Roman" w:eastAsia="Times New Roman" w:hAnsi="Times New Roman" w:cs="Times New Roman"/>
+          <w:b/>
+          <w:bCs/>
+          <w:sz w:val="24"/>
+          <w:szCs w:val="24"/>
+        </w:rPr>
+        <w:t>AI4KSL Project</w:t>
+      </w:r>
+      <w:r>
+        <w:rPr>
+          <w:rFonts w:ascii="Times New Roman" w:eastAsia="Times New Roman" w:hAnsi="Times New Roman" w:cs="Times New Roman"/>
+          <w:sz w:val="24"/>
+          <w:szCs w:val="24"/>
+        </w:rPr>
+        <w:t xml:space="preserve"> – A major dataset collection effort that gathered thousands of KSL video clips from Deaf learners and teachers, annotated with phonetic-level information. This dataset provides a foundation for machine learning models for KSL recognition, but does not constitute a full translation system.</w:t>
+      </w:r>
+    </w:p>
+    <w:p>
+      <w:pPr>
+        <w:numPr>
+          <w:ilvl w:val="0"/>
+          <w:numId w:val="7"/>
+        </w:numPr>
+        <w:spacing w:before="100" w:beforeAutospacing="1" w:after="100" w:afterAutospacing="1" w:line="240" w:lineRule="auto"/>
+        <w:rPr>
+          <w:rFonts w:ascii="Times New Roman" w:eastAsia="Times New Roman" w:hAnsi="Times New Roman" w:cs="Times New Roman"/>
+          <w:sz w:val="24"/>
+          <w:szCs w:val="24"/>
+        </w:rPr>
+      </w:pPr>
+      <w:r>
+        <w:rPr>
+          <w:rFonts w:ascii="Times New Roman" w:eastAsia="Times New Roman" w:hAnsi="Times New Roman" w:cs="Times New Roman"/>
+          <w:b/>
+          <w:bCs/>
+          <w:sz w:val="24"/>
+          <w:szCs w:val="24"/>
+        </w:rPr>
+        <w:t>KSL Gesture Recognition Dataset</w:t>
+      </w:r>
+      <w:r>
+        <w:rPr>
+          <w:rFonts w:ascii="Times New Roman" w:eastAsia="Times New Roman" w:hAnsi="Times New Roman" w:cs="Times New Roman"/>
+          <w:sz w:val="24"/>
+          <w:szCs w:val="24"/>
+        </w:rPr>
+        <w:t xml:space="preserve"> – Researchers have compiled datasets of both static and dynamic KSL gestures, allowing the training of models to recognize hand shapes and motions accurately. These datasets are essential for developing gesture recognition algorithms.</w:t>
+      </w:r>
+    </w:p>
+    <w:p>
+      <w:pPr>
+        <w:numPr>
+          <w:ilvl w:val="0"/>
+          <w:numId w:val="7"/>
+        </w:numPr>
+        <w:spacing w:before="100" w:beforeAutospacing="1" w:after="100" w:afterAutospacing="1" w:line="240" w:lineRule="auto"/>
+        <w:rPr>
+          <w:rFonts w:ascii="Times New Roman" w:eastAsia="Times New Roman" w:hAnsi="Times New Roman" w:cs="Times New Roman"/>
+          <w:sz w:val="24"/>
+          <w:szCs w:val="24"/>
+        </w:rPr>
+      </w:pPr>
+      <w:r>
+        <w:rPr>
+          <w:rFonts w:ascii="Times New Roman" w:eastAsia="Times New Roman" w:hAnsi="Times New Roman" w:cs="Times New Roman"/>
+          <w:b/>
+          <w:bCs/>
+          <w:sz w:val="24"/>
+          <w:szCs w:val="24"/>
+        </w:rPr>
+        <w:t>KSL-to-Text Translation Systems</w:t>
+      </w:r>
+      <w:r>
+        <w:rPr>
+          <w:rFonts w:ascii="Times New Roman" w:eastAsia="Times New Roman" w:hAnsi="Times New Roman" w:cs="Times New Roman"/>
+          <w:sz w:val="24"/>
+          <w:szCs w:val="24"/>
+        </w:rPr>
+        <w:t xml:space="preserve"> – Prototype systems have been developed using computer vision and lightweight machine learning models (e.g., SSD </w:t>
+      </w:r>
+      <w:proofErr w:type="spellStart"/>
+      <w:r>
+        <w:rPr>
+          <w:rFonts w:ascii="Times New Roman" w:eastAsia="Times New Roman" w:hAnsi="Times New Roman" w:cs="Times New Roman"/>
+          <w:sz w:val="24"/>
+          <w:szCs w:val="24"/>
+        </w:rPr>
+        <w:t>MobileNet</w:t>
+      </w:r>
+      <w:proofErr w:type="spellEnd"/>
+      <w:r>
+        <w:rPr>
+          <w:rFonts w:ascii="Times New Roman" w:eastAsia="Times New Roman" w:hAnsi="Times New Roman" w:cs="Times New Roman"/>
+          <w:sz w:val="24"/>
+          <w:szCs w:val="24"/>
+        </w:rPr>
+        <w:t xml:space="preserve">-based </w:t>
+      </w:r>
+      <w:r>
+        <w:rPr>
+          <w:rFonts w:ascii="Times New Roman" w:eastAsia="Times New Roman" w:hAnsi="Times New Roman" w:cs="Times New Roman"/>
+          <w:sz w:val="24"/>
+          <w:szCs w:val="24"/>
+        </w:rPr>
+        <w:lastRenderedPageBreak/>
+        <w:t>architectures) to recognize KSL gestures and translate them into text. These systems show good accuracy but often lack real-time performance or integration with speech synthesis.</w:t>
+      </w:r>
+    </w:p>
+    <w:p>
+      <w:pPr>
+        <w:numPr>
+          <w:ilvl w:val="0"/>
+          <w:numId w:val="7"/>
+        </w:numPr>
+        <w:spacing w:before="100" w:beforeAutospacing="1" w:after="100" w:afterAutospacing="1" w:line="240" w:lineRule="auto"/>
+        <w:rPr>
+          <w:rFonts w:ascii="Times New Roman" w:eastAsia="Times New Roman" w:hAnsi="Times New Roman" w:cs="Times New Roman"/>
+          <w:sz w:val="24"/>
+          <w:szCs w:val="24"/>
+        </w:rPr>
+      </w:pPr>
+      <w:r>
+        <w:rPr>
+          <w:rFonts w:ascii="Times New Roman" w:eastAsia="Times New Roman" w:hAnsi="Times New Roman" w:cs="Times New Roman"/>
+          <w:b/>
+          <w:bCs/>
+          <w:sz w:val="24"/>
+          <w:szCs w:val="24"/>
+        </w:rPr>
+        <w:t>Educational Translation Systems</w:t>
+      </w:r>
+      <w:r>
+        <w:rPr>
+          <w:rFonts w:ascii="Times New Roman" w:eastAsia="Times New Roman" w:hAnsi="Times New Roman" w:cs="Times New Roman"/>
+          <w:sz w:val="24"/>
+          <w:szCs w:val="24"/>
+        </w:rPr>
+        <w:t xml:space="preserve"> – Some research projects have explored translating educational audio content into KSL using speech recognition and animated avatars to support learning in technical and vocational education contexts.</w:t>
+      </w:r>
+    </w:p>
+    <w:p>
+      <w:pPr>
+        <w:numPr>
+          <w:ilvl w:val="0"/>
+          <w:numId w:val="7"/>
+        </w:numPr>
+        <w:spacing w:before="100" w:beforeAutospacing="1" w:after="100" w:afterAutospacing="1" w:line="240" w:lineRule="auto"/>
+        <w:rPr>
+          <w:rFonts w:ascii="Times New Roman" w:eastAsia="Times New Roman" w:hAnsi="Times New Roman" w:cs="Times New Roman"/>
+          <w:sz w:val="24"/>
+          <w:szCs w:val="24"/>
+        </w:rPr>
+      </w:pPr>
+      <w:r>
+        <w:rPr>
+          <w:rFonts w:ascii="Times New Roman" w:eastAsia="Times New Roman" w:hAnsi="Times New Roman" w:cs="Times New Roman"/>
+          <w:b/>
+          <w:bCs/>
+          <w:sz w:val="24"/>
+          <w:szCs w:val="24"/>
+        </w:rPr>
+        <w:t>Commercial AI Translation Platforms</w:t>
+      </w:r>
+      <w:r>
+        <w:rPr>
+          <w:rFonts w:ascii="Times New Roman" w:eastAsia="Times New Roman" w:hAnsi="Times New Roman" w:cs="Times New Roman"/>
+          <w:sz w:val="24"/>
+          <w:szCs w:val="24"/>
+        </w:rPr>
+        <w:t xml:space="preserve"> – Startups in Kenya have begun developing AI-powered platforms that translate spoken or typed text into animated KSL using digital avatars. These systems demonstrate that real-time bidirectional translation is feasible, though accessibility and open-source availability remain limited.</w:t>
+      </w:r>
+    </w:p>
+    <w:p>
+      <w:pPr>
+        <w:spacing w:after="0" w:line="240" w:lineRule="auto"/>
+        <w:rPr>
+          <w:rFonts w:ascii="Times New Roman" w:eastAsia="Times New Roman" w:hAnsi="Times New Roman" w:cs="Times New Roman"/>
+          <w:sz w:val="24"/>
+          <w:szCs w:val="24"/>
+        </w:rPr>
+      </w:pPr>
+    </w:p>
+    <w:p>
+      <w:pPr>
+        <w:spacing w:after="0" w:line="240" w:lineRule="auto"/>
+        <w:rPr>
+          <w:rFonts w:ascii="Times New Roman" w:eastAsia="Times New Roman" w:hAnsi="Times New Roman" w:cs="Times New Roman"/>
+          <w:sz w:val="24"/>
+          <w:szCs w:val="24"/>
+        </w:rPr>
+      </w:pPr>
+      <w:r>
+        <w:rPr>
+          <w:rFonts w:ascii="Times New Roman" w:eastAsia="Times New Roman" w:hAnsi="Times New Roman" w:cs="Times New Roman"/>
+          <w:b/>
+          <w:bCs/>
+          <w:sz w:val="27"/>
+          <w:szCs w:val="27"/>
+        </w:rPr>
+        <w:t>2.2.3 Limitations of Existing Systems</w:t>
+      </w:r>
+    </w:p>
+    <w:p>
+      <w:pPr>
+        <w:numPr>
+          <w:ilvl w:val="0"/>
+          <w:numId w:val="8"/>
+        </w:numPr>
+        <w:spacing w:before="100" w:beforeAutospacing="1" w:after="100" w:afterAutospacing="1" w:line="240" w:lineRule="auto"/>
+        <w:rPr>
+          <w:rFonts w:ascii="Times New Roman" w:eastAsia="Times New Roman" w:hAnsi="Times New Roman" w:cs="Times New Roman"/>
+          <w:sz w:val="24"/>
+          <w:szCs w:val="24"/>
+        </w:rPr>
+      </w:pPr>
+      <w:r>
+        <w:rPr>
+          <w:rFonts w:ascii="Times New Roman" w:eastAsia="Times New Roman" w:hAnsi="Times New Roman" w:cs="Times New Roman"/>
+          <w:b/>
+          <w:bCs/>
+          <w:sz w:val="24"/>
+          <w:szCs w:val="24"/>
+        </w:rPr>
+        <w:t>Data Scarcity</w:t>
+      </w:r>
+      <w:r>
+        <w:rPr>
+          <w:rFonts w:ascii="Times New Roman" w:eastAsia="Times New Roman" w:hAnsi="Times New Roman" w:cs="Times New Roman"/>
+          <w:sz w:val="24"/>
+          <w:szCs w:val="24"/>
+        </w:rPr>
+        <w:t>: Although datasets exist, KSL data is still limited and may not cover all regional variations or dialects.</w:t>
+      </w:r>
+    </w:p>
+    <w:p>
+      <w:pPr>
+        <w:numPr>
+          <w:ilvl w:val="0"/>
+          <w:numId w:val="8"/>
+        </w:numPr>
+        <w:spacing w:before="100" w:beforeAutospacing="1" w:after="100" w:afterAutospacing="1" w:line="240" w:lineRule="auto"/>
+        <w:rPr>
+          <w:rFonts w:ascii="Times New Roman" w:eastAsia="Times New Roman" w:hAnsi="Times New Roman" w:cs="Times New Roman"/>
+          <w:sz w:val="24"/>
+          <w:szCs w:val="24"/>
+        </w:rPr>
+      </w:pPr>
+      <w:r>
+        <w:rPr>
+          <w:rFonts w:ascii="Times New Roman" w:eastAsia="Times New Roman" w:hAnsi="Times New Roman" w:cs="Times New Roman"/>
+          <w:b/>
+          <w:bCs/>
+          <w:sz w:val="24"/>
+          <w:szCs w:val="24"/>
+        </w:rPr>
+        <w:t>Real-Time Translation</w:t>
+      </w:r>
+      <w:r>
+        <w:rPr>
+          <w:rFonts w:ascii="Times New Roman" w:eastAsia="Times New Roman" w:hAnsi="Times New Roman" w:cs="Times New Roman"/>
+          <w:sz w:val="24"/>
+          <w:szCs w:val="24"/>
+        </w:rPr>
+        <w:t>: Many research models are not designed for real-time use or do not integrate speech synthesis or animation.</w:t>
+      </w:r>
+    </w:p>
+    <w:p>
+      <w:pPr>
+        <w:numPr>
+          <w:ilvl w:val="0"/>
+          <w:numId w:val="8"/>
+        </w:numPr>
+        <w:spacing w:before="100" w:beforeAutospacing="1" w:after="100" w:afterAutospacing="1" w:line="240" w:lineRule="auto"/>
+        <w:rPr>
+          <w:rFonts w:ascii="Times New Roman" w:eastAsia="Times New Roman" w:hAnsi="Times New Roman" w:cs="Times New Roman"/>
+          <w:sz w:val="24"/>
+          <w:szCs w:val="24"/>
+        </w:rPr>
+      </w:pPr>
+      <w:r>
+        <w:rPr>
+          <w:rFonts w:ascii="Times New Roman" w:eastAsia="Times New Roman" w:hAnsi="Times New Roman" w:cs="Times New Roman"/>
+          <w:b/>
+          <w:bCs/>
+          <w:sz w:val="24"/>
+          <w:szCs w:val="24"/>
+        </w:rPr>
+        <w:t>Bidirectional Translation</w:t>
+      </w:r>
+      <w:r>
+        <w:rPr>
+          <w:rFonts w:ascii="Times New Roman" w:eastAsia="Times New Roman" w:hAnsi="Times New Roman" w:cs="Times New Roman"/>
+          <w:sz w:val="24"/>
+          <w:szCs w:val="24"/>
+        </w:rPr>
+        <w:t>: Few systems support both sign-to-speech/text and speech/text-to-sign translation.</w:t>
+      </w:r>
+    </w:p>
+    <w:p>
+      <w:pPr>
+        <w:numPr>
+          <w:ilvl w:val="0"/>
+          <w:numId w:val="8"/>
+        </w:numPr>
+        <w:spacing w:before="100" w:beforeAutospacing="1" w:after="100" w:afterAutospacing="1" w:line="240" w:lineRule="auto"/>
+        <w:rPr>
+          <w:rFonts w:ascii="Times New Roman" w:eastAsia="Times New Roman" w:hAnsi="Times New Roman" w:cs="Times New Roman"/>
+          <w:sz w:val="24"/>
+          <w:szCs w:val="24"/>
+        </w:rPr>
+      </w:pPr>
+      <w:r>
+        <w:rPr>
+          <w:rFonts w:ascii="Times New Roman" w:eastAsia="Times New Roman" w:hAnsi="Times New Roman" w:cs="Times New Roman"/>
+          <w:b/>
+          <w:bCs/>
+          <w:sz w:val="24"/>
+          <w:szCs w:val="24"/>
+        </w:rPr>
+        <w:t>Gesture Complexity</w:t>
+      </w:r>
+      <w:r>
+        <w:rPr>
+          <w:rFonts w:ascii="Times New Roman" w:eastAsia="Times New Roman" w:hAnsi="Times New Roman" w:cs="Times New Roman"/>
+          <w:sz w:val="24"/>
+          <w:szCs w:val="24"/>
+        </w:rPr>
+        <w:t>: Facial expressions, body posture, and non-manual signals are often ignored, even though they carry important meaning in KSL.</w:t>
+      </w:r>
+    </w:p>
+    <w:p>
+      <w:pPr>
+        <w:numPr>
+          <w:ilvl w:val="0"/>
+          <w:numId w:val="8"/>
+        </w:numPr>
+        <w:spacing w:before="100" w:beforeAutospacing="1" w:after="100" w:afterAutospacing="1" w:line="240" w:lineRule="auto"/>
+        <w:rPr>
+          <w:rFonts w:ascii="Times New Roman" w:eastAsia="Times New Roman" w:hAnsi="Times New Roman" w:cs="Times New Roman"/>
+          <w:sz w:val="24"/>
+          <w:szCs w:val="24"/>
+        </w:rPr>
+      </w:pPr>
+      <w:r>
+        <w:rPr>
+          <w:rFonts w:ascii="Times New Roman" w:eastAsia="Times New Roman" w:hAnsi="Times New Roman" w:cs="Times New Roman"/>
+          <w:b/>
+          <w:bCs/>
+          <w:sz w:val="24"/>
+          <w:szCs w:val="24"/>
+        </w:rPr>
+        <w:t>Accessibility</w:t>
+      </w:r>
+      <w:r>
+        <w:rPr>
+          <w:rFonts w:ascii="Times New Roman" w:eastAsia="Times New Roman" w:hAnsi="Times New Roman" w:cs="Times New Roman"/>
+          <w:sz w:val="24"/>
+          <w:szCs w:val="24"/>
+        </w:rPr>
+        <w:t>: Many systems require high-end hardware or specialized environments, limiting practical usage for everyday users.</w:t>
+      </w:r>
+    </w:p>
+    <w:p/>
     <w:p>
       <w:pPr>
         <w:pStyle w:val="Heading2"/>
@@ -6950,434 +7450,9 @@
     </w:lvl>
   </w:abstractNum>
   <w:abstractNum w:abstractNumId="1" w15:restartNumberingAfterBreak="0">
-    <w:nsid w:val="44D85EFA"/>
-    <w:multiLevelType w:val="hybridMultilevel"/>
-    <w:tmpl w:val="D7686006"/>
-    <w:lvl w:ilvl="0" w:tplc="04090001">
-      <w:start w:val="1"/>
-      <w:numFmt w:val="bullet"/>
-      <w:lvlText w:val=""/>
-      <w:lvlJc w:val="left"/>
-      <w:pPr>
-        <w:ind w:left="720" w:hanging="360"/>
-      </w:pPr>
-      <w:rPr>
-        <w:rFonts w:ascii="Symbol" w:hAnsi="Symbol" w:hint="default"/>
-      </w:rPr>
-    </w:lvl>
-    <w:lvl w:ilvl="1" w:tplc="04090003" w:tentative="1">
-      <w:start w:val="1"/>
-      <w:numFmt w:val="bullet"/>
-      <w:lvlText w:val="o"/>
-      <w:lvlJc w:val="left"/>
-      <w:pPr>
-        <w:ind w:left="1440" w:hanging="360"/>
-      </w:pPr>
-      <w:rPr>
-        <w:rFonts w:ascii="Courier New" w:hAnsi="Courier New" w:cs="Courier New" w:hint="default"/>
-      </w:rPr>
-    </w:lvl>
-    <w:lvl w:ilvl="2" w:tplc="04090005" w:tentative="1">
-      <w:start w:val="1"/>
-      <w:numFmt w:val="bullet"/>
-      <w:lvlText w:val=""/>
-      <w:lvlJc w:val="left"/>
-      <w:pPr>
-        <w:ind w:left="2160" w:hanging="360"/>
-      </w:pPr>
-      <w:rPr>
-        <w:rFonts w:ascii="Wingdings" w:hAnsi="Wingdings" w:hint="default"/>
-      </w:rPr>
-    </w:lvl>
-    <w:lvl w:ilvl="3" w:tplc="04090001" w:tentative="1">
-      <w:start w:val="1"/>
-      <w:numFmt w:val="bullet"/>
-      <w:lvlText w:val=""/>
-      <w:lvlJc w:val="left"/>
-      <w:pPr>
-        <w:ind w:left="2880" w:hanging="360"/>
-      </w:pPr>
-      <w:rPr>
-        <w:rFonts w:ascii="Symbol" w:hAnsi="Symbol" w:hint="default"/>
-      </w:rPr>
-    </w:lvl>
-    <w:lvl w:ilvl="4" w:tplc="04090003" w:tentative="1">
-      <w:start w:val="1"/>
-      <w:numFmt w:val="bullet"/>
-      <w:lvlText w:val="o"/>
-      <w:lvlJc w:val="left"/>
-      <w:pPr>
-        <w:ind w:left="3600" w:hanging="360"/>
-      </w:pPr>
-      <w:rPr>
-        <w:rFonts w:ascii="Courier New" w:hAnsi="Courier New" w:cs="Courier New" w:hint="default"/>
-      </w:rPr>
-    </w:lvl>
-    <w:lvl w:ilvl="5" w:tplc="04090005" w:tentative="1">
-      <w:start w:val="1"/>
-      <w:numFmt w:val="bullet"/>
-      <w:lvlText w:val=""/>
-      <w:lvlJc w:val="left"/>
-      <w:pPr>
-        <w:ind w:left="4320" w:hanging="360"/>
-      </w:pPr>
-      <w:rPr>
-        <w:rFonts w:ascii="Wingdings" w:hAnsi="Wingdings" w:hint="default"/>
-      </w:rPr>
-    </w:lvl>
-    <w:lvl w:ilvl="6" w:tplc="04090001" w:tentative="1">
-      <w:start w:val="1"/>
-      <w:numFmt w:val="bullet"/>
-      <w:lvlText w:val=""/>
-      <w:lvlJc w:val="left"/>
-      <w:pPr>
-        <w:ind w:left="5040" w:hanging="360"/>
-      </w:pPr>
-      <w:rPr>
-        <w:rFonts w:ascii="Symbol" w:hAnsi="Symbol" w:hint="default"/>
-      </w:rPr>
-    </w:lvl>
-    <w:lvl w:ilvl="7" w:tplc="04090003" w:tentative="1">
-      <w:start w:val="1"/>
-      <w:numFmt w:val="bullet"/>
-      <w:lvlText w:val="o"/>
-      <w:lvlJc w:val="left"/>
-      <w:pPr>
-        <w:ind w:left="5760" w:hanging="360"/>
-      </w:pPr>
-      <w:rPr>
-        <w:rFonts w:ascii="Courier New" w:hAnsi="Courier New" w:cs="Courier New" w:hint="default"/>
-      </w:rPr>
-    </w:lvl>
-    <w:lvl w:ilvl="8" w:tplc="04090005" w:tentative="1">
-      <w:start w:val="1"/>
-      <w:numFmt w:val="bullet"/>
-      <w:lvlText w:val=""/>
-      <w:lvlJc w:val="left"/>
-      <w:pPr>
-        <w:ind w:left="6480" w:hanging="360"/>
-      </w:pPr>
-      <w:rPr>
-        <w:rFonts w:ascii="Wingdings" w:hAnsi="Wingdings" w:hint="default"/>
-      </w:rPr>
-    </w:lvl>
-  </w:abstractNum>
-  <w:abstractNum w:abstractNumId="2" w15:restartNumberingAfterBreak="0">
-    <w:nsid w:val="52025A40"/>
+    <w:nsid w:val="383752AC"/>
     <w:multiLevelType w:val="multilevel"/>
-    <w:tmpl w:val="0788551E"/>
-    <w:lvl w:ilvl="0">
-      <w:start w:val="1"/>
-      <w:numFmt w:val="decimal"/>
-      <w:lvlText w:val="%1."/>
-      <w:lvlJc w:val="left"/>
-      <w:pPr>
-        <w:tabs>
-          <w:tab w:val="num" w:pos="720"/>
-        </w:tabs>
-        <w:ind w:left="720" w:hanging="360"/>
-      </w:pPr>
-    </w:lvl>
-    <w:lvl w:ilvl="1" w:tentative="1">
-      <w:start w:val="1"/>
-      <w:numFmt w:val="decimal"/>
-      <w:lvlText w:val="%2."/>
-      <w:lvlJc w:val="left"/>
-      <w:pPr>
-        <w:tabs>
-          <w:tab w:val="num" w:pos="1440"/>
-        </w:tabs>
-        <w:ind w:left="1440" w:hanging="360"/>
-      </w:pPr>
-    </w:lvl>
-    <w:lvl w:ilvl="2" w:tentative="1">
-      <w:start w:val="1"/>
-      <w:numFmt w:val="decimal"/>
-      <w:lvlText w:val="%3."/>
-      <w:lvlJc w:val="left"/>
-      <w:pPr>
-        <w:tabs>
-          <w:tab w:val="num" w:pos="2160"/>
-        </w:tabs>
-        <w:ind w:left="2160" w:hanging="360"/>
-      </w:pPr>
-    </w:lvl>
-    <w:lvl w:ilvl="3" w:tentative="1">
-      <w:start w:val="1"/>
-      <w:numFmt w:val="decimal"/>
-      <w:lvlText w:val="%4."/>
-      <w:lvlJc w:val="left"/>
-      <w:pPr>
-        <w:tabs>
-          <w:tab w:val="num" w:pos="2880"/>
-        </w:tabs>
-        <w:ind w:left="2880" w:hanging="360"/>
-      </w:pPr>
-    </w:lvl>
-    <w:lvl w:ilvl="4" w:tentative="1">
-      <w:start w:val="1"/>
-      <w:numFmt w:val="decimal"/>
-      <w:lvlText w:val="%5."/>
-      <w:lvlJc w:val="left"/>
-      <w:pPr>
-        <w:tabs>
-          <w:tab w:val="num" w:pos="3600"/>
-        </w:tabs>
-        <w:ind w:left="3600" w:hanging="360"/>
-      </w:pPr>
-    </w:lvl>
-    <w:lvl w:ilvl="5" w:tentative="1">
-      <w:start w:val="1"/>
-      <w:numFmt w:val="decimal"/>
-      <w:lvlText w:val="%6."/>
-      <w:lvlJc w:val="left"/>
-      <w:pPr>
-        <w:tabs>
-          <w:tab w:val="num" w:pos="4320"/>
-        </w:tabs>
-        <w:ind w:left="4320" w:hanging="360"/>
-      </w:pPr>
-    </w:lvl>
-    <w:lvl w:ilvl="6" w:tentative="1">
-      <w:start w:val="1"/>
-      <w:numFmt w:val="decimal"/>
-      <w:lvlText w:val="%7."/>
-      <w:lvlJc w:val="left"/>
-      <w:pPr>
-        <w:tabs>
-          <w:tab w:val="num" w:pos="5040"/>
-        </w:tabs>
-        <w:ind w:left="5040" w:hanging="360"/>
-      </w:pPr>
-    </w:lvl>
-    <w:lvl w:ilvl="7" w:tentative="1">
-      <w:start w:val="1"/>
-      <w:numFmt w:val="decimal"/>
-      <w:lvlText w:val="%8."/>
-      <w:lvlJc w:val="left"/>
-      <w:pPr>
-        <w:tabs>
-          <w:tab w:val="num" w:pos="5760"/>
-        </w:tabs>
-        <w:ind w:left="5760" w:hanging="360"/>
-      </w:pPr>
-    </w:lvl>
-    <w:lvl w:ilvl="8" w:tentative="1">
-      <w:start w:val="1"/>
-      <w:numFmt w:val="decimal"/>
-      <w:lvlText w:val="%9."/>
-      <w:lvlJc w:val="left"/>
-      <w:pPr>
-        <w:tabs>
-          <w:tab w:val="num" w:pos="6480"/>
-        </w:tabs>
-        <w:ind w:left="6480" w:hanging="360"/>
-      </w:pPr>
-    </w:lvl>
-  </w:abstractNum>
-  <w:abstractNum w:abstractNumId="3" w15:restartNumberingAfterBreak="0">
-    <w:nsid w:val="558D4D7C"/>
-    <w:multiLevelType w:val="hybridMultilevel"/>
-    <w:tmpl w:val="B5FE4192"/>
-    <w:lvl w:ilvl="0" w:tplc="0409000F">
-      <w:start w:val="1"/>
-      <w:numFmt w:val="decimal"/>
-      <w:lvlText w:val="%1."/>
-      <w:lvlJc w:val="left"/>
-      <w:pPr>
-        <w:ind w:left="720" w:hanging="360"/>
-      </w:pPr>
-    </w:lvl>
-    <w:lvl w:ilvl="1" w:tplc="04090019" w:tentative="1">
-      <w:start w:val="1"/>
-      <w:numFmt w:val="lowerLetter"/>
-      <w:lvlText w:val="%2."/>
-      <w:lvlJc w:val="left"/>
-      <w:pPr>
-        <w:ind w:left="1440" w:hanging="360"/>
-      </w:pPr>
-    </w:lvl>
-    <w:lvl w:ilvl="2" w:tplc="0409001B" w:tentative="1">
-      <w:start w:val="1"/>
-      <w:numFmt w:val="lowerRoman"/>
-      <w:lvlText w:val="%3."/>
-      <w:lvlJc w:val="right"/>
-      <w:pPr>
-        <w:ind w:left="2160" w:hanging="180"/>
-      </w:pPr>
-    </w:lvl>
-    <w:lvl w:ilvl="3" w:tplc="0409000F" w:tentative="1">
-      <w:start w:val="1"/>
-      <w:numFmt w:val="decimal"/>
-      <w:lvlText w:val="%4."/>
-      <w:lvlJc w:val="left"/>
-      <w:pPr>
-        <w:ind w:left="2880" w:hanging="360"/>
-      </w:pPr>
-    </w:lvl>
-    <w:lvl w:ilvl="4" w:tplc="04090019" w:tentative="1">
-      <w:start w:val="1"/>
-      <w:numFmt w:val="lowerLetter"/>
-      <w:lvlText w:val="%5."/>
-      <w:lvlJc w:val="left"/>
-      <w:pPr>
-        <w:ind w:left="3600" w:hanging="360"/>
-      </w:pPr>
-    </w:lvl>
-    <w:lvl w:ilvl="5" w:tplc="0409001B" w:tentative="1">
-      <w:start w:val="1"/>
-      <w:numFmt w:val="lowerRoman"/>
-      <w:lvlText w:val="%6."/>
-      <w:lvlJc w:val="right"/>
-      <w:pPr>
-        <w:ind w:left="4320" w:hanging="180"/>
-      </w:pPr>
-    </w:lvl>
-    <w:lvl w:ilvl="6" w:tplc="0409000F" w:tentative="1">
-      <w:start w:val="1"/>
-      <w:numFmt w:val="decimal"/>
-      <w:lvlText w:val="%7."/>
-      <w:lvlJc w:val="left"/>
-      <w:pPr>
-        <w:ind w:left="5040" w:hanging="360"/>
-      </w:pPr>
-    </w:lvl>
-    <w:lvl w:ilvl="7" w:tplc="04090019" w:tentative="1">
-      <w:start w:val="1"/>
-      <w:numFmt w:val="lowerLetter"/>
-      <w:lvlText w:val="%8."/>
-      <w:lvlJc w:val="left"/>
-      <w:pPr>
-        <w:ind w:left="5760" w:hanging="360"/>
-      </w:pPr>
-    </w:lvl>
-    <w:lvl w:ilvl="8" w:tplc="0409001B" w:tentative="1">
-      <w:start w:val="1"/>
-      <w:numFmt w:val="lowerRoman"/>
-      <w:lvlText w:val="%9."/>
-      <w:lvlJc w:val="right"/>
-      <w:pPr>
-        <w:ind w:left="6480" w:hanging="180"/>
-      </w:pPr>
-    </w:lvl>
-  </w:abstractNum>
-  <w:abstractNum w:abstractNumId="4" w15:restartNumberingAfterBreak="0">
-    <w:nsid w:val="65C46B52"/>
-    <w:multiLevelType w:val="hybridMultilevel"/>
-    <w:tmpl w:val="DA90885A"/>
-    <w:lvl w:ilvl="0" w:tplc="04090001">
-      <w:start w:val="1"/>
-      <w:numFmt w:val="bullet"/>
-      <w:lvlText w:val=""/>
-      <w:lvlJc w:val="left"/>
-      <w:pPr>
-        <w:ind w:left="720" w:hanging="360"/>
-      </w:pPr>
-      <w:rPr>
-        <w:rFonts w:ascii="Symbol" w:hAnsi="Symbol" w:hint="default"/>
-      </w:rPr>
-    </w:lvl>
-    <w:lvl w:ilvl="1" w:tplc="04090003" w:tentative="1">
-      <w:start w:val="1"/>
-      <w:numFmt w:val="bullet"/>
-      <w:lvlText w:val="o"/>
-      <w:lvlJc w:val="left"/>
-      <w:pPr>
-        <w:ind w:left="1440" w:hanging="360"/>
-      </w:pPr>
-      <w:rPr>
-        <w:rFonts w:ascii="Courier New" w:hAnsi="Courier New" w:cs="Courier New" w:hint="default"/>
-      </w:rPr>
-    </w:lvl>
-    <w:lvl w:ilvl="2" w:tplc="04090005" w:tentative="1">
-      <w:start w:val="1"/>
-      <w:numFmt w:val="bullet"/>
-      <w:lvlText w:val=""/>
-      <w:lvlJc w:val="left"/>
-      <w:pPr>
-        <w:ind w:left="2160" w:hanging="360"/>
-      </w:pPr>
-      <w:rPr>
-        <w:rFonts w:ascii="Wingdings" w:hAnsi="Wingdings" w:hint="default"/>
-      </w:rPr>
-    </w:lvl>
-    <w:lvl w:ilvl="3" w:tplc="04090001" w:tentative="1">
-      <w:start w:val="1"/>
-      <w:numFmt w:val="bullet"/>
-      <w:lvlText w:val=""/>
-      <w:lvlJc w:val="left"/>
-      <w:pPr>
-        <w:ind w:left="2880" w:hanging="360"/>
-      </w:pPr>
-      <w:rPr>
-        <w:rFonts w:ascii="Symbol" w:hAnsi="Symbol" w:hint="default"/>
-      </w:rPr>
-    </w:lvl>
-    <w:lvl w:ilvl="4" w:tplc="04090003" w:tentative="1">
-      <w:start w:val="1"/>
-      <w:numFmt w:val="bullet"/>
-      <w:lvlText w:val="o"/>
-      <w:lvlJc w:val="left"/>
-      <w:pPr>
-        <w:ind w:left="3600" w:hanging="360"/>
-      </w:pPr>
-      <w:rPr>
-        <w:rFonts w:ascii="Courier New" w:hAnsi="Courier New" w:cs="Courier New" w:hint="default"/>
-      </w:rPr>
-    </w:lvl>
-    <w:lvl w:ilvl="5" w:tplc="04090005" w:tentative="1">
-      <w:start w:val="1"/>
-      <w:numFmt w:val="bullet"/>
-      <w:lvlText w:val=""/>
-      <w:lvlJc w:val="left"/>
-      <w:pPr>
-        <w:ind w:left="4320" w:hanging="360"/>
-      </w:pPr>
-      <w:rPr>
-        <w:rFonts w:ascii="Wingdings" w:hAnsi="Wingdings" w:hint="default"/>
-      </w:rPr>
-    </w:lvl>
-    <w:lvl w:ilvl="6" w:tplc="04090001" w:tentative="1">
-      <w:start w:val="1"/>
-      <w:numFmt w:val="bullet"/>
-      <w:lvlText w:val=""/>
-      <w:lvlJc w:val="left"/>
-      <w:pPr>
-        <w:ind w:left="5040" w:hanging="360"/>
-      </w:pPr>
-      <w:rPr>
-        <w:rFonts w:ascii="Symbol" w:hAnsi="Symbol" w:hint="default"/>
-      </w:rPr>
-    </w:lvl>
-    <w:lvl w:ilvl="7" w:tplc="04090003" w:tentative="1">
-      <w:start w:val="1"/>
-      <w:numFmt w:val="bullet"/>
-      <w:lvlText w:val="o"/>
-      <w:lvlJc w:val="left"/>
-      <w:pPr>
-        <w:ind w:left="5760" w:hanging="360"/>
-      </w:pPr>
-      <w:rPr>
-        <w:rFonts w:ascii="Courier New" w:hAnsi="Courier New" w:cs="Courier New" w:hint="default"/>
-      </w:rPr>
-    </w:lvl>
-    <w:lvl w:ilvl="8" w:tplc="04090005" w:tentative="1">
-      <w:start w:val="1"/>
-      <w:numFmt w:val="bullet"/>
-      <w:lvlText w:val=""/>
-      <w:lvlJc w:val="left"/>
-      <w:pPr>
-        <w:ind w:left="6480" w:hanging="360"/>
-      </w:pPr>
-      <w:rPr>
-        <w:rFonts w:ascii="Wingdings" w:hAnsi="Wingdings" w:hint="default"/>
-      </w:rPr>
-    </w:lvl>
-  </w:abstractNum>
-  <w:abstractNum w:abstractNumId="5" w15:restartNumberingAfterBreak="0">
-    <w:nsid w:val="71727B8D"/>
-    <w:multiLevelType w:val="multilevel"/>
-    <w:tmpl w:val="57D281D0"/>
+    <w:tmpl w:val="B5C019C6"/>
     <w:lvl w:ilvl="0">
       <w:start w:val="1"/>
       <w:numFmt w:val="bullet"/>
@@ -7523,23 +7598,716 @@
       </w:rPr>
     </w:lvl>
   </w:abstractNum>
+  <w:abstractNum w:abstractNumId="2" w15:restartNumberingAfterBreak="0">
+    <w:nsid w:val="44D85EFA"/>
+    <w:multiLevelType w:val="hybridMultilevel"/>
+    <w:tmpl w:val="D7686006"/>
+    <w:lvl w:ilvl="0" w:tplc="04090001">
+      <w:start w:val="1"/>
+      <w:numFmt w:val="bullet"/>
+      <w:lvlText w:val=""/>
+      <w:lvlJc w:val="left"/>
+      <w:pPr>
+        <w:ind w:left="720" w:hanging="360"/>
+      </w:pPr>
+      <w:rPr>
+        <w:rFonts w:ascii="Symbol" w:hAnsi="Symbol" w:hint="default"/>
+      </w:rPr>
+    </w:lvl>
+    <w:lvl w:ilvl="1" w:tplc="04090003" w:tentative="1">
+      <w:start w:val="1"/>
+      <w:numFmt w:val="bullet"/>
+      <w:lvlText w:val="o"/>
+      <w:lvlJc w:val="left"/>
+      <w:pPr>
+        <w:ind w:left="1440" w:hanging="360"/>
+      </w:pPr>
+      <w:rPr>
+        <w:rFonts w:ascii="Courier New" w:hAnsi="Courier New" w:cs="Courier New" w:hint="default"/>
+      </w:rPr>
+    </w:lvl>
+    <w:lvl w:ilvl="2" w:tplc="04090005" w:tentative="1">
+      <w:start w:val="1"/>
+      <w:numFmt w:val="bullet"/>
+      <w:lvlText w:val=""/>
+      <w:lvlJc w:val="left"/>
+      <w:pPr>
+        <w:ind w:left="2160" w:hanging="360"/>
+      </w:pPr>
+      <w:rPr>
+        <w:rFonts w:ascii="Wingdings" w:hAnsi="Wingdings" w:hint="default"/>
+      </w:rPr>
+    </w:lvl>
+    <w:lvl w:ilvl="3" w:tplc="04090001" w:tentative="1">
+      <w:start w:val="1"/>
+      <w:numFmt w:val="bullet"/>
+      <w:lvlText w:val=""/>
+      <w:lvlJc w:val="left"/>
+      <w:pPr>
+        <w:ind w:left="2880" w:hanging="360"/>
+      </w:pPr>
+      <w:rPr>
+        <w:rFonts w:ascii="Symbol" w:hAnsi="Symbol" w:hint="default"/>
+      </w:rPr>
+    </w:lvl>
+    <w:lvl w:ilvl="4" w:tplc="04090003" w:tentative="1">
+      <w:start w:val="1"/>
+      <w:numFmt w:val="bullet"/>
+      <w:lvlText w:val="o"/>
+      <w:lvlJc w:val="left"/>
+      <w:pPr>
+        <w:ind w:left="3600" w:hanging="360"/>
+      </w:pPr>
+      <w:rPr>
+        <w:rFonts w:ascii="Courier New" w:hAnsi="Courier New" w:cs="Courier New" w:hint="default"/>
+      </w:rPr>
+    </w:lvl>
+    <w:lvl w:ilvl="5" w:tplc="04090005" w:tentative="1">
+      <w:start w:val="1"/>
+      <w:numFmt w:val="bullet"/>
+      <w:lvlText w:val=""/>
+      <w:lvlJc w:val="left"/>
+      <w:pPr>
+        <w:ind w:left="4320" w:hanging="360"/>
+      </w:pPr>
+      <w:rPr>
+        <w:rFonts w:ascii="Wingdings" w:hAnsi="Wingdings" w:hint="default"/>
+      </w:rPr>
+    </w:lvl>
+    <w:lvl w:ilvl="6" w:tplc="04090001" w:tentative="1">
+      <w:start w:val="1"/>
+      <w:numFmt w:val="bullet"/>
+      <w:lvlText w:val=""/>
+      <w:lvlJc w:val="left"/>
+      <w:pPr>
+        <w:ind w:left="5040" w:hanging="360"/>
+      </w:pPr>
+      <w:rPr>
+        <w:rFonts w:ascii="Symbol" w:hAnsi="Symbol" w:hint="default"/>
+      </w:rPr>
+    </w:lvl>
+    <w:lvl w:ilvl="7" w:tplc="04090003" w:tentative="1">
+      <w:start w:val="1"/>
+      <w:numFmt w:val="bullet"/>
+      <w:lvlText w:val="o"/>
+      <w:lvlJc w:val="left"/>
+      <w:pPr>
+        <w:ind w:left="5760" w:hanging="360"/>
+      </w:pPr>
+      <w:rPr>
+        <w:rFonts w:ascii="Courier New" w:hAnsi="Courier New" w:cs="Courier New" w:hint="default"/>
+      </w:rPr>
+    </w:lvl>
+    <w:lvl w:ilvl="8" w:tplc="04090005" w:tentative="1">
+      <w:start w:val="1"/>
+      <w:numFmt w:val="bullet"/>
+      <w:lvlText w:val=""/>
+      <w:lvlJc w:val="left"/>
+      <w:pPr>
+        <w:ind w:left="6480" w:hanging="360"/>
+      </w:pPr>
+      <w:rPr>
+        <w:rFonts w:ascii="Wingdings" w:hAnsi="Wingdings" w:hint="default"/>
+      </w:rPr>
+    </w:lvl>
+  </w:abstractNum>
+  <w:abstractNum w:abstractNumId="3" w15:restartNumberingAfterBreak="0">
+    <w:nsid w:val="52025A40"/>
+    <w:multiLevelType w:val="multilevel"/>
+    <w:tmpl w:val="0788551E"/>
+    <w:lvl w:ilvl="0">
+      <w:start w:val="1"/>
+      <w:numFmt w:val="decimal"/>
+      <w:lvlText w:val="%1."/>
+      <w:lvlJc w:val="left"/>
+      <w:pPr>
+        <w:tabs>
+          <w:tab w:val="num" w:pos="720"/>
+        </w:tabs>
+        <w:ind w:left="720" w:hanging="360"/>
+      </w:pPr>
+    </w:lvl>
+    <w:lvl w:ilvl="1" w:tentative="1">
+      <w:start w:val="1"/>
+      <w:numFmt w:val="decimal"/>
+      <w:lvlText w:val="%2."/>
+      <w:lvlJc w:val="left"/>
+      <w:pPr>
+        <w:tabs>
+          <w:tab w:val="num" w:pos="1440"/>
+        </w:tabs>
+        <w:ind w:left="1440" w:hanging="360"/>
+      </w:pPr>
+    </w:lvl>
+    <w:lvl w:ilvl="2" w:tentative="1">
+      <w:start w:val="1"/>
+      <w:numFmt w:val="decimal"/>
+      <w:lvlText w:val="%3."/>
+      <w:lvlJc w:val="left"/>
+      <w:pPr>
+        <w:tabs>
+          <w:tab w:val="num" w:pos="2160"/>
+        </w:tabs>
+        <w:ind w:left="2160" w:hanging="360"/>
+      </w:pPr>
+    </w:lvl>
+    <w:lvl w:ilvl="3" w:tentative="1">
+      <w:start w:val="1"/>
+      <w:numFmt w:val="decimal"/>
+      <w:lvlText w:val="%4."/>
+      <w:lvlJc w:val="left"/>
+      <w:pPr>
+        <w:tabs>
+          <w:tab w:val="num" w:pos="2880"/>
+        </w:tabs>
+        <w:ind w:left="2880" w:hanging="360"/>
+      </w:pPr>
+    </w:lvl>
+    <w:lvl w:ilvl="4" w:tentative="1">
+      <w:start w:val="1"/>
+      <w:numFmt w:val="decimal"/>
+      <w:lvlText w:val="%5."/>
+      <w:lvlJc w:val="left"/>
+      <w:pPr>
+        <w:tabs>
+          <w:tab w:val="num" w:pos="3600"/>
+        </w:tabs>
+        <w:ind w:left="3600" w:hanging="360"/>
+      </w:pPr>
+    </w:lvl>
+    <w:lvl w:ilvl="5" w:tentative="1">
+      <w:start w:val="1"/>
+      <w:numFmt w:val="decimal"/>
+      <w:lvlText w:val="%6."/>
+      <w:lvlJc w:val="left"/>
+      <w:pPr>
+        <w:tabs>
+          <w:tab w:val="num" w:pos="4320"/>
+        </w:tabs>
+        <w:ind w:left="4320" w:hanging="360"/>
+      </w:pPr>
+    </w:lvl>
+    <w:lvl w:ilvl="6" w:tentative="1">
+      <w:start w:val="1"/>
+      <w:numFmt w:val="decimal"/>
+      <w:lvlText w:val="%7."/>
+      <w:lvlJc w:val="left"/>
+      <w:pPr>
+        <w:tabs>
+          <w:tab w:val="num" w:pos="5040"/>
+        </w:tabs>
+        <w:ind w:left="5040" w:hanging="360"/>
+      </w:pPr>
+    </w:lvl>
+    <w:lvl w:ilvl="7" w:tentative="1">
+      <w:start w:val="1"/>
+      <w:numFmt w:val="decimal"/>
+      <w:lvlText w:val="%8."/>
+      <w:lvlJc w:val="left"/>
+      <w:pPr>
+        <w:tabs>
+          <w:tab w:val="num" w:pos="5760"/>
+        </w:tabs>
+        <w:ind w:left="5760" w:hanging="360"/>
+      </w:pPr>
+    </w:lvl>
+    <w:lvl w:ilvl="8" w:tentative="1">
+      <w:start w:val="1"/>
+      <w:numFmt w:val="decimal"/>
+      <w:lvlText w:val="%9."/>
+      <w:lvlJc w:val="left"/>
+      <w:pPr>
+        <w:tabs>
+          <w:tab w:val="num" w:pos="6480"/>
+        </w:tabs>
+        <w:ind w:left="6480" w:hanging="360"/>
+      </w:pPr>
+    </w:lvl>
+  </w:abstractNum>
+  <w:abstractNum w:abstractNumId="4" w15:restartNumberingAfterBreak="0">
+    <w:nsid w:val="558D4D7C"/>
+    <w:multiLevelType w:val="hybridMultilevel"/>
+    <w:tmpl w:val="B5FE4192"/>
+    <w:lvl w:ilvl="0" w:tplc="0409000F">
+      <w:start w:val="1"/>
+      <w:numFmt w:val="decimal"/>
+      <w:lvlText w:val="%1."/>
+      <w:lvlJc w:val="left"/>
+      <w:pPr>
+        <w:ind w:left="720" w:hanging="360"/>
+      </w:pPr>
+    </w:lvl>
+    <w:lvl w:ilvl="1" w:tplc="04090019" w:tentative="1">
+      <w:start w:val="1"/>
+      <w:numFmt w:val="lowerLetter"/>
+      <w:lvlText w:val="%2."/>
+      <w:lvlJc w:val="left"/>
+      <w:pPr>
+        <w:ind w:left="1440" w:hanging="360"/>
+      </w:pPr>
+    </w:lvl>
+    <w:lvl w:ilvl="2" w:tplc="0409001B" w:tentative="1">
+      <w:start w:val="1"/>
+      <w:numFmt w:val="lowerRoman"/>
+      <w:lvlText w:val="%3."/>
+      <w:lvlJc w:val="right"/>
+      <w:pPr>
+        <w:ind w:left="2160" w:hanging="180"/>
+      </w:pPr>
+    </w:lvl>
+    <w:lvl w:ilvl="3" w:tplc="0409000F" w:tentative="1">
+      <w:start w:val="1"/>
+      <w:numFmt w:val="decimal"/>
+      <w:lvlText w:val="%4."/>
+      <w:lvlJc w:val="left"/>
+      <w:pPr>
+        <w:ind w:left="2880" w:hanging="360"/>
+      </w:pPr>
+    </w:lvl>
+    <w:lvl w:ilvl="4" w:tplc="04090019" w:tentative="1">
+      <w:start w:val="1"/>
+      <w:numFmt w:val="lowerLetter"/>
+      <w:lvlText w:val="%5."/>
+      <w:lvlJc w:val="left"/>
+      <w:pPr>
+        <w:ind w:left="3600" w:hanging="360"/>
+      </w:pPr>
+    </w:lvl>
+    <w:lvl w:ilvl="5" w:tplc="0409001B" w:tentative="1">
+      <w:start w:val="1"/>
+      <w:numFmt w:val="lowerRoman"/>
+      <w:lvlText w:val="%6."/>
+      <w:lvlJc w:val="right"/>
+      <w:pPr>
+        <w:ind w:left="4320" w:hanging="180"/>
+      </w:pPr>
+    </w:lvl>
+    <w:lvl w:ilvl="6" w:tplc="0409000F" w:tentative="1">
+      <w:start w:val="1"/>
+      <w:numFmt w:val="decimal"/>
+      <w:lvlText w:val="%7."/>
+      <w:lvlJc w:val="left"/>
+      <w:pPr>
+        <w:ind w:left="5040" w:hanging="360"/>
+      </w:pPr>
+    </w:lvl>
+    <w:lvl w:ilvl="7" w:tplc="04090019" w:tentative="1">
+      <w:start w:val="1"/>
+      <w:numFmt w:val="lowerLetter"/>
+      <w:lvlText w:val="%8."/>
+      <w:lvlJc w:val="left"/>
+      <w:pPr>
+        <w:ind w:left="5760" w:hanging="360"/>
+      </w:pPr>
+    </w:lvl>
+    <w:lvl w:ilvl="8" w:tplc="0409001B" w:tentative="1">
+      <w:start w:val="1"/>
+      <w:numFmt w:val="lowerRoman"/>
+      <w:lvlText w:val="%9."/>
+      <w:lvlJc w:val="right"/>
+      <w:pPr>
+        <w:ind w:left="6480" w:hanging="180"/>
+      </w:pPr>
+    </w:lvl>
+  </w:abstractNum>
+  <w:abstractNum w:abstractNumId="5" w15:restartNumberingAfterBreak="0">
+    <w:nsid w:val="65C46B52"/>
+    <w:multiLevelType w:val="hybridMultilevel"/>
+    <w:tmpl w:val="DA90885A"/>
+    <w:lvl w:ilvl="0" w:tplc="04090001">
+      <w:start w:val="1"/>
+      <w:numFmt w:val="bullet"/>
+      <w:lvlText w:val=""/>
+      <w:lvlJc w:val="left"/>
+      <w:pPr>
+        <w:ind w:left="720" w:hanging="360"/>
+      </w:pPr>
+      <w:rPr>
+        <w:rFonts w:ascii="Symbol" w:hAnsi="Symbol" w:hint="default"/>
+      </w:rPr>
+    </w:lvl>
+    <w:lvl w:ilvl="1" w:tplc="04090003" w:tentative="1">
+      <w:start w:val="1"/>
+      <w:numFmt w:val="bullet"/>
+      <w:lvlText w:val="o"/>
+      <w:lvlJc w:val="left"/>
+      <w:pPr>
+        <w:ind w:left="1440" w:hanging="360"/>
+      </w:pPr>
+      <w:rPr>
+        <w:rFonts w:ascii="Courier New" w:hAnsi="Courier New" w:cs="Courier New" w:hint="default"/>
+      </w:rPr>
+    </w:lvl>
+    <w:lvl w:ilvl="2" w:tplc="04090005" w:tentative="1">
+      <w:start w:val="1"/>
+      <w:numFmt w:val="bullet"/>
+      <w:lvlText w:val=""/>
+      <w:lvlJc w:val="left"/>
+      <w:pPr>
+        <w:ind w:left="2160" w:hanging="360"/>
+      </w:pPr>
+      <w:rPr>
+        <w:rFonts w:ascii="Wingdings" w:hAnsi="Wingdings" w:hint="default"/>
+      </w:rPr>
+    </w:lvl>
+    <w:lvl w:ilvl="3" w:tplc="04090001" w:tentative="1">
+      <w:start w:val="1"/>
+      <w:numFmt w:val="bullet"/>
+      <w:lvlText w:val=""/>
+      <w:lvlJc w:val="left"/>
+      <w:pPr>
+        <w:ind w:left="2880" w:hanging="360"/>
+      </w:pPr>
+      <w:rPr>
+        <w:rFonts w:ascii="Symbol" w:hAnsi="Symbol" w:hint="default"/>
+      </w:rPr>
+    </w:lvl>
+    <w:lvl w:ilvl="4" w:tplc="04090003" w:tentative="1">
+      <w:start w:val="1"/>
+      <w:numFmt w:val="bullet"/>
+      <w:lvlText w:val="o"/>
+      <w:lvlJc w:val="left"/>
+      <w:pPr>
+        <w:ind w:left="3600" w:hanging="360"/>
+      </w:pPr>
+      <w:rPr>
+        <w:rFonts w:ascii="Courier New" w:hAnsi="Courier New" w:cs="Courier New" w:hint="default"/>
+      </w:rPr>
+    </w:lvl>
+    <w:lvl w:ilvl="5" w:tplc="04090005" w:tentative="1">
+      <w:start w:val="1"/>
+      <w:numFmt w:val="bullet"/>
+      <w:lvlText w:val=""/>
+      <w:lvlJc w:val="left"/>
+      <w:pPr>
+        <w:ind w:left="4320" w:hanging="360"/>
+      </w:pPr>
+      <w:rPr>
+        <w:rFonts w:ascii="Wingdings" w:hAnsi="Wingdings" w:hint="default"/>
+      </w:rPr>
+    </w:lvl>
+    <w:lvl w:ilvl="6" w:tplc="04090001" w:tentative="1">
+      <w:start w:val="1"/>
+      <w:numFmt w:val="bullet"/>
+      <w:lvlText w:val=""/>
+      <w:lvlJc w:val="left"/>
+      <w:pPr>
+        <w:ind w:left="5040" w:hanging="360"/>
+      </w:pPr>
+      <w:rPr>
+        <w:rFonts w:ascii="Symbol" w:hAnsi="Symbol" w:hint="default"/>
+      </w:rPr>
+    </w:lvl>
+    <w:lvl w:ilvl="7" w:tplc="04090003" w:tentative="1">
+      <w:start w:val="1"/>
+      <w:numFmt w:val="bullet"/>
+      <w:lvlText w:val="o"/>
+      <w:lvlJc w:val="left"/>
+      <w:pPr>
+        <w:ind w:left="5760" w:hanging="360"/>
+      </w:pPr>
+      <w:rPr>
+        <w:rFonts w:ascii="Courier New" w:hAnsi="Courier New" w:cs="Courier New" w:hint="default"/>
+      </w:rPr>
+    </w:lvl>
+    <w:lvl w:ilvl="8" w:tplc="04090005" w:tentative="1">
+      <w:start w:val="1"/>
+      <w:numFmt w:val="bullet"/>
+      <w:lvlText w:val=""/>
+      <w:lvlJc w:val="left"/>
+      <w:pPr>
+        <w:ind w:left="6480" w:hanging="360"/>
+      </w:pPr>
+      <w:rPr>
+        <w:rFonts w:ascii="Wingdings" w:hAnsi="Wingdings" w:hint="default"/>
+      </w:rPr>
+    </w:lvl>
+  </w:abstractNum>
+  <w:abstractNum w:abstractNumId="6" w15:restartNumberingAfterBreak="0">
+    <w:nsid w:val="688A54E6"/>
+    <w:multiLevelType w:val="multilevel"/>
+    <w:tmpl w:val="7D8027F6"/>
+    <w:lvl w:ilvl="0">
+      <w:start w:val="1"/>
+      <w:numFmt w:val="decimal"/>
+      <w:lvlText w:val="%1."/>
+      <w:lvlJc w:val="left"/>
+      <w:pPr>
+        <w:tabs>
+          <w:tab w:val="num" w:pos="720"/>
+        </w:tabs>
+        <w:ind w:left="720" w:hanging="360"/>
+      </w:pPr>
+    </w:lvl>
+    <w:lvl w:ilvl="1" w:tentative="1">
+      <w:start w:val="1"/>
+      <w:numFmt w:val="decimal"/>
+      <w:lvlText w:val="%2."/>
+      <w:lvlJc w:val="left"/>
+      <w:pPr>
+        <w:tabs>
+          <w:tab w:val="num" w:pos="1440"/>
+        </w:tabs>
+        <w:ind w:left="1440" w:hanging="360"/>
+      </w:pPr>
+    </w:lvl>
+    <w:lvl w:ilvl="2" w:tentative="1">
+      <w:start w:val="1"/>
+      <w:numFmt w:val="decimal"/>
+      <w:lvlText w:val="%3."/>
+      <w:lvlJc w:val="left"/>
+      <w:pPr>
+        <w:tabs>
+          <w:tab w:val="num" w:pos="2160"/>
+        </w:tabs>
+        <w:ind w:left="2160" w:hanging="360"/>
+      </w:pPr>
+    </w:lvl>
+    <w:lvl w:ilvl="3" w:tentative="1">
+      <w:start w:val="1"/>
+      <w:numFmt w:val="decimal"/>
+      <w:lvlText w:val="%4."/>
+      <w:lvlJc w:val="left"/>
+      <w:pPr>
+        <w:tabs>
+          <w:tab w:val="num" w:pos="2880"/>
+        </w:tabs>
+        <w:ind w:left="2880" w:hanging="360"/>
+      </w:pPr>
+    </w:lvl>
+    <w:lvl w:ilvl="4" w:tentative="1">
+      <w:start w:val="1"/>
+      <w:numFmt w:val="decimal"/>
+      <w:lvlText w:val="%5."/>
+      <w:lvlJc w:val="left"/>
+      <w:pPr>
+        <w:tabs>
+          <w:tab w:val="num" w:pos="3600"/>
+        </w:tabs>
+        <w:ind w:left="3600" w:hanging="360"/>
+      </w:pPr>
+    </w:lvl>
+    <w:lvl w:ilvl="5" w:tentative="1">
+      <w:start w:val="1"/>
+      <w:numFmt w:val="decimal"/>
+      <w:lvlText w:val="%6."/>
+      <w:lvlJc w:val="left"/>
+      <w:pPr>
+        <w:tabs>
+          <w:tab w:val="num" w:pos="4320"/>
+        </w:tabs>
+        <w:ind w:left="4320" w:hanging="360"/>
+      </w:pPr>
+    </w:lvl>
+    <w:lvl w:ilvl="6" w:tentative="1">
+      <w:start w:val="1"/>
+      <w:numFmt w:val="decimal"/>
+      <w:lvlText w:val="%7."/>
+      <w:lvlJc w:val="left"/>
+      <w:pPr>
+        <w:tabs>
+          <w:tab w:val="num" w:pos="5040"/>
+        </w:tabs>
+        <w:ind w:left="5040" w:hanging="360"/>
+      </w:pPr>
+    </w:lvl>
+    <w:lvl w:ilvl="7" w:tentative="1">
+      <w:start w:val="1"/>
+      <w:numFmt w:val="decimal"/>
+      <w:lvlText w:val="%8."/>
+      <w:lvlJc w:val="left"/>
+      <w:pPr>
+        <w:tabs>
+          <w:tab w:val="num" w:pos="5760"/>
+        </w:tabs>
+        <w:ind w:left="5760" w:hanging="360"/>
+      </w:pPr>
+    </w:lvl>
+    <w:lvl w:ilvl="8" w:tentative="1">
+      <w:start w:val="1"/>
+      <w:numFmt w:val="decimal"/>
+      <w:lvlText w:val="%9."/>
+      <w:lvlJc w:val="left"/>
+      <w:pPr>
+        <w:tabs>
+          <w:tab w:val="num" w:pos="6480"/>
+        </w:tabs>
+        <w:ind w:left="6480" w:hanging="360"/>
+      </w:pPr>
+    </w:lvl>
+  </w:abstractNum>
+  <w:abstractNum w:abstractNumId="7" w15:restartNumberingAfterBreak="0">
+    <w:nsid w:val="71727B8D"/>
+    <w:multiLevelType w:val="multilevel"/>
+    <w:tmpl w:val="57D281D0"/>
+    <w:lvl w:ilvl="0">
+      <w:start w:val="1"/>
+      <w:numFmt w:val="bullet"/>
+      <w:lvlText w:val=""/>
+      <w:lvlJc w:val="left"/>
+      <w:pPr>
+        <w:tabs>
+          <w:tab w:val="num" w:pos="720"/>
+        </w:tabs>
+        <w:ind w:left="720" w:hanging="360"/>
+      </w:pPr>
+      <w:rPr>
+        <w:rFonts w:ascii="Symbol" w:hAnsi="Symbol" w:hint="default"/>
+        <w:sz w:val="20"/>
+      </w:rPr>
+    </w:lvl>
+    <w:lvl w:ilvl="1" w:tentative="1">
+      <w:start w:val="1"/>
+      <w:numFmt w:val="bullet"/>
+      <w:lvlText w:val="o"/>
+      <w:lvlJc w:val="left"/>
+      <w:pPr>
+        <w:tabs>
+          <w:tab w:val="num" w:pos="1440"/>
+        </w:tabs>
+        <w:ind w:left="1440" w:hanging="360"/>
+      </w:pPr>
+      <w:rPr>
+        <w:rFonts w:ascii="Courier New" w:hAnsi="Courier New" w:hint="default"/>
+        <w:sz w:val="20"/>
+      </w:rPr>
+    </w:lvl>
+    <w:lvl w:ilvl="2" w:tentative="1">
+      <w:start w:val="1"/>
+      <w:numFmt w:val="bullet"/>
+      <w:lvlText w:val=""/>
+      <w:lvlJc w:val="left"/>
+      <w:pPr>
+        <w:tabs>
+          <w:tab w:val="num" w:pos="2160"/>
+        </w:tabs>
+        <w:ind w:left="2160" w:hanging="360"/>
+      </w:pPr>
+      <w:rPr>
+        <w:rFonts w:ascii="Wingdings" w:hAnsi="Wingdings" w:hint="default"/>
+        <w:sz w:val="20"/>
+      </w:rPr>
+    </w:lvl>
+    <w:lvl w:ilvl="3" w:tentative="1">
+      <w:start w:val="1"/>
+      <w:numFmt w:val="bullet"/>
+      <w:lvlText w:val=""/>
+      <w:lvlJc w:val="left"/>
+      <w:pPr>
+        <w:tabs>
+          <w:tab w:val="num" w:pos="2880"/>
+        </w:tabs>
+        <w:ind w:left="2880" w:hanging="360"/>
+      </w:pPr>
+      <w:rPr>
+        <w:rFonts w:ascii="Wingdings" w:hAnsi="Wingdings" w:hint="default"/>
+        <w:sz w:val="20"/>
+      </w:rPr>
+    </w:lvl>
+    <w:lvl w:ilvl="4" w:tentative="1">
+      <w:start w:val="1"/>
+      <w:numFmt w:val="bullet"/>
+      <w:lvlText w:val=""/>
+      <w:lvlJc w:val="left"/>
+      <w:pPr>
+        <w:tabs>
+          <w:tab w:val="num" w:pos="3600"/>
+        </w:tabs>
+        <w:ind w:left="3600" w:hanging="360"/>
+      </w:pPr>
+      <w:rPr>
+        <w:rFonts w:ascii="Wingdings" w:hAnsi="Wingdings" w:hint="default"/>
+        <w:sz w:val="20"/>
+      </w:rPr>
+    </w:lvl>
+    <w:lvl w:ilvl="5" w:tentative="1">
+      <w:start w:val="1"/>
+      <w:numFmt w:val="bullet"/>
+      <w:lvlText w:val=""/>
+      <w:lvlJc w:val="left"/>
+      <w:pPr>
+        <w:tabs>
+          <w:tab w:val="num" w:pos="4320"/>
+        </w:tabs>
+        <w:ind w:left="4320" w:hanging="360"/>
+      </w:pPr>
+      <w:rPr>
+        <w:rFonts w:ascii="Wingdings" w:hAnsi="Wingdings" w:hint="default"/>
+        <w:sz w:val="20"/>
+      </w:rPr>
+    </w:lvl>
+    <w:lvl w:ilvl="6" w:tentative="1">
+      <w:start w:val="1"/>
+      <w:numFmt w:val="bullet"/>
+      <w:lvlText w:val=""/>
+      <w:lvlJc w:val="left"/>
+      <w:pPr>
+        <w:tabs>
+          <w:tab w:val="num" w:pos="5040"/>
+        </w:tabs>
+        <w:ind w:left="5040" w:hanging="360"/>
+      </w:pPr>
+      <w:rPr>
+        <w:rFonts w:ascii="Wingdings" w:hAnsi="Wingdings" w:hint="default"/>
+        <w:sz w:val="20"/>
+      </w:rPr>
+    </w:lvl>
+    <w:lvl w:ilvl="7" w:tentative="1">
+      <w:start w:val="1"/>
+      <w:numFmt w:val="bullet"/>
+      <w:lvlText w:val=""/>
+      <w:lvlJc w:val="left"/>
+      <w:pPr>
+        <w:tabs>
+          <w:tab w:val="num" w:pos="5760"/>
+        </w:tabs>
+        <w:ind w:left="5760" w:hanging="360"/>
+      </w:pPr>
+      <w:rPr>
+        <w:rFonts w:ascii="Wingdings" w:hAnsi="Wingdings" w:hint="default"/>
+        <w:sz w:val="20"/>
+      </w:rPr>
+    </w:lvl>
+    <w:lvl w:ilvl="8" w:tentative="1">
+      <w:start w:val="1"/>
+      <w:numFmt w:val="bullet"/>
+      <w:lvlText w:val=""/>
+      <w:lvlJc w:val="left"/>
+      <w:pPr>
+        <w:tabs>
+          <w:tab w:val="num" w:pos="6480"/>
+        </w:tabs>
+        <w:ind w:left="6480" w:hanging="360"/>
+      </w:pPr>
+      <w:rPr>
+        <w:rFonts w:ascii="Wingdings" w:hAnsi="Wingdings" w:hint="default"/>
+        <w:sz w:val="20"/>
+      </w:rPr>
+    </w:lvl>
+  </w:abstractNum>
   <w:num w:numId="1">
-    <w:abstractNumId w:val="4"/>
+    <w:abstractNumId w:val="5"/>
   </w:num>
   <w:num w:numId="2">
-    <w:abstractNumId w:val="1"/>
+    <w:abstractNumId w:val="2"/>
   </w:num>
   <w:num w:numId="3">
-    <w:abstractNumId w:val="2"/>
+    <w:abstractNumId w:val="3"/>
   </w:num>
   <w:num w:numId="4">
     <w:abstractNumId w:val="0"/>
   </w:num>
   <w:num w:numId="5">
-    <w:abstractNumId w:val="5"/>
+    <w:abstractNumId w:val="7"/>
   </w:num>
   <w:num w:numId="6">
-    <w:abstractNumId w:val="3"/>
+    <w:abstractNumId w:val="4"/>
+  </w:num>
+  <w:num w:numId="7">
+    <w:abstractNumId w:val="6"/>
+  </w:num>
+  <w:num w:numId="8">
+    <w:abstractNumId w:val="1"/>
   </w:num>
 </w:numbering>
 </file>

</xml_diff>

<commit_message>
software tools to use proposal
</commit_message>
<xml_diff>
--- a/KSL Project Proposal.docx
+++ b/KSL Project Proposal.docx
@@ -5123,17 +5123,7 @@
           <w:sz w:val="24"/>
           <w:szCs w:val="24"/>
         </w:rPr>
-        <w:t xml:space="preserve">, body joints, and RGB video to recognize gestures. For example, skeleton-aware multi-modal recognition frameworks use graph-convolutional networks over skeleton data, sometimes fused with RGB information, to classify gestures accurately. Many of these systems can convert recognized signs into text or speech, often in real time, and are used for communication or learning purposes. However, most of these systems are language-specific and cannot be directly applied to Kenyan Sign Language (KSL) due to differences in grammar, </w:t>
-      </w:r>
-      <w:bookmarkStart w:id="27" w:name="_GoBack"/>
-      <w:bookmarkEnd w:id="27"/>
-      <w:r>
-        <w:rPr>
-          <w:rFonts w:ascii="Times New Roman" w:eastAsia="Times New Roman" w:hAnsi="Times New Roman" w:cs="Times New Roman"/>
-          <w:sz w:val="24"/>
-          <w:szCs w:val="24"/>
-        </w:rPr>
-        <w:t>vocabulary, and regional gesture variations.</w:t>
+        <w:t>, body joints, and RGB video to recognize gestures. For example, skeleton-aware multi-modal recognition frameworks use graph-convolutional networks over skeleton data, sometimes fused with RGB information, to classify gestures accurately. Many of these systems can convert recognized signs into text or speech, often in real time, and are used for communication or learning purposes. However, most of these systems are language-specific and cannot be directly applied to Kenyan Sign Language (KSL) due to differences in grammar, vocabulary, and regional gesture variations.</w:t>
       </w:r>
     </w:p>
     <w:p>
@@ -5259,6 +5249,7 @@
           <w:sz w:val="24"/>
           <w:szCs w:val="24"/>
         </w:rPr>
+        <w:lastRenderedPageBreak/>
         <w:t>KSL-to-Text Translation Systems</w:t>
       </w:r>
       <w:r>
@@ -5285,16 +5276,7 @@
           <w:sz w:val="24"/>
           <w:szCs w:val="24"/>
         </w:rPr>
-        <w:t xml:space="preserve">-based </w:t>
-      </w:r>
-      <w:r>
-        <w:rPr>
-          <w:rFonts w:ascii="Times New Roman" w:eastAsia="Times New Roman" w:hAnsi="Times New Roman" w:cs="Times New Roman"/>
-          <w:sz w:val="24"/>
-          <w:szCs w:val="24"/>
-        </w:rPr>
-        <w:lastRenderedPageBreak/>
-        <w:t>architectures) to recognize KSL gestures and translate them into text. These systems show good accuracy but often lack real-time performance or integration with speech synthesis.</w:t>
+        <w:t>-based architectures) to recognize KSL gestures and translate them into text. These systems show good accuracy but often lack real-time performance or integration with speech synthesis.</w:t>
       </w:r>
     </w:p>
     <w:p>
@@ -5565,8 +5547,8 @@
           <w:szCs w:val="24"/>
         </w:rPr>
       </w:pPr>
-      <w:bookmarkStart w:id="28" w:name="_Toc74215841"/>
-      <w:bookmarkStart w:id="29" w:name="_Toc83630578"/>
+      <w:bookmarkStart w:id="27" w:name="_Toc74215841"/>
+      <w:bookmarkStart w:id="28" w:name="_Toc83630578"/>
       <w:r>
         <w:rPr>
           <w:rFonts w:ascii="Times New Roman" w:hAnsi="Times New Roman" w:cs="Times New Roman"/>
@@ -5577,8 +5559,1547 @@
         </w:rPr>
         <w:t>2.3: Existing software design and development tools</w:t>
       </w:r>
+      <w:bookmarkEnd w:id="27"/>
       <w:bookmarkEnd w:id="28"/>
+    </w:p>
+    <w:p>
+      <w:pPr>
+        <w:spacing w:line="360" w:lineRule="auto"/>
+        <w:jc w:val="both"/>
+        <w:rPr>
+          <w:rFonts w:ascii="Times New Roman" w:hAnsi="Times New Roman" w:cs="Times New Roman"/>
+          <w:sz w:val="24"/>
+          <w:szCs w:val="24"/>
+        </w:rPr>
+      </w:pPr>
+      <w:r>
+        <w:rPr>
+          <w:rFonts w:ascii="Times New Roman" w:hAnsi="Times New Roman" w:cs="Times New Roman"/>
+          <w:sz w:val="24"/>
+          <w:szCs w:val="24"/>
+        </w:rPr>
+        <w:t>Developing a real-time Kenyan Sign Language (KSL) translation system requires multiple tools and frameworks for gesture recognition, machine learning, speech processing, 3D visualization, and software development. These tools can be organized into several levels for clarity.</w:t>
+      </w:r>
+    </w:p>
+    <w:p>
+      <w:pPr>
+        <w:spacing w:line="360" w:lineRule="auto"/>
+        <w:jc w:val="both"/>
+        <w:rPr>
+          <w:rFonts w:ascii="Times New Roman" w:hAnsi="Times New Roman" w:cs="Times New Roman"/>
+          <w:b/>
+          <w:bCs/>
+          <w:sz w:val="24"/>
+          <w:szCs w:val="24"/>
+        </w:rPr>
+      </w:pPr>
+      <w:r>
+        <w:rPr>
+          <w:rFonts w:ascii="Times New Roman" w:hAnsi="Times New Roman" w:cs="Times New Roman"/>
+          <w:b/>
+          <w:bCs/>
+          <w:sz w:val="24"/>
+          <w:szCs w:val="24"/>
+        </w:rPr>
+        <w:t>2.3.1 Gesture Capture and Tracking</w:t>
+      </w:r>
+    </w:p>
+    <w:p>
+      <w:pPr>
+        <w:spacing w:line="360" w:lineRule="auto"/>
+        <w:jc w:val="both"/>
+        <w:rPr>
+          <w:rFonts w:ascii="Times New Roman" w:hAnsi="Times New Roman" w:cs="Times New Roman"/>
+          <w:sz w:val="24"/>
+          <w:szCs w:val="24"/>
+        </w:rPr>
+      </w:pPr>
+      <w:r>
+        <w:rPr>
+          <w:rFonts w:ascii="Times New Roman" w:hAnsi="Times New Roman" w:cs="Times New Roman"/>
+          <w:sz w:val="24"/>
+          <w:szCs w:val="24"/>
+        </w:rPr>
+        <w:t>Gesture capture is critical for accurate recognition of KSL signs. It involves detecting hand movements, body posture, and facial expressions.</w:t>
+      </w:r>
+    </w:p>
+    <w:p>
+      <w:pPr>
+        <w:spacing w:line="360" w:lineRule="auto"/>
+        <w:jc w:val="both"/>
+        <w:rPr>
+          <w:rFonts w:ascii="Times New Roman" w:hAnsi="Times New Roman" w:cs="Times New Roman"/>
+          <w:b/>
+          <w:bCs/>
+          <w:sz w:val="24"/>
+          <w:szCs w:val="24"/>
+        </w:rPr>
+      </w:pPr>
+      <w:r>
+        <w:rPr>
+          <w:rFonts w:ascii="Times New Roman" w:hAnsi="Times New Roman" w:cs="Times New Roman"/>
+          <w:b/>
+          <w:bCs/>
+          <w:sz w:val="24"/>
+          <w:szCs w:val="24"/>
+        </w:rPr>
+        <w:t xml:space="preserve">2.3.1.1 </w:t>
+      </w:r>
+      <w:proofErr w:type="spellStart"/>
+      <w:r>
+        <w:rPr>
+          <w:rFonts w:ascii="Times New Roman" w:hAnsi="Times New Roman" w:cs="Times New Roman"/>
+          <w:b/>
+          <w:bCs/>
+          <w:sz w:val="24"/>
+          <w:szCs w:val="24"/>
+        </w:rPr>
+        <w:t>MediaPipe</w:t>
+      </w:r>
+      <w:proofErr w:type="spellEnd"/>
+    </w:p>
+    <w:p>
+      <w:pPr>
+        <w:numPr>
+          <w:ilvl w:val="0"/>
+          <w:numId w:val="9"/>
+        </w:numPr>
+        <w:spacing w:line="360" w:lineRule="auto"/>
+        <w:jc w:val="both"/>
+        <w:rPr>
+          <w:rFonts w:ascii="Times New Roman" w:hAnsi="Times New Roman" w:cs="Times New Roman"/>
+          <w:sz w:val="24"/>
+          <w:szCs w:val="24"/>
+        </w:rPr>
+      </w:pPr>
+      <w:r>
+        <w:rPr>
+          <w:rFonts w:ascii="Times New Roman" w:hAnsi="Times New Roman" w:cs="Times New Roman"/>
+          <w:sz w:val="24"/>
+          <w:szCs w:val="24"/>
+        </w:rPr>
+        <w:t>Provides real-time hand and pose tracking with high precision.</w:t>
+      </w:r>
+    </w:p>
+    <w:p>
+      <w:pPr>
+        <w:numPr>
+          <w:ilvl w:val="0"/>
+          <w:numId w:val="9"/>
+        </w:numPr>
+        <w:spacing w:line="360" w:lineRule="auto"/>
+        <w:jc w:val="both"/>
+        <w:rPr>
+          <w:rFonts w:ascii="Times New Roman" w:hAnsi="Times New Roman" w:cs="Times New Roman"/>
+          <w:sz w:val="24"/>
+          <w:szCs w:val="24"/>
+        </w:rPr>
+      </w:pPr>
+      <w:r>
+        <w:rPr>
+          <w:rFonts w:ascii="Times New Roman" w:hAnsi="Times New Roman" w:cs="Times New Roman"/>
+          <w:sz w:val="24"/>
+          <w:szCs w:val="24"/>
+        </w:rPr>
+        <w:t xml:space="preserve">Detects </w:t>
+      </w:r>
+      <w:proofErr w:type="spellStart"/>
+      <w:r>
+        <w:rPr>
+          <w:rFonts w:ascii="Times New Roman" w:hAnsi="Times New Roman" w:cs="Times New Roman"/>
+          <w:sz w:val="24"/>
+          <w:szCs w:val="24"/>
+        </w:rPr>
+        <w:t>keypoints</w:t>
+      </w:r>
+      <w:proofErr w:type="spellEnd"/>
+      <w:r>
+        <w:rPr>
+          <w:rFonts w:ascii="Times New Roman" w:hAnsi="Times New Roman" w:cs="Times New Roman"/>
+          <w:sz w:val="24"/>
+          <w:szCs w:val="24"/>
+        </w:rPr>
+        <w:t xml:space="preserve"> for hands, arms, and body landmarks from video streams.</w:t>
+      </w:r>
+    </w:p>
+    <w:p>
+      <w:pPr>
+        <w:numPr>
+          <w:ilvl w:val="0"/>
+          <w:numId w:val="9"/>
+        </w:numPr>
+        <w:spacing w:line="360" w:lineRule="auto"/>
+        <w:jc w:val="both"/>
+        <w:rPr>
+          <w:rFonts w:ascii="Times New Roman" w:hAnsi="Times New Roman" w:cs="Times New Roman"/>
+          <w:sz w:val="24"/>
+          <w:szCs w:val="24"/>
+        </w:rPr>
+      </w:pPr>
+      <w:r>
+        <w:rPr>
+          <w:rFonts w:ascii="Times New Roman" w:hAnsi="Times New Roman" w:cs="Times New Roman"/>
+          <w:sz w:val="24"/>
+          <w:szCs w:val="24"/>
+        </w:rPr>
+        <w:lastRenderedPageBreak/>
+        <w:t>Lightweight and suitable for deployment on desktop and mobile devices.</w:t>
+      </w:r>
+    </w:p>
+    <w:p>
+      <w:pPr>
+        <w:spacing w:line="360" w:lineRule="auto"/>
+        <w:jc w:val="both"/>
+        <w:rPr>
+          <w:rFonts w:ascii="Times New Roman" w:hAnsi="Times New Roman" w:cs="Times New Roman"/>
+          <w:b/>
+          <w:bCs/>
+          <w:sz w:val="24"/>
+          <w:szCs w:val="24"/>
+        </w:rPr>
+      </w:pPr>
+      <w:r>
+        <w:rPr>
+          <w:rFonts w:ascii="Times New Roman" w:hAnsi="Times New Roman" w:cs="Times New Roman"/>
+          <w:b/>
+          <w:bCs/>
+          <w:sz w:val="24"/>
+          <w:szCs w:val="24"/>
+        </w:rPr>
+        <w:t xml:space="preserve">2.3.1.2 </w:t>
+      </w:r>
+      <w:proofErr w:type="spellStart"/>
+      <w:r>
+        <w:rPr>
+          <w:rFonts w:ascii="Times New Roman" w:hAnsi="Times New Roman" w:cs="Times New Roman"/>
+          <w:b/>
+          <w:bCs/>
+          <w:sz w:val="24"/>
+          <w:szCs w:val="24"/>
+        </w:rPr>
+        <w:t>OpenCV</w:t>
+      </w:r>
+      <w:proofErr w:type="spellEnd"/>
+    </w:p>
+    <w:p>
+      <w:pPr>
+        <w:numPr>
+          <w:ilvl w:val="0"/>
+          <w:numId w:val="10"/>
+        </w:numPr>
+        <w:spacing w:line="360" w:lineRule="auto"/>
+        <w:jc w:val="both"/>
+        <w:rPr>
+          <w:rFonts w:ascii="Times New Roman" w:hAnsi="Times New Roman" w:cs="Times New Roman"/>
+          <w:sz w:val="24"/>
+          <w:szCs w:val="24"/>
+        </w:rPr>
+      </w:pPr>
+      <w:r>
+        <w:rPr>
+          <w:rFonts w:ascii="Times New Roman" w:hAnsi="Times New Roman" w:cs="Times New Roman"/>
+          <w:sz w:val="24"/>
+          <w:szCs w:val="24"/>
+        </w:rPr>
+        <w:t>Handles video preprocessing, frame extraction, and image enhancement.</w:t>
+      </w:r>
+    </w:p>
+    <w:p>
+      <w:pPr>
+        <w:numPr>
+          <w:ilvl w:val="0"/>
+          <w:numId w:val="10"/>
+        </w:numPr>
+        <w:spacing w:line="360" w:lineRule="auto"/>
+        <w:jc w:val="both"/>
+        <w:rPr>
+          <w:rFonts w:ascii="Times New Roman" w:hAnsi="Times New Roman" w:cs="Times New Roman"/>
+          <w:sz w:val="24"/>
+          <w:szCs w:val="24"/>
+        </w:rPr>
+      </w:pPr>
+      <w:r>
+        <w:rPr>
+          <w:rFonts w:ascii="Times New Roman" w:hAnsi="Times New Roman" w:cs="Times New Roman"/>
+          <w:sz w:val="24"/>
+          <w:szCs w:val="24"/>
+        </w:rPr>
+        <w:t>Allows detection of gestures under varied lighting and backgrounds.</w:t>
+      </w:r>
+    </w:p>
+    <w:p>
+      <w:pPr>
+        <w:numPr>
+          <w:ilvl w:val="0"/>
+          <w:numId w:val="10"/>
+        </w:numPr>
+        <w:spacing w:line="360" w:lineRule="auto"/>
+        <w:jc w:val="both"/>
+        <w:rPr>
+          <w:rFonts w:ascii="Times New Roman" w:hAnsi="Times New Roman" w:cs="Times New Roman"/>
+          <w:sz w:val="24"/>
+          <w:szCs w:val="24"/>
+        </w:rPr>
+      </w:pPr>
+      <w:r>
+        <w:rPr>
+          <w:rFonts w:ascii="Times New Roman" w:hAnsi="Times New Roman" w:cs="Times New Roman"/>
+          <w:sz w:val="24"/>
+          <w:szCs w:val="24"/>
+        </w:rPr>
+        <w:t>Supports filtering and noise reduction to improve gesture detection accuracy.</w:t>
+      </w:r>
+    </w:p>
+    <w:p>
+      <w:pPr>
+        <w:spacing w:line="360" w:lineRule="auto"/>
+        <w:jc w:val="both"/>
+        <w:rPr>
+          <w:rFonts w:ascii="Times New Roman" w:hAnsi="Times New Roman" w:cs="Times New Roman"/>
+          <w:b/>
+          <w:bCs/>
+          <w:sz w:val="24"/>
+          <w:szCs w:val="24"/>
+        </w:rPr>
+      </w:pPr>
+      <w:r>
+        <w:rPr>
+          <w:rFonts w:ascii="Times New Roman" w:hAnsi="Times New Roman" w:cs="Times New Roman"/>
+          <w:b/>
+          <w:bCs/>
+          <w:sz w:val="24"/>
+          <w:szCs w:val="24"/>
+        </w:rPr>
+        <w:t>2.3.1.3 Camera/Hardware Considerations</w:t>
+      </w:r>
+    </w:p>
+    <w:p>
+      <w:pPr>
+        <w:numPr>
+          <w:ilvl w:val="0"/>
+          <w:numId w:val="11"/>
+        </w:numPr>
+        <w:spacing w:line="360" w:lineRule="auto"/>
+        <w:jc w:val="both"/>
+        <w:rPr>
+          <w:rFonts w:ascii="Times New Roman" w:hAnsi="Times New Roman" w:cs="Times New Roman"/>
+          <w:sz w:val="24"/>
+          <w:szCs w:val="24"/>
+        </w:rPr>
+      </w:pPr>
+      <w:r>
+        <w:rPr>
+          <w:rFonts w:ascii="Times New Roman" w:hAnsi="Times New Roman" w:cs="Times New Roman"/>
+          <w:sz w:val="24"/>
+          <w:szCs w:val="24"/>
+        </w:rPr>
+        <w:t>High-resolution webcams or mobile cameras improve detection quality.</w:t>
+      </w:r>
+    </w:p>
+    <w:p>
+      <w:pPr>
+        <w:numPr>
+          <w:ilvl w:val="0"/>
+          <w:numId w:val="11"/>
+        </w:numPr>
+        <w:spacing w:line="360" w:lineRule="auto"/>
+        <w:jc w:val="both"/>
+        <w:rPr>
+          <w:rFonts w:ascii="Times New Roman" w:hAnsi="Times New Roman" w:cs="Times New Roman"/>
+          <w:sz w:val="24"/>
+          <w:szCs w:val="24"/>
+        </w:rPr>
+      </w:pPr>
+      <w:r>
+        <w:rPr>
+          <w:rFonts w:ascii="Times New Roman" w:hAnsi="Times New Roman" w:cs="Times New Roman"/>
+          <w:sz w:val="24"/>
+          <w:szCs w:val="24"/>
+        </w:rPr>
+        <w:t>Frame rate and latency are crucial for real-time translation.</w:t>
+      </w:r>
+    </w:p>
+    <w:p>
+      <w:pPr>
+        <w:spacing w:line="360" w:lineRule="auto"/>
+        <w:jc w:val="both"/>
+        <w:rPr>
+          <w:rFonts w:ascii="Times New Roman" w:hAnsi="Times New Roman" w:cs="Times New Roman"/>
+          <w:sz w:val="24"/>
+          <w:szCs w:val="24"/>
+        </w:rPr>
+      </w:pPr>
+      <w:r>
+        <w:rPr>
+          <w:rFonts w:ascii="Times New Roman" w:hAnsi="Times New Roman" w:cs="Times New Roman"/>
+          <w:sz w:val="24"/>
+          <w:szCs w:val="24"/>
+        </w:rPr>
+        <w:pict>
+          <v:rect id="_x0000_i1249" style="width:0;height:1.5pt" o:hralign="center" o:hrstd="t" o:hr="t" fillcolor="#a0a0a0" stroked="f"/>
+        </w:pict>
+      </w:r>
+    </w:p>
+    <w:p>
+      <w:pPr>
+        <w:spacing w:line="360" w:lineRule="auto"/>
+        <w:jc w:val="both"/>
+        <w:rPr>
+          <w:rFonts w:ascii="Times New Roman" w:hAnsi="Times New Roman" w:cs="Times New Roman"/>
+          <w:b/>
+          <w:bCs/>
+          <w:sz w:val="24"/>
+          <w:szCs w:val="24"/>
+        </w:rPr>
+      </w:pPr>
+      <w:r>
+        <w:rPr>
+          <w:rFonts w:ascii="Times New Roman" w:hAnsi="Times New Roman" w:cs="Times New Roman"/>
+          <w:b/>
+          <w:bCs/>
+          <w:sz w:val="24"/>
+          <w:szCs w:val="24"/>
+        </w:rPr>
+        <w:t>2.3.2 Machine Learning Frameworks</w:t>
+      </w:r>
+    </w:p>
+    <w:p>
+      <w:pPr>
+        <w:spacing w:line="360" w:lineRule="auto"/>
+        <w:jc w:val="both"/>
+        <w:rPr>
+          <w:rFonts w:ascii="Times New Roman" w:hAnsi="Times New Roman" w:cs="Times New Roman"/>
+          <w:sz w:val="24"/>
+          <w:szCs w:val="24"/>
+        </w:rPr>
+      </w:pPr>
+      <w:r>
+        <w:rPr>
+          <w:rFonts w:ascii="Times New Roman" w:hAnsi="Times New Roman" w:cs="Times New Roman"/>
+          <w:sz w:val="24"/>
+          <w:szCs w:val="24"/>
+        </w:rPr>
+        <w:t>Machine learning models interpret gestures captured by the system.</w:t>
+      </w:r>
+    </w:p>
+    <w:p>
+      <w:pPr>
+        <w:spacing w:line="360" w:lineRule="auto"/>
+        <w:jc w:val="both"/>
+        <w:rPr>
+          <w:rFonts w:ascii="Times New Roman" w:hAnsi="Times New Roman" w:cs="Times New Roman"/>
+          <w:b/>
+          <w:bCs/>
+          <w:sz w:val="24"/>
+          <w:szCs w:val="24"/>
+        </w:rPr>
+      </w:pPr>
+      <w:r>
+        <w:rPr>
+          <w:rFonts w:ascii="Times New Roman" w:hAnsi="Times New Roman" w:cs="Times New Roman"/>
+          <w:b/>
+          <w:bCs/>
+          <w:sz w:val="24"/>
+          <w:szCs w:val="24"/>
+        </w:rPr>
+        <w:t>2.3.2.1 Convolutional Neural Networks (CNNs)</w:t>
+      </w:r>
+    </w:p>
+    <w:p>
+      <w:pPr>
+        <w:numPr>
+          <w:ilvl w:val="0"/>
+          <w:numId w:val="12"/>
+        </w:numPr>
+        <w:spacing w:line="360" w:lineRule="auto"/>
+        <w:jc w:val="both"/>
+        <w:rPr>
+          <w:rFonts w:ascii="Times New Roman" w:hAnsi="Times New Roman" w:cs="Times New Roman"/>
+          <w:sz w:val="24"/>
+          <w:szCs w:val="24"/>
+        </w:rPr>
+      </w:pPr>
+      <w:r>
+        <w:rPr>
+          <w:rFonts w:ascii="Times New Roman" w:hAnsi="Times New Roman" w:cs="Times New Roman"/>
+          <w:sz w:val="24"/>
+          <w:szCs w:val="24"/>
+        </w:rPr>
+        <w:t>Extract spatial features from individual frames.</w:t>
+      </w:r>
+    </w:p>
+    <w:p>
+      <w:pPr>
+        <w:numPr>
+          <w:ilvl w:val="0"/>
+          <w:numId w:val="12"/>
+        </w:numPr>
+        <w:spacing w:line="360" w:lineRule="auto"/>
+        <w:jc w:val="both"/>
+        <w:rPr>
+          <w:rFonts w:ascii="Times New Roman" w:hAnsi="Times New Roman" w:cs="Times New Roman"/>
+          <w:sz w:val="24"/>
+          <w:szCs w:val="24"/>
+        </w:rPr>
+      </w:pPr>
+      <w:r>
+        <w:rPr>
+          <w:rFonts w:ascii="Times New Roman" w:hAnsi="Times New Roman" w:cs="Times New Roman"/>
+          <w:sz w:val="24"/>
+          <w:szCs w:val="24"/>
+        </w:rPr>
+        <w:t>Recognize hand shapes, orientation, and position in each frame.</w:t>
+      </w:r>
+    </w:p>
+    <w:p>
+      <w:pPr>
+        <w:spacing w:line="360" w:lineRule="auto"/>
+        <w:jc w:val="both"/>
+        <w:rPr>
+          <w:rFonts w:ascii="Times New Roman" w:hAnsi="Times New Roman" w:cs="Times New Roman"/>
+          <w:b/>
+          <w:bCs/>
+          <w:sz w:val="24"/>
+          <w:szCs w:val="24"/>
+        </w:rPr>
+      </w:pPr>
+      <w:r>
+        <w:rPr>
+          <w:rFonts w:ascii="Times New Roman" w:hAnsi="Times New Roman" w:cs="Times New Roman"/>
+          <w:b/>
+          <w:bCs/>
+          <w:sz w:val="24"/>
+          <w:szCs w:val="24"/>
+        </w:rPr>
+        <w:t>2.3.2.2 Recurrent Neural Networks (RNNs) and LSTM</w:t>
+      </w:r>
+    </w:p>
+    <w:p>
+      <w:pPr>
+        <w:numPr>
+          <w:ilvl w:val="0"/>
+          <w:numId w:val="13"/>
+        </w:numPr>
+        <w:spacing w:line="360" w:lineRule="auto"/>
+        <w:jc w:val="both"/>
+        <w:rPr>
+          <w:rFonts w:ascii="Times New Roman" w:hAnsi="Times New Roman" w:cs="Times New Roman"/>
+          <w:sz w:val="24"/>
+          <w:szCs w:val="24"/>
+        </w:rPr>
+      </w:pPr>
+      <w:r>
+        <w:rPr>
+          <w:rFonts w:ascii="Times New Roman" w:hAnsi="Times New Roman" w:cs="Times New Roman"/>
+          <w:sz w:val="24"/>
+          <w:szCs w:val="24"/>
+        </w:rPr>
+        <w:t>Model temporal sequences of gestures across frames.</w:t>
+      </w:r>
+    </w:p>
+    <w:p>
+      <w:pPr>
+        <w:numPr>
+          <w:ilvl w:val="0"/>
+          <w:numId w:val="13"/>
+        </w:numPr>
+        <w:spacing w:line="360" w:lineRule="auto"/>
+        <w:jc w:val="both"/>
+        <w:rPr>
+          <w:rFonts w:ascii="Times New Roman" w:hAnsi="Times New Roman" w:cs="Times New Roman"/>
+          <w:sz w:val="24"/>
+          <w:szCs w:val="24"/>
+        </w:rPr>
+      </w:pPr>
+      <w:r>
+        <w:rPr>
+          <w:rFonts w:ascii="Times New Roman" w:hAnsi="Times New Roman" w:cs="Times New Roman"/>
+          <w:sz w:val="24"/>
+          <w:szCs w:val="24"/>
+        </w:rPr>
+        <w:t>Capture motion patterns necessary for dynamic KSL signs.</w:t>
+      </w:r>
+    </w:p>
+    <w:p>
+      <w:pPr>
+        <w:spacing w:line="360" w:lineRule="auto"/>
+        <w:jc w:val="both"/>
+        <w:rPr>
+          <w:rFonts w:ascii="Times New Roman" w:hAnsi="Times New Roman" w:cs="Times New Roman"/>
+          <w:b/>
+          <w:bCs/>
+          <w:sz w:val="24"/>
+          <w:szCs w:val="24"/>
+        </w:rPr>
+      </w:pPr>
+      <w:r>
+        <w:rPr>
+          <w:rFonts w:ascii="Times New Roman" w:hAnsi="Times New Roman" w:cs="Times New Roman"/>
+          <w:b/>
+          <w:bCs/>
+          <w:sz w:val="24"/>
+          <w:szCs w:val="24"/>
+        </w:rPr>
+        <w:t>2.3.2.3 Graph Convolutional Networks (GCNs)</w:t>
+      </w:r>
+    </w:p>
+    <w:p>
+      <w:pPr>
+        <w:numPr>
+          <w:ilvl w:val="0"/>
+          <w:numId w:val="14"/>
+        </w:numPr>
+        <w:spacing w:line="360" w:lineRule="auto"/>
+        <w:jc w:val="both"/>
+        <w:rPr>
+          <w:rFonts w:ascii="Times New Roman" w:hAnsi="Times New Roman" w:cs="Times New Roman"/>
+          <w:sz w:val="24"/>
+          <w:szCs w:val="24"/>
+        </w:rPr>
+      </w:pPr>
+      <w:r>
+        <w:rPr>
+          <w:rFonts w:ascii="Times New Roman" w:hAnsi="Times New Roman" w:cs="Times New Roman"/>
+          <w:sz w:val="24"/>
+          <w:szCs w:val="24"/>
+        </w:rPr>
+        <w:t xml:space="preserve">Analyze skeleton data from hand and body </w:t>
+      </w:r>
+      <w:proofErr w:type="spellStart"/>
+      <w:r>
+        <w:rPr>
+          <w:rFonts w:ascii="Times New Roman" w:hAnsi="Times New Roman" w:cs="Times New Roman"/>
+          <w:sz w:val="24"/>
+          <w:szCs w:val="24"/>
+        </w:rPr>
+        <w:t>keypoints</w:t>
+      </w:r>
+      <w:proofErr w:type="spellEnd"/>
+      <w:r>
+        <w:rPr>
+          <w:rFonts w:ascii="Times New Roman" w:hAnsi="Times New Roman" w:cs="Times New Roman"/>
+          <w:sz w:val="24"/>
+          <w:szCs w:val="24"/>
+        </w:rPr>
+        <w:t>.</w:t>
+      </w:r>
+    </w:p>
+    <w:p>
+      <w:pPr>
+        <w:numPr>
+          <w:ilvl w:val="0"/>
+          <w:numId w:val="14"/>
+        </w:numPr>
+        <w:spacing w:line="360" w:lineRule="auto"/>
+        <w:jc w:val="both"/>
+        <w:rPr>
+          <w:rFonts w:ascii="Times New Roman" w:hAnsi="Times New Roman" w:cs="Times New Roman"/>
+          <w:sz w:val="24"/>
+          <w:szCs w:val="24"/>
+        </w:rPr>
+      </w:pPr>
+      <w:r>
+        <w:rPr>
+          <w:rFonts w:ascii="Times New Roman" w:hAnsi="Times New Roman" w:cs="Times New Roman"/>
+          <w:sz w:val="24"/>
+          <w:szCs w:val="24"/>
+        </w:rPr>
+        <w:t>Capture spatial relationships between joints to improve accuracy.</w:t>
+      </w:r>
+    </w:p>
+    <w:p>
+      <w:pPr>
+        <w:spacing w:line="360" w:lineRule="auto"/>
+        <w:jc w:val="both"/>
+        <w:rPr>
+          <w:rFonts w:ascii="Times New Roman" w:hAnsi="Times New Roman" w:cs="Times New Roman"/>
+          <w:b/>
+          <w:bCs/>
+          <w:sz w:val="24"/>
+          <w:szCs w:val="24"/>
+        </w:rPr>
+      </w:pPr>
+      <w:r>
+        <w:rPr>
+          <w:rFonts w:ascii="Times New Roman" w:hAnsi="Times New Roman" w:cs="Times New Roman"/>
+          <w:b/>
+          <w:bCs/>
+          <w:sz w:val="24"/>
+          <w:szCs w:val="24"/>
+        </w:rPr>
+        <w:t xml:space="preserve">2.3.2.4 Frameworks: TensorFlow and </w:t>
+      </w:r>
+      <w:proofErr w:type="spellStart"/>
+      <w:r>
+        <w:rPr>
+          <w:rFonts w:ascii="Times New Roman" w:hAnsi="Times New Roman" w:cs="Times New Roman"/>
+          <w:b/>
+          <w:bCs/>
+          <w:sz w:val="24"/>
+          <w:szCs w:val="24"/>
+        </w:rPr>
+        <w:t>PyTorch</w:t>
+      </w:r>
+      <w:proofErr w:type="spellEnd"/>
+    </w:p>
+    <w:p>
+      <w:pPr>
+        <w:numPr>
+          <w:ilvl w:val="0"/>
+          <w:numId w:val="15"/>
+        </w:numPr>
+        <w:spacing w:line="360" w:lineRule="auto"/>
+        <w:jc w:val="both"/>
+        <w:rPr>
+          <w:rFonts w:ascii="Times New Roman" w:hAnsi="Times New Roman" w:cs="Times New Roman"/>
+          <w:sz w:val="24"/>
+          <w:szCs w:val="24"/>
+        </w:rPr>
+      </w:pPr>
+      <w:r>
+        <w:rPr>
+          <w:rFonts w:ascii="Times New Roman" w:hAnsi="Times New Roman" w:cs="Times New Roman"/>
+          <w:sz w:val="24"/>
+          <w:szCs w:val="24"/>
+        </w:rPr>
+        <w:t>Provide tools to build, train, and deploy CNN, RNN, and GCN models.</w:t>
+      </w:r>
+    </w:p>
+    <w:p>
+      <w:pPr>
+        <w:numPr>
+          <w:ilvl w:val="0"/>
+          <w:numId w:val="15"/>
+        </w:numPr>
+        <w:spacing w:line="360" w:lineRule="auto"/>
+        <w:jc w:val="both"/>
+        <w:rPr>
+          <w:rFonts w:ascii="Times New Roman" w:hAnsi="Times New Roman" w:cs="Times New Roman"/>
+          <w:sz w:val="24"/>
+          <w:szCs w:val="24"/>
+        </w:rPr>
+      </w:pPr>
+      <w:r>
+        <w:rPr>
+          <w:rFonts w:ascii="Times New Roman" w:hAnsi="Times New Roman" w:cs="Times New Roman"/>
+          <w:sz w:val="24"/>
+          <w:szCs w:val="24"/>
+        </w:rPr>
+        <w:t>Offer GPU acceleration for faster model training and real-time inference.</w:t>
+      </w:r>
+    </w:p>
+    <w:p>
+      <w:pPr>
+        <w:spacing w:line="360" w:lineRule="auto"/>
+        <w:jc w:val="both"/>
+        <w:rPr>
+          <w:rFonts w:ascii="Times New Roman" w:hAnsi="Times New Roman" w:cs="Times New Roman"/>
+          <w:sz w:val="24"/>
+          <w:szCs w:val="24"/>
+        </w:rPr>
+      </w:pPr>
+      <w:r>
+        <w:rPr>
+          <w:rFonts w:ascii="Times New Roman" w:hAnsi="Times New Roman" w:cs="Times New Roman"/>
+          <w:sz w:val="24"/>
+          <w:szCs w:val="24"/>
+        </w:rPr>
+        <w:lastRenderedPageBreak/>
+        <w:pict>
+          <v:rect id="_x0000_i1250" style="width:0;height:1.5pt" o:hralign="center" o:hrstd="t" o:hr="t" fillcolor="#a0a0a0" stroked="f"/>
+        </w:pict>
+      </w:r>
+    </w:p>
+    <w:p>
+      <w:pPr>
+        <w:spacing w:line="360" w:lineRule="auto"/>
+        <w:jc w:val="both"/>
+        <w:rPr>
+          <w:rFonts w:ascii="Times New Roman" w:hAnsi="Times New Roman" w:cs="Times New Roman"/>
+          <w:b/>
+          <w:bCs/>
+          <w:sz w:val="24"/>
+          <w:szCs w:val="24"/>
+        </w:rPr>
+      </w:pPr>
+      <w:r>
+        <w:rPr>
+          <w:rFonts w:ascii="Times New Roman" w:hAnsi="Times New Roman" w:cs="Times New Roman"/>
+          <w:b/>
+          <w:bCs/>
+          <w:sz w:val="24"/>
+          <w:szCs w:val="24"/>
+        </w:rPr>
+        <w:t>2.3.3 Speech Processing Tools</w:t>
+      </w:r>
+    </w:p>
+    <w:p>
+      <w:pPr>
+        <w:spacing w:line="360" w:lineRule="auto"/>
+        <w:jc w:val="both"/>
+        <w:rPr>
+          <w:rFonts w:ascii="Times New Roman" w:hAnsi="Times New Roman" w:cs="Times New Roman"/>
+          <w:sz w:val="24"/>
+          <w:szCs w:val="24"/>
+        </w:rPr>
+      </w:pPr>
+      <w:r>
+        <w:rPr>
+          <w:rFonts w:ascii="Times New Roman" w:hAnsi="Times New Roman" w:cs="Times New Roman"/>
+          <w:sz w:val="24"/>
+          <w:szCs w:val="24"/>
+        </w:rPr>
+        <w:t>Bidirectional translation requires converting between speech and text.</w:t>
+      </w:r>
+    </w:p>
+    <w:p>
+      <w:pPr>
+        <w:spacing w:line="360" w:lineRule="auto"/>
+        <w:jc w:val="both"/>
+        <w:rPr>
+          <w:rFonts w:ascii="Times New Roman" w:hAnsi="Times New Roman" w:cs="Times New Roman"/>
+          <w:b/>
+          <w:bCs/>
+          <w:sz w:val="24"/>
+          <w:szCs w:val="24"/>
+        </w:rPr>
+      </w:pPr>
+      <w:r>
+        <w:rPr>
+          <w:rFonts w:ascii="Times New Roman" w:hAnsi="Times New Roman" w:cs="Times New Roman"/>
+          <w:b/>
+          <w:bCs/>
+          <w:sz w:val="24"/>
+          <w:szCs w:val="24"/>
+        </w:rPr>
+        <w:t>2.3.3.1 Speech-to-Text (STT)</w:t>
+      </w:r>
+    </w:p>
+    <w:p>
+      <w:pPr>
+        <w:numPr>
+          <w:ilvl w:val="0"/>
+          <w:numId w:val="16"/>
+        </w:numPr>
+        <w:spacing w:line="360" w:lineRule="auto"/>
+        <w:jc w:val="both"/>
+        <w:rPr>
+          <w:rFonts w:ascii="Times New Roman" w:hAnsi="Times New Roman" w:cs="Times New Roman"/>
+          <w:sz w:val="24"/>
+          <w:szCs w:val="24"/>
+        </w:rPr>
+      </w:pPr>
+      <w:r>
+        <w:rPr>
+          <w:rFonts w:ascii="Times New Roman" w:hAnsi="Times New Roman" w:cs="Times New Roman"/>
+          <w:sz w:val="24"/>
+          <w:szCs w:val="24"/>
+        </w:rPr>
+        <w:t>Recognizes spoken language accurately.</w:t>
+      </w:r>
+    </w:p>
+    <w:p>
+      <w:pPr>
+        <w:numPr>
+          <w:ilvl w:val="0"/>
+          <w:numId w:val="16"/>
+        </w:numPr>
+        <w:spacing w:line="360" w:lineRule="auto"/>
+        <w:jc w:val="both"/>
+        <w:rPr>
+          <w:rFonts w:ascii="Times New Roman" w:hAnsi="Times New Roman" w:cs="Times New Roman"/>
+          <w:sz w:val="24"/>
+          <w:szCs w:val="24"/>
+        </w:rPr>
+      </w:pPr>
+      <w:r>
+        <w:rPr>
+          <w:rFonts w:ascii="Times New Roman" w:hAnsi="Times New Roman" w:cs="Times New Roman"/>
+          <w:sz w:val="24"/>
+          <w:szCs w:val="24"/>
+        </w:rPr>
+        <w:t xml:space="preserve">Examples include Google Speech-to-Text, Microsoft Azure Speech Services, and Mozilla </w:t>
+      </w:r>
+      <w:proofErr w:type="spellStart"/>
+      <w:r>
+        <w:rPr>
+          <w:rFonts w:ascii="Times New Roman" w:hAnsi="Times New Roman" w:cs="Times New Roman"/>
+          <w:sz w:val="24"/>
+          <w:szCs w:val="24"/>
+        </w:rPr>
+        <w:t>DeepSpeech</w:t>
+      </w:r>
+      <w:proofErr w:type="spellEnd"/>
+      <w:r>
+        <w:rPr>
+          <w:rFonts w:ascii="Times New Roman" w:hAnsi="Times New Roman" w:cs="Times New Roman"/>
+          <w:sz w:val="24"/>
+          <w:szCs w:val="24"/>
+        </w:rPr>
+        <w:t>.</w:t>
+      </w:r>
+    </w:p>
+    <w:p>
+      <w:pPr>
+        <w:spacing w:line="360" w:lineRule="auto"/>
+        <w:jc w:val="both"/>
+        <w:rPr>
+          <w:rFonts w:ascii="Times New Roman" w:hAnsi="Times New Roman" w:cs="Times New Roman"/>
+          <w:b/>
+          <w:bCs/>
+          <w:sz w:val="24"/>
+          <w:szCs w:val="24"/>
+        </w:rPr>
+      </w:pPr>
+      <w:r>
+        <w:rPr>
+          <w:rFonts w:ascii="Times New Roman" w:hAnsi="Times New Roman" w:cs="Times New Roman"/>
+          <w:b/>
+          <w:bCs/>
+          <w:sz w:val="24"/>
+          <w:szCs w:val="24"/>
+        </w:rPr>
+        <w:t>2.3.3.2 Text-to-Speech (TTS)</w:t>
+      </w:r>
+    </w:p>
+    <w:p>
+      <w:pPr>
+        <w:numPr>
+          <w:ilvl w:val="0"/>
+          <w:numId w:val="17"/>
+        </w:numPr>
+        <w:spacing w:line="360" w:lineRule="auto"/>
+        <w:jc w:val="both"/>
+        <w:rPr>
+          <w:rFonts w:ascii="Times New Roman" w:hAnsi="Times New Roman" w:cs="Times New Roman"/>
+          <w:sz w:val="24"/>
+          <w:szCs w:val="24"/>
+        </w:rPr>
+      </w:pPr>
+      <w:r>
+        <w:rPr>
+          <w:rFonts w:ascii="Times New Roman" w:hAnsi="Times New Roman" w:cs="Times New Roman"/>
+          <w:sz w:val="24"/>
+          <w:szCs w:val="24"/>
+        </w:rPr>
+        <w:t>Converts text output into natural-sounding speech.</w:t>
+      </w:r>
+    </w:p>
+    <w:p>
+      <w:pPr>
+        <w:numPr>
+          <w:ilvl w:val="0"/>
+          <w:numId w:val="17"/>
+        </w:numPr>
+        <w:spacing w:line="360" w:lineRule="auto"/>
+        <w:jc w:val="both"/>
+        <w:rPr>
+          <w:rFonts w:ascii="Times New Roman" w:hAnsi="Times New Roman" w:cs="Times New Roman"/>
+          <w:sz w:val="24"/>
+          <w:szCs w:val="24"/>
+        </w:rPr>
+      </w:pPr>
+      <w:r>
+        <w:rPr>
+          <w:rFonts w:ascii="Times New Roman" w:hAnsi="Times New Roman" w:cs="Times New Roman"/>
+          <w:sz w:val="24"/>
+          <w:szCs w:val="24"/>
+        </w:rPr>
+        <w:t>Tools include Mozilla TTS and cloud-based APIs.</w:t>
+      </w:r>
+    </w:p>
+    <w:p>
+      <w:pPr>
+        <w:spacing w:line="360" w:lineRule="auto"/>
+        <w:jc w:val="both"/>
+        <w:rPr>
+          <w:rFonts w:ascii="Times New Roman" w:hAnsi="Times New Roman" w:cs="Times New Roman"/>
+          <w:b/>
+          <w:bCs/>
+          <w:sz w:val="24"/>
+          <w:szCs w:val="24"/>
+        </w:rPr>
+      </w:pPr>
+      <w:r>
+        <w:rPr>
+          <w:rFonts w:ascii="Times New Roman" w:hAnsi="Times New Roman" w:cs="Times New Roman"/>
+          <w:b/>
+          <w:bCs/>
+          <w:sz w:val="24"/>
+          <w:szCs w:val="24"/>
+        </w:rPr>
+        <w:t>2.3.3.3 Integration Challenges</w:t>
+      </w:r>
+    </w:p>
+    <w:p>
+      <w:pPr>
+        <w:numPr>
+          <w:ilvl w:val="0"/>
+          <w:numId w:val="18"/>
+        </w:numPr>
+        <w:spacing w:line="360" w:lineRule="auto"/>
+        <w:jc w:val="both"/>
+        <w:rPr>
+          <w:rFonts w:ascii="Times New Roman" w:hAnsi="Times New Roman" w:cs="Times New Roman"/>
+          <w:sz w:val="24"/>
+          <w:szCs w:val="24"/>
+        </w:rPr>
+      </w:pPr>
+      <w:r>
+        <w:rPr>
+          <w:rFonts w:ascii="Times New Roman" w:hAnsi="Times New Roman" w:cs="Times New Roman"/>
+          <w:sz w:val="24"/>
+          <w:szCs w:val="24"/>
+        </w:rPr>
+        <w:t>Ensuring low-latency processing for real-time interaction.</w:t>
+      </w:r>
+    </w:p>
+    <w:p>
+      <w:pPr>
+        <w:numPr>
+          <w:ilvl w:val="0"/>
+          <w:numId w:val="18"/>
+        </w:numPr>
+        <w:spacing w:line="360" w:lineRule="auto"/>
+        <w:jc w:val="both"/>
+        <w:rPr>
+          <w:rFonts w:ascii="Times New Roman" w:hAnsi="Times New Roman" w:cs="Times New Roman"/>
+          <w:sz w:val="24"/>
+          <w:szCs w:val="24"/>
+        </w:rPr>
+      </w:pPr>
+      <w:r>
+        <w:rPr>
+          <w:rFonts w:ascii="Times New Roman" w:hAnsi="Times New Roman" w:cs="Times New Roman"/>
+          <w:sz w:val="24"/>
+          <w:szCs w:val="24"/>
+        </w:rPr>
+        <w:t>Handling multiple accents and variations in pronunciation.</w:t>
+      </w:r>
+    </w:p>
+    <w:p>
+      <w:pPr>
+        <w:spacing w:line="360" w:lineRule="auto"/>
+        <w:jc w:val="both"/>
+        <w:rPr>
+          <w:rFonts w:ascii="Times New Roman" w:hAnsi="Times New Roman" w:cs="Times New Roman"/>
+          <w:sz w:val="24"/>
+          <w:szCs w:val="24"/>
+        </w:rPr>
+      </w:pPr>
+      <w:r>
+        <w:rPr>
+          <w:rFonts w:ascii="Times New Roman" w:hAnsi="Times New Roman" w:cs="Times New Roman"/>
+          <w:sz w:val="24"/>
+          <w:szCs w:val="24"/>
+        </w:rPr>
+        <w:pict>
+          <v:rect id="_x0000_i1251" style="width:0;height:1.5pt" o:hralign="center" o:hrstd="t" o:hr="t" fillcolor="#a0a0a0" stroked="f"/>
+        </w:pict>
+      </w:r>
+    </w:p>
+    <w:p>
+      <w:pPr>
+        <w:spacing w:line="360" w:lineRule="auto"/>
+        <w:jc w:val="both"/>
+        <w:rPr>
+          <w:rFonts w:ascii="Times New Roman" w:hAnsi="Times New Roman" w:cs="Times New Roman"/>
+          <w:b/>
+          <w:bCs/>
+          <w:sz w:val="24"/>
+          <w:szCs w:val="24"/>
+        </w:rPr>
+      </w:pPr>
+      <w:r>
+        <w:rPr>
+          <w:rFonts w:ascii="Times New Roman" w:hAnsi="Times New Roman" w:cs="Times New Roman"/>
+          <w:b/>
+          <w:bCs/>
+          <w:sz w:val="24"/>
+          <w:szCs w:val="24"/>
+        </w:rPr>
+        <w:t>2.3.4 Visualization and 3D Animation Tools</w:t>
+      </w:r>
+    </w:p>
+    <w:p>
+      <w:pPr>
+        <w:spacing w:line="360" w:lineRule="auto"/>
+        <w:jc w:val="both"/>
+        <w:rPr>
+          <w:rFonts w:ascii="Times New Roman" w:hAnsi="Times New Roman" w:cs="Times New Roman"/>
+          <w:sz w:val="24"/>
+          <w:szCs w:val="24"/>
+        </w:rPr>
+      </w:pPr>
+      <w:r>
+        <w:rPr>
+          <w:rFonts w:ascii="Times New Roman" w:hAnsi="Times New Roman" w:cs="Times New Roman"/>
+          <w:sz w:val="24"/>
+          <w:szCs w:val="24"/>
+        </w:rPr>
+        <w:t>For translating text or speech into KSL, visual representation is needed.</w:t>
+      </w:r>
+    </w:p>
+    <w:p>
+      <w:pPr>
+        <w:spacing w:line="360" w:lineRule="auto"/>
+        <w:jc w:val="both"/>
+        <w:rPr>
+          <w:rFonts w:ascii="Times New Roman" w:hAnsi="Times New Roman" w:cs="Times New Roman"/>
+          <w:b/>
+          <w:bCs/>
+          <w:sz w:val="24"/>
+          <w:szCs w:val="24"/>
+        </w:rPr>
+      </w:pPr>
+      <w:r>
+        <w:rPr>
+          <w:rFonts w:ascii="Times New Roman" w:hAnsi="Times New Roman" w:cs="Times New Roman"/>
+          <w:b/>
+          <w:bCs/>
+          <w:sz w:val="24"/>
+          <w:szCs w:val="24"/>
+        </w:rPr>
+        <w:t>2.3.4.1 Three.js</w:t>
+      </w:r>
+    </w:p>
+    <w:p>
+      <w:pPr>
+        <w:numPr>
+          <w:ilvl w:val="0"/>
+          <w:numId w:val="19"/>
+        </w:numPr>
+        <w:spacing w:line="360" w:lineRule="auto"/>
+        <w:jc w:val="both"/>
+        <w:rPr>
+          <w:rFonts w:ascii="Times New Roman" w:hAnsi="Times New Roman" w:cs="Times New Roman"/>
+          <w:sz w:val="24"/>
+          <w:szCs w:val="24"/>
+        </w:rPr>
+      </w:pPr>
+      <w:r>
+        <w:rPr>
+          <w:rFonts w:ascii="Times New Roman" w:hAnsi="Times New Roman" w:cs="Times New Roman"/>
+          <w:sz w:val="24"/>
+          <w:szCs w:val="24"/>
+        </w:rPr>
+        <w:t>JavaScript library for 3D rendering in web browsers.</w:t>
+      </w:r>
+    </w:p>
+    <w:p>
+      <w:pPr>
+        <w:numPr>
+          <w:ilvl w:val="0"/>
+          <w:numId w:val="19"/>
+        </w:numPr>
+        <w:spacing w:line="360" w:lineRule="auto"/>
+        <w:jc w:val="both"/>
+        <w:rPr>
+          <w:rFonts w:ascii="Times New Roman" w:hAnsi="Times New Roman" w:cs="Times New Roman"/>
+          <w:sz w:val="24"/>
+          <w:szCs w:val="24"/>
+        </w:rPr>
+      </w:pPr>
+      <w:r>
+        <w:rPr>
+          <w:rFonts w:ascii="Times New Roman" w:hAnsi="Times New Roman" w:cs="Times New Roman"/>
+          <w:sz w:val="24"/>
+          <w:szCs w:val="24"/>
+        </w:rPr>
+        <w:t>Used for animating hand models to perform KSL gestures.</w:t>
+      </w:r>
+    </w:p>
+    <w:p>
+      <w:pPr>
+        <w:spacing w:line="360" w:lineRule="auto"/>
+        <w:jc w:val="both"/>
+        <w:rPr>
+          <w:rFonts w:ascii="Times New Roman" w:hAnsi="Times New Roman" w:cs="Times New Roman"/>
+          <w:b/>
+          <w:bCs/>
+          <w:sz w:val="24"/>
+          <w:szCs w:val="24"/>
+        </w:rPr>
+      </w:pPr>
+      <w:r>
+        <w:rPr>
+          <w:rFonts w:ascii="Times New Roman" w:hAnsi="Times New Roman" w:cs="Times New Roman"/>
+          <w:b/>
+          <w:bCs/>
+          <w:sz w:val="24"/>
+          <w:szCs w:val="24"/>
+        </w:rPr>
+        <w:t>2.3.4.2 Unity</w:t>
+      </w:r>
+    </w:p>
+    <w:p>
+      <w:pPr>
+        <w:numPr>
+          <w:ilvl w:val="0"/>
+          <w:numId w:val="20"/>
+        </w:numPr>
+        <w:spacing w:line="360" w:lineRule="auto"/>
+        <w:jc w:val="both"/>
+        <w:rPr>
+          <w:rFonts w:ascii="Times New Roman" w:hAnsi="Times New Roman" w:cs="Times New Roman"/>
+          <w:sz w:val="24"/>
+          <w:szCs w:val="24"/>
+        </w:rPr>
+      </w:pPr>
+      <w:r>
+        <w:rPr>
+          <w:rFonts w:ascii="Times New Roman" w:hAnsi="Times New Roman" w:cs="Times New Roman"/>
+          <w:sz w:val="24"/>
+          <w:szCs w:val="24"/>
+        </w:rPr>
+        <w:t>Game engine used for creating interactive 3D avatars.</w:t>
+      </w:r>
+    </w:p>
+    <w:p>
+      <w:pPr>
+        <w:numPr>
+          <w:ilvl w:val="0"/>
+          <w:numId w:val="20"/>
+        </w:numPr>
+        <w:spacing w:line="360" w:lineRule="auto"/>
+        <w:jc w:val="both"/>
+        <w:rPr>
+          <w:rFonts w:ascii="Times New Roman" w:hAnsi="Times New Roman" w:cs="Times New Roman"/>
+          <w:sz w:val="24"/>
+          <w:szCs w:val="24"/>
+        </w:rPr>
+      </w:pPr>
+      <w:r>
+        <w:rPr>
+          <w:rFonts w:ascii="Times New Roman" w:hAnsi="Times New Roman" w:cs="Times New Roman"/>
+          <w:sz w:val="24"/>
+          <w:szCs w:val="24"/>
+        </w:rPr>
+        <w:t>Supports rigging and animating complex hand gestures with precision.</w:t>
+      </w:r>
+    </w:p>
+    <w:p>
+      <w:pPr>
+        <w:spacing w:line="360" w:lineRule="auto"/>
+        <w:jc w:val="both"/>
+        <w:rPr>
+          <w:rFonts w:ascii="Times New Roman" w:hAnsi="Times New Roman" w:cs="Times New Roman"/>
+          <w:b/>
+          <w:bCs/>
+          <w:sz w:val="24"/>
+          <w:szCs w:val="24"/>
+        </w:rPr>
+      </w:pPr>
+      <w:r>
+        <w:rPr>
+          <w:rFonts w:ascii="Times New Roman" w:hAnsi="Times New Roman" w:cs="Times New Roman"/>
+          <w:b/>
+          <w:bCs/>
+          <w:sz w:val="24"/>
+          <w:szCs w:val="24"/>
+        </w:rPr>
+        <w:t>2.3.4.3 Avatar Design Considerations</w:t>
+      </w:r>
+    </w:p>
+    <w:p>
+      <w:pPr>
+        <w:numPr>
+          <w:ilvl w:val="0"/>
+          <w:numId w:val="21"/>
+        </w:numPr>
+        <w:spacing w:line="360" w:lineRule="auto"/>
+        <w:jc w:val="both"/>
+        <w:rPr>
+          <w:rFonts w:ascii="Times New Roman" w:hAnsi="Times New Roman" w:cs="Times New Roman"/>
+          <w:sz w:val="24"/>
+          <w:szCs w:val="24"/>
+        </w:rPr>
+      </w:pPr>
+      <w:r>
+        <w:rPr>
+          <w:rFonts w:ascii="Times New Roman" w:hAnsi="Times New Roman" w:cs="Times New Roman"/>
+          <w:sz w:val="24"/>
+          <w:szCs w:val="24"/>
+        </w:rPr>
+        <w:lastRenderedPageBreak/>
+        <w:t>Hand models must replicate real KSL hand shapes accurately.</w:t>
+      </w:r>
+    </w:p>
+    <w:p>
+      <w:pPr>
+        <w:numPr>
+          <w:ilvl w:val="0"/>
+          <w:numId w:val="21"/>
+        </w:numPr>
+        <w:spacing w:line="360" w:lineRule="auto"/>
+        <w:jc w:val="both"/>
+        <w:rPr>
+          <w:rFonts w:ascii="Times New Roman" w:hAnsi="Times New Roman" w:cs="Times New Roman"/>
+          <w:sz w:val="24"/>
+          <w:szCs w:val="24"/>
+        </w:rPr>
+      </w:pPr>
+      <w:r>
+        <w:rPr>
+          <w:rFonts w:ascii="Times New Roman" w:hAnsi="Times New Roman" w:cs="Times New Roman"/>
+          <w:sz w:val="24"/>
+          <w:szCs w:val="24"/>
+        </w:rPr>
+        <w:t>Facial expressions and body posture are important for conveying meaning.</w:t>
+      </w:r>
+    </w:p>
+    <w:p>
+      <w:pPr>
+        <w:spacing w:line="360" w:lineRule="auto"/>
+        <w:jc w:val="both"/>
+        <w:rPr>
+          <w:rFonts w:ascii="Times New Roman" w:hAnsi="Times New Roman" w:cs="Times New Roman"/>
+          <w:sz w:val="24"/>
+          <w:szCs w:val="24"/>
+        </w:rPr>
+      </w:pPr>
+      <w:r>
+        <w:rPr>
+          <w:rFonts w:ascii="Times New Roman" w:hAnsi="Times New Roman" w:cs="Times New Roman"/>
+          <w:sz w:val="24"/>
+          <w:szCs w:val="24"/>
+        </w:rPr>
+        <w:pict>
+          <v:rect id="_x0000_i1252" style="width:0;height:1.5pt" o:hralign="center" o:hrstd="t" o:hr="t" fillcolor="#a0a0a0" stroked="f"/>
+        </w:pict>
+      </w:r>
+    </w:p>
+    <w:p>
+      <w:pPr>
+        <w:spacing w:line="360" w:lineRule="auto"/>
+        <w:jc w:val="both"/>
+        <w:rPr>
+          <w:rFonts w:ascii="Times New Roman" w:hAnsi="Times New Roman" w:cs="Times New Roman"/>
+          <w:b/>
+          <w:bCs/>
+          <w:sz w:val="24"/>
+          <w:szCs w:val="24"/>
+        </w:rPr>
+      </w:pPr>
+      <w:r>
+        <w:rPr>
+          <w:rFonts w:ascii="Times New Roman" w:hAnsi="Times New Roman" w:cs="Times New Roman"/>
+          <w:b/>
+          <w:bCs/>
+          <w:sz w:val="24"/>
+          <w:szCs w:val="24"/>
+        </w:rPr>
+        <w:t>2.3.5 Software Development Methodologies</w:t>
+      </w:r>
+    </w:p>
+    <w:p>
+      <w:pPr>
+        <w:spacing w:line="360" w:lineRule="auto"/>
+        <w:jc w:val="both"/>
+        <w:rPr>
+          <w:rFonts w:ascii="Times New Roman" w:hAnsi="Times New Roman" w:cs="Times New Roman"/>
+          <w:b/>
+          <w:bCs/>
+          <w:sz w:val="24"/>
+          <w:szCs w:val="24"/>
+        </w:rPr>
+      </w:pPr>
+      <w:r>
+        <w:rPr>
+          <w:rFonts w:ascii="Times New Roman" w:hAnsi="Times New Roman" w:cs="Times New Roman"/>
+          <w:b/>
+          <w:bCs/>
+          <w:sz w:val="24"/>
+          <w:szCs w:val="24"/>
+        </w:rPr>
+        <w:t>2.3.5.1 Agile Methodology</w:t>
+      </w:r>
+    </w:p>
+    <w:p>
+      <w:pPr>
+        <w:numPr>
+          <w:ilvl w:val="0"/>
+          <w:numId w:val="22"/>
+        </w:numPr>
+        <w:spacing w:line="360" w:lineRule="auto"/>
+        <w:jc w:val="both"/>
+        <w:rPr>
+          <w:rFonts w:ascii="Times New Roman" w:hAnsi="Times New Roman" w:cs="Times New Roman"/>
+          <w:sz w:val="24"/>
+          <w:szCs w:val="24"/>
+        </w:rPr>
+      </w:pPr>
+      <w:r>
+        <w:rPr>
+          <w:rFonts w:ascii="Times New Roman" w:hAnsi="Times New Roman" w:cs="Times New Roman"/>
+          <w:sz w:val="24"/>
+          <w:szCs w:val="24"/>
+        </w:rPr>
+        <w:t>Supports incremental development and continuous feedback.</w:t>
+      </w:r>
+    </w:p>
+    <w:p>
+      <w:pPr>
+        <w:numPr>
+          <w:ilvl w:val="0"/>
+          <w:numId w:val="22"/>
+        </w:numPr>
+        <w:spacing w:line="360" w:lineRule="auto"/>
+        <w:jc w:val="both"/>
+        <w:rPr>
+          <w:rFonts w:ascii="Times New Roman" w:hAnsi="Times New Roman" w:cs="Times New Roman"/>
+          <w:sz w:val="24"/>
+          <w:szCs w:val="24"/>
+        </w:rPr>
+      </w:pPr>
+      <w:r>
+        <w:rPr>
+          <w:rFonts w:ascii="Times New Roman" w:hAnsi="Times New Roman" w:cs="Times New Roman"/>
+          <w:sz w:val="24"/>
+          <w:szCs w:val="24"/>
+        </w:rPr>
+        <w:t>Enables iterative testing and improvement of both models and interfaces.</w:t>
+      </w:r>
+    </w:p>
+    <w:p>
+      <w:pPr>
+        <w:spacing w:line="360" w:lineRule="auto"/>
+        <w:jc w:val="both"/>
+        <w:rPr>
+          <w:rFonts w:ascii="Times New Roman" w:hAnsi="Times New Roman" w:cs="Times New Roman"/>
+          <w:b/>
+          <w:bCs/>
+          <w:sz w:val="24"/>
+          <w:szCs w:val="24"/>
+        </w:rPr>
+      </w:pPr>
+      <w:r>
+        <w:rPr>
+          <w:rFonts w:ascii="Times New Roman" w:hAnsi="Times New Roman" w:cs="Times New Roman"/>
+          <w:b/>
+          <w:bCs/>
+          <w:sz w:val="24"/>
+          <w:szCs w:val="24"/>
+        </w:rPr>
+        <w:t>2.3.5.2 Rapid Prototyping</w:t>
+      </w:r>
+    </w:p>
+    <w:p>
+      <w:pPr>
+        <w:numPr>
+          <w:ilvl w:val="0"/>
+          <w:numId w:val="23"/>
+        </w:numPr>
+        <w:spacing w:line="360" w:lineRule="auto"/>
+        <w:jc w:val="both"/>
+        <w:rPr>
+          <w:rFonts w:ascii="Times New Roman" w:hAnsi="Times New Roman" w:cs="Times New Roman"/>
+          <w:sz w:val="24"/>
+          <w:szCs w:val="24"/>
+        </w:rPr>
+      </w:pPr>
+      <w:r>
+        <w:rPr>
+          <w:rFonts w:ascii="Times New Roman" w:hAnsi="Times New Roman" w:cs="Times New Roman"/>
+          <w:sz w:val="24"/>
+          <w:szCs w:val="24"/>
+        </w:rPr>
+        <w:t>Allows quick validation of gesture recognition and translation pipelines.</w:t>
+      </w:r>
+    </w:p>
+    <w:p>
+      <w:pPr>
+        <w:numPr>
+          <w:ilvl w:val="0"/>
+          <w:numId w:val="23"/>
+        </w:numPr>
+        <w:spacing w:line="360" w:lineRule="auto"/>
+        <w:jc w:val="both"/>
+        <w:rPr>
+          <w:rFonts w:ascii="Times New Roman" w:hAnsi="Times New Roman" w:cs="Times New Roman"/>
+          <w:sz w:val="24"/>
+          <w:szCs w:val="24"/>
+        </w:rPr>
+      </w:pPr>
+      <w:r>
+        <w:rPr>
+          <w:rFonts w:ascii="Times New Roman" w:hAnsi="Times New Roman" w:cs="Times New Roman"/>
+          <w:sz w:val="24"/>
+          <w:szCs w:val="24"/>
+        </w:rPr>
+        <w:t>Ensures feasibility before full-scale development.</w:t>
+      </w:r>
+    </w:p>
+    <w:p>
+      <w:pPr>
+        <w:spacing w:line="360" w:lineRule="auto"/>
+        <w:jc w:val="both"/>
+        <w:rPr>
+          <w:rFonts w:ascii="Times New Roman" w:hAnsi="Times New Roman" w:cs="Times New Roman"/>
+          <w:b/>
+          <w:bCs/>
+          <w:sz w:val="24"/>
+          <w:szCs w:val="24"/>
+        </w:rPr>
+      </w:pPr>
+      <w:r>
+        <w:rPr>
+          <w:rFonts w:ascii="Times New Roman" w:hAnsi="Times New Roman" w:cs="Times New Roman"/>
+          <w:b/>
+          <w:bCs/>
+          <w:sz w:val="24"/>
+          <w:szCs w:val="24"/>
+        </w:rPr>
+        <w:t>2.3.5.3 Integration Strategies</w:t>
+      </w:r>
+    </w:p>
+    <w:p>
+      <w:pPr>
+        <w:numPr>
+          <w:ilvl w:val="0"/>
+          <w:numId w:val="24"/>
+        </w:numPr>
+        <w:spacing w:line="360" w:lineRule="auto"/>
+        <w:jc w:val="both"/>
+        <w:rPr>
+          <w:rFonts w:ascii="Times New Roman" w:hAnsi="Times New Roman" w:cs="Times New Roman"/>
+          <w:sz w:val="24"/>
+          <w:szCs w:val="24"/>
+        </w:rPr>
+      </w:pPr>
+      <w:r>
+        <w:rPr>
+          <w:rFonts w:ascii="Times New Roman" w:hAnsi="Times New Roman" w:cs="Times New Roman"/>
+          <w:sz w:val="24"/>
+          <w:szCs w:val="24"/>
+        </w:rPr>
+        <w:t>Combining ML models with STT/TTS and 3D visualization.</w:t>
+      </w:r>
+    </w:p>
+    <w:p>
+      <w:pPr>
+        <w:numPr>
+          <w:ilvl w:val="0"/>
+          <w:numId w:val="24"/>
+        </w:numPr>
+        <w:spacing w:line="360" w:lineRule="auto"/>
+        <w:jc w:val="both"/>
+        <w:rPr>
+          <w:rFonts w:ascii="Times New Roman" w:hAnsi="Times New Roman" w:cs="Times New Roman"/>
+          <w:sz w:val="24"/>
+          <w:szCs w:val="24"/>
+        </w:rPr>
+      </w:pPr>
+      <w:bookmarkStart w:id="29" w:name="_GoBack"/>
       <w:bookmarkEnd w:id="29"/>
+      <w:r>
+        <w:rPr>
+          <w:rFonts w:ascii="Times New Roman" w:hAnsi="Times New Roman" w:cs="Times New Roman"/>
+          <w:sz w:val="24"/>
+          <w:szCs w:val="24"/>
+        </w:rPr>
+        <w:t>Maintaining synchronization between gesture recognition, speech output, and avatar animation.</w:t>
+      </w:r>
     </w:p>
     <w:p>
       <w:pPr>
@@ -7450,6 +8971,1198 @@
     </w:lvl>
   </w:abstractNum>
   <w:abstractNum w:abstractNumId="1" w15:restartNumberingAfterBreak="0">
+    <w:nsid w:val="19156FA3"/>
+    <w:multiLevelType w:val="multilevel"/>
+    <w:tmpl w:val="3E663A48"/>
+    <w:lvl w:ilvl="0">
+      <w:start w:val="1"/>
+      <w:numFmt w:val="bullet"/>
+      <w:lvlText w:val=""/>
+      <w:lvlJc w:val="left"/>
+      <w:pPr>
+        <w:tabs>
+          <w:tab w:val="num" w:pos="720"/>
+        </w:tabs>
+        <w:ind w:left="720" w:hanging="360"/>
+      </w:pPr>
+      <w:rPr>
+        <w:rFonts w:ascii="Symbol" w:hAnsi="Symbol" w:hint="default"/>
+        <w:sz w:val="20"/>
+      </w:rPr>
+    </w:lvl>
+    <w:lvl w:ilvl="1" w:tentative="1">
+      <w:start w:val="1"/>
+      <w:numFmt w:val="bullet"/>
+      <w:lvlText w:val="o"/>
+      <w:lvlJc w:val="left"/>
+      <w:pPr>
+        <w:tabs>
+          <w:tab w:val="num" w:pos="1440"/>
+        </w:tabs>
+        <w:ind w:left="1440" w:hanging="360"/>
+      </w:pPr>
+      <w:rPr>
+        <w:rFonts w:ascii="Courier New" w:hAnsi="Courier New" w:hint="default"/>
+        <w:sz w:val="20"/>
+      </w:rPr>
+    </w:lvl>
+    <w:lvl w:ilvl="2" w:tentative="1">
+      <w:start w:val="1"/>
+      <w:numFmt w:val="bullet"/>
+      <w:lvlText w:val=""/>
+      <w:lvlJc w:val="left"/>
+      <w:pPr>
+        <w:tabs>
+          <w:tab w:val="num" w:pos="2160"/>
+        </w:tabs>
+        <w:ind w:left="2160" w:hanging="360"/>
+      </w:pPr>
+      <w:rPr>
+        <w:rFonts w:ascii="Wingdings" w:hAnsi="Wingdings" w:hint="default"/>
+        <w:sz w:val="20"/>
+      </w:rPr>
+    </w:lvl>
+    <w:lvl w:ilvl="3" w:tentative="1">
+      <w:start w:val="1"/>
+      <w:numFmt w:val="bullet"/>
+      <w:lvlText w:val=""/>
+      <w:lvlJc w:val="left"/>
+      <w:pPr>
+        <w:tabs>
+          <w:tab w:val="num" w:pos="2880"/>
+        </w:tabs>
+        <w:ind w:left="2880" w:hanging="360"/>
+      </w:pPr>
+      <w:rPr>
+        <w:rFonts w:ascii="Wingdings" w:hAnsi="Wingdings" w:hint="default"/>
+        <w:sz w:val="20"/>
+      </w:rPr>
+    </w:lvl>
+    <w:lvl w:ilvl="4" w:tentative="1">
+      <w:start w:val="1"/>
+      <w:numFmt w:val="bullet"/>
+      <w:lvlText w:val=""/>
+      <w:lvlJc w:val="left"/>
+      <w:pPr>
+        <w:tabs>
+          <w:tab w:val="num" w:pos="3600"/>
+        </w:tabs>
+        <w:ind w:left="3600" w:hanging="360"/>
+      </w:pPr>
+      <w:rPr>
+        <w:rFonts w:ascii="Wingdings" w:hAnsi="Wingdings" w:hint="default"/>
+        <w:sz w:val="20"/>
+      </w:rPr>
+    </w:lvl>
+    <w:lvl w:ilvl="5" w:tentative="1">
+      <w:start w:val="1"/>
+      <w:numFmt w:val="bullet"/>
+      <w:lvlText w:val=""/>
+      <w:lvlJc w:val="left"/>
+      <w:pPr>
+        <w:tabs>
+          <w:tab w:val="num" w:pos="4320"/>
+        </w:tabs>
+        <w:ind w:left="4320" w:hanging="360"/>
+      </w:pPr>
+      <w:rPr>
+        <w:rFonts w:ascii="Wingdings" w:hAnsi="Wingdings" w:hint="default"/>
+        <w:sz w:val="20"/>
+      </w:rPr>
+    </w:lvl>
+    <w:lvl w:ilvl="6" w:tentative="1">
+      <w:start w:val="1"/>
+      <w:numFmt w:val="bullet"/>
+      <w:lvlText w:val=""/>
+      <w:lvlJc w:val="left"/>
+      <w:pPr>
+        <w:tabs>
+          <w:tab w:val="num" w:pos="5040"/>
+        </w:tabs>
+        <w:ind w:left="5040" w:hanging="360"/>
+      </w:pPr>
+      <w:rPr>
+        <w:rFonts w:ascii="Wingdings" w:hAnsi="Wingdings" w:hint="default"/>
+        <w:sz w:val="20"/>
+      </w:rPr>
+    </w:lvl>
+    <w:lvl w:ilvl="7" w:tentative="1">
+      <w:start w:val="1"/>
+      <w:numFmt w:val="bullet"/>
+      <w:lvlText w:val=""/>
+      <w:lvlJc w:val="left"/>
+      <w:pPr>
+        <w:tabs>
+          <w:tab w:val="num" w:pos="5760"/>
+        </w:tabs>
+        <w:ind w:left="5760" w:hanging="360"/>
+      </w:pPr>
+      <w:rPr>
+        <w:rFonts w:ascii="Wingdings" w:hAnsi="Wingdings" w:hint="default"/>
+        <w:sz w:val="20"/>
+      </w:rPr>
+    </w:lvl>
+    <w:lvl w:ilvl="8" w:tentative="1">
+      <w:start w:val="1"/>
+      <w:numFmt w:val="bullet"/>
+      <w:lvlText w:val=""/>
+      <w:lvlJc w:val="left"/>
+      <w:pPr>
+        <w:tabs>
+          <w:tab w:val="num" w:pos="6480"/>
+        </w:tabs>
+        <w:ind w:left="6480" w:hanging="360"/>
+      </w:pPr>
+      <w:rPr>
+        <w:rFonts w:ascii="Wingdings" w:hAnsi="Wingdings" w:hint="default"/>
+        <w:sz w:val="20"/>
+      </w:rPr>
+    </w:lvl>
+  </w:abstractNum>
+  <w:abstractNum w:abstractNumId="2" w15:restartNumberingAfterBreak="0">
+    <w:nsid w:val="1B1F1F5A"/>
+    <w:multiLevelType w:val="multilevel"/>
+    <w:tmpl w:val="EF4CF302"/>
+    <w:lvl w:ilvl="0">
+      <w:start w:val="1"/>
+      <w:numFmt w:val="bullet"/>
+      <w:lvlText w:val=""/>
+      <w:lvlJc w:val="left"/>
+      <w:pPr>
+        <w:tabs>
+          <w:tab w:val="num" w:pos="720"/>
+        </w:tabs>
+        <w:ind w:left="720" w:hanging="360"/>
+      </w:pPr>
+      <w:rPr>
+        <w:rFonts w:ascii="Symbol" w:hAnsi="Symbol" w:hint="default"/>
+        <w:sz w:val="20"/>
+      </w:rPr>
+    </w:lvl>
+    <w:lvl w:ilvl="1" w:tentative="1">
+      <w:start w:val="1"/>
+      <w:numFmt w:val="bullet"/>
+      <w:lvlText w:val="o"/>
+      <w:lvlJc w:val="left"/>
+      <w:pPr>
+        <w:tabs>
+          <w:tab w:val="num" w:pos="1440"/>
+        </w:tabs>
+        <w:ind w:left="1440" w:hanging="360"/>
+      </w:pPr>
+      <w:rPr>
+        <w:rFonts w:ascii="Courier New" w:hAnsi="Courier New" w:hint="default"/>
+        <w:sz w:val="20"/>
+      </w:rPr>
+    </w:lvl>
+    <w:lvl w:ilvl="2" w:tentative="1">
+      <w:start w:val="1"/>
+      <w:numFmt w:val="bullet"/>
+      <w:lvlText w:val=""/>
+      <w:lvlJc w:val="left"/>
+      <w:pPr>
+        <w:tabs>
+          <w:tab w:val="num" w:pos="2160"/>
+        </w:tabs>
+        <w:ind w:left="2160" w:hanging="360"/>
+      </w:pPr>
+      <w:rPr>
+        <w:rFonts w:ascii="Wingdings" w:hAnsi="Wingdings" w:hint="default"/>
+        <w:sz w:val="20"/>
+      </w:rPr>
+    </w:lvl>
+    <w:lvl w:ilvl="3" w:tentative="1">
+      <w:start w:val="1"/>
+      <w:numFmt w:val="bullet"/>
+      <w:lvlText w:val=""/>
+      <w:lvlJc w:val="left"/>
+      <w:pPr>
+        <w:tabs>
+          <w:tab w:val="num" w:pos="2880"/>
+        </w:tabs>
+        <w:ind w:left="2880" w:hanging="360"/>
+      </w:pPr>
+      <w:rPr>
+        <w:rFonts w:ascii="Wingdings" w:hAnsi="Wingdings" w:hint="default"/>
+        <w:sz w:val="20"/>
+      </w:rPr>
+    </w:lvl>
+    <w:lvl w:ilvl="4" w:tentative="1">
+      <w:start w:val="1"/>
+      <w:numFmt w:val="bullet"/>
+      <w:lvlText w:val=""/>
+      <w:lvlJc w:val="left"/>
+      <w:pPr>
+        <w:tabs>
+          <w:tab w:val="num" w:pos="3600"/>
+        </w:tabs>
+        <w:ind w:left="3600" w:hanging="360"/>
+      </w:pPr>
+      <w:rPr>
+        <w:rFonts w:ascii="Wingdings" w:hAnsi="Wingdings" w:hint="default"/>
+        <w:sz w:val="20"/>
+      </w:rPr>
+    </w:lvl>
+    <w:lvl w:ilvl="5" w:tentative="1">
+      <w:start w:val="1"/>
+      <w:numFmt w:val="bullet"/>
+      <w:lvlText w:val=""/>
+      <w:lvlJc w:val="left"/>
+      <w:pPr>
+        <w:tabs>
+          <w:tab w:val="num" w:pos="4320"/>
+        </w:tabs>
+        <w:ind w:left="4320" w:hanging="360"/>
+      </w:pPr>
+      <w:rPr>
+        <w:rFonts w:ascii="Wingdings" w:hAnsi="Wingdings" w:hint="default"/>
+        <w:sz w:val="20"/>
+      </w:rPr>
+    </w:lvl>
+    <w:lvl w:ilvl="6" w:tentative="1">
+      <w:start w:val="1"/>
+      <w:numFmt w:val="bullet"/>
+      <w:lvlText w:val=""/>
+      <w:lvlJc w:val="left"/>
+      <w:pPr>
+        <w:tabs>
+          <w:tab w:val="num" w:pos="5040"/>
+        </w:tabs>
+        <w:ind w:left="5040" w:hanging="360"/>
+      </w:pPr>
+      <w:rPr>
+        <w:rFonts w:ascii="Wingdings" w:hAnsi="Wingdings" w:hint="default"/>
+        <w:sz w:val="20"/>
+      </w:rPr>
+    </w:lvl>
+    <w:lvl w:ilvl="7" w:tentative="1">
+      <w:start w:val="1"/>
+      <w:numFmt w:val="bullet"/>
+      <w:lvlText w:val=""/>
+      <w:lvlJc w:val="left"/>
+      <w:pPr>
+        <w:tabs>
+          <w:tab w:val="num" w:pos="5760"/>
+        </w:tabs>
+        <w:ind w:left="5760" w:hanging="360"/>
+      </w:pPr>
+      <w:rPr>
+        <w:rFonts w:ascii="Wingdings" w:hAnsi="Wingdings" w:hint="default"/>
+        <w:sz w:val="20"/>
+      </w:rPr>
+    </w:lvl>
+    <w:lvl w:ilvl="8" w:tentative="1">
+      <w:start w:val="1"/>
+      <w:numFmt w:val="bullet"/>
+      <w:lvlText w:val=""/>
+      <w:lvlJc w:val="left"/>
+      <w:pPr>
+        <w:tabs>
+          <w:tab w:val="num" w:pos="6480"/>
+        </w:tabs>
+        <w:ind w:left="6480" w:hanging="360"/>
+      </w:pPr>
+      <w:rPr>
+        <w:rFonts w:ascii="Wingdings" w:hAnsi="Wingdings" w:hint="default"/>
+        <w:sz w:val="20"/>
+      </w:rPr>
+    </w:lvl>
+  </w:abstractNum>
+  <w:abstractNum w:abstractNumId="3" w15:restartNumberingAfterBreak="0">
+    <w:nsid w:val="1CA04F76"/>
+    <w:multiLevelType w:val="multilevel"/>
+    <w:tmpl w:val="392487B6"/>
+    <w:lvl w:ilvl="0">
+      <w:start w:val="1"/>
+      <w:numFmt w:val="bullet"/>
+      <w:lvlText w:val=""/>
+      <w:lvlJc w:val="left"/>
+      <w:pPr>
+        <w:tabs>
+          <w:tab w:val="num" w:pos="720"/>
+        </w:tabs>
+        <w:ind w:left="720" w:hanging="360"/>
+      </w:pPr>
+      <w:rPr>
+        <w:rFonts w:ascii="Symbol" w:hAnsi="Symbol" w:hint="default"/>
+        <w:sz w:val="20"/>
+      </w:rPr>
+    </w:lvl>
+    <w:lvl w:ilvl="1" w:tentative="1">
+      <w:start w:val="1"/>
+      <w:numFmt w:val="bullet"/>
+      <w:lvlText w:val="o"/>
+      <w:lvlJc w:val="left"/>
+      <w:pPr>
+        <w:tabs>
+          <w:tab w:val="num" w:pos="1440"/>
+        </w:tabs>
+        <w:ind w:left="1440" w:hanging="360"/>
+      </w:pPr>
+      <w:rPr>
+        <w:rFonts w:ascii="Courier New" w:hAnsi="Courier New" w:hint="default"/>
+        <w:sz w:val="20"/>
+      </w:rPr>
+    </w:lvl>
+    <w:lvl w:ilvl="2" w:tentative="1">
+      <w:start w:val="1"/>
+      <w:numFmt w:val="bullet"/>
+      <w:lvlText w:val=""/>
+      <w:lvlJc w:val="left"/>
+      <w:pPr>
+        <w:tabs>
+          <w:tab w:val="num" w:pos="2160"/>
+        </w:tabs>
+        <w:ind w:left="2160" w:hanging="360"/>
+      </w:pPr>
+      <w:rPr>
+        <w:rFonts w:ascii="Wingdings" w:hAnsi="Wingdings" w:hint="default"/>
+        <w:sz w:val="20"/>
+      </w:rPr>
+    </w:lvl>
+    <w:lvl w:ilvl="3" w:tentative="1">
+      <w:start w:val="1"/>
+      <w:numFmt w:val="bullet"/>
+      <w:lvlText w:val=""/>
+      <w:lvlJc w:val="left"/>
+      <w:pPr>
+        <w:tabs>
+          <w:tab w:val="num" w:pos="2880"/>
+        </w:tabs>
+        <w:ind w:left="2880" w:hanging="360"/>
+      </w:pPr>
+      <w:rPr>
+        <w:rFonts w:ascii="Wingdings" w:hAnsi="Wingdings" w:hint="default"/>
+        <w:sz w:val="20"/>
+      </w:rPr>
+    </w:lvl>
+    <w:lvl w:ilvl="4" w:tentative="1">
+      <w:start w:val="1"/>
+      <w:numFmt w:val="bullet"/>
+      <w:lvlText w:val=""/>
+      <w:lvlJc w:val="left"/>
+      <w:pPr>
+        <w:tabs>
+          <w:tab w:val="num" w:pos="3600"/>
+        </w:tabs>
+        <w:ind w:left="3600" w:hanging="360"/>
+      </w:pPr>
+      <w:rPr>
+        <w:rFonts w:ascii="Wingdings" w:hAnsi="Wingdings" w:hint="default"/>
+        <w:sz w:val="20"/>
+      </w:rPr>
+    </w:lvl>
+    <w:lvl w:ilvl="5" w:tentative="1">
+      <w:start w:val="1"/>
+      <w:numFmt w:val="bullet"/>
+      <w:lvlText w:val=""/>
+      <w:lvlJc w:val="left"/>
+      <w:pPr>
+        <w:tabs>
+          <w:tab w:val="num" w:pos="4320"/>
+        </w:tabs>
+        <w:ind w:left="4320" w:hanging="360"/>
+      </w:pPr>
+      <w:rPr>
+        <w:rFonts w:ascii="Wingdings" w:hAnsi="Wingdings" w:hint="default"/>
+        <w:sz w:val="20"/>
+      </w:rPr>
+    </w:lvl>
+    <w:lvl w:ilvl="6" w:tentative="1">
+      <w:start w:val="1"/>
+      <w:numFmt w:val="bullet"/>
+      <w:lvlText w:val=""/>
+      <w:lvlJc w:val="left"/>
+      <w:pPr>
+        <w:tabs>
+          <w:tab w:val="num" w:pos="5040"/>
+        </w:tabs>
+        <w:ind w:left="5040" w:hanging="360"/>
+      </w:pPr>
+      <w:rPr>
+        <w:rFonts w:ascii="Wingdings" w:hAnsi="Wingdings" w:hint="default"/>
+        <w:sz w:val="20"/>
+      </w:rPr>
+    </w:lvl>
+    <w:lvl w:ilvl="7" w:tentative="1">
+      <w:start w:val="1"/>
+      <w:numFmt w:val="bullet"/>
+      <w:lvlText w:val=""/>
+      <w:lvlJc w:val="left"/>
+      <w:pPr>
+        <w:tabs>
+          <w:tab w:val="num" w:pos="5760"/>
+        </w:tabs>
+        <w:ind w:left="5760" w:hanging="360"/>
+      </w:pPr>
+      <w:rPr>
+        <w:rFonts w:ascii="Wingdings" w:hAnsi="Wingdings" w:hint="default"/>
+        <w:sz w:val="20"/>
+      </w:rPr>
+    </w:lvl>
+    <w:lvl w:ilvl="8" w:tentative="1">
+      <w:start w:val="1"/>
+      <w:numFmt w:val="bullet"/>
+      <w:lvlText w:val=""/>
+      <w:lvlJc w:val="left"/>
+      <w:pPr>
+        <w:tabs>
+          <w:tab w:val="num" w:pos="6480"/>
+        </w:tabs>
+        <w:ind w:left="6480" w:hanging="360"/>
+      </w:pPr>
+      <w:rPr>
+        <w:rFonts w:ascii="Wingdings" w:hAnsi="Wingdings" w:hint="default"/>
+        <w:sz w:val="20"/>
+      </w:rPr>
+    </w:lvl>
+  </w:abstractNum>
+  <w:abstractNum w:abstractNumId="4" w15:restartNumberingAfterBreak="0">
+    <w:nsid w:val="1DA03946"/>
+    <w:multiLevelType w:val="multilevel"/>
+    <w:tmpl w:val="F12A65C4"/>
+    <w:lvl w:ilvl="0">
+      <w:start w:val="1"/>
+      <w:numFmt w:val="bullet"/>
+      <w:lvlText w:val=""/>
+      <w:lvlJc w:val="left"/>
+      <w:pPr>
+        <w:tabs>
+          <w:tab w:val="num" w:pos="720"/>
+        </w:tabs>
+        <w:ind w:left="720" w:hanging="360"/>
+      </w:pPr>
+      <w:rPr>
+        <w:rFonts w:ascii="Symbol" w:hAnsi="Symbol" w:hint="default"/>
+        <w:sz w:val="20"/>
+      </w:rPr>
+    </w:lvl>
+    <w:lvl w:ilvl="1" w:tentative="1">
+      <w:start w:val="1"/>
+      <w:numFmt w:val="bullet"/>
+      <w:lvlText w:val="o"/>
+      <w:lvlJc w:val="left"/>
+      <w:pPr>
+        <w:tabs>
+          <w:tab w:val="num" w:pos="1440"/>
+        </w:tabs>
+        <w:ind w:left="1440" w:hanging="360"/>
+      </w:pPr>
+      <w:rPr>
+        <w:rFonts w:ascii="Courier New" w:hAnsi="Courier New" w:hint="default"/>
+        <w:sz w:val="20"/>
+      </w:rPr>
+    </w:lvl>
+    <w:lvl w:ilvl="2" w:tentative="1">
+      <w:start w:val="1"/>
+      <w:numFmt w:val="bullet"/>
+      <w:lvlText w:val=""/>
+      <w:lvlJc w:val="left"/>
+      <w:pPr>
+        <w:tabs>
+          <w:tab w:val="num" w:pos="2160"/>
+        </w:tabs>
+        <w:ind w:left="2160" w:hanging="360"/>
+      </w:pPr>
+      <w:rPr>
+        <w:rFonts w:ascii="Wingdings" w:hAnsi="Wingdings" w:hint="default"/>
+        <w:sz w:val="20"/>
+      </w:rPr>
+    </w:lvl>
+    <w:lvl w:ilvl="3" w:tentative="1">
+      <w:start w:val="1"/>
+      <w:numFmt w:val="bullet"/>
+      <w:lvlText w:val=""/>
+      <w:lvlJc w:val="left"/>
+      <w:pPr>
+        <w:tabs>
+          <w:tab w:val="num" w:pos="2880"/>
+        </w:tabs>
+        <w:ind w:left="2880" w:hanging="360"/>
+      </w:pPr>
+      <w:rPr>
+        <w:rFonts w:ascii="Wingdings" w:hAnsi="Wingdings" w:hint="default"/>
+        <w:sz w:val="20"/>
+      </w:rPr>
+    </w:lvl>
+    <w:lvl w:ilvl="4" w:tentative="1">
+      <w:start w:val="1"/>
+      <w:numFmt w:val="bullet"/>
+      <w:lvlText w:val=""/>
+      <w:lvlJc w:val="left"/>
+      <w:pPr>
+        <w:tabs>
+          <w:tab w:val="num" w:pos="3600"/>
+        </w:tabs>
+        <w:ind w:left="3600" w:hanging="360"/>
+      </w:pPr>
+      <w:rPr>
+        <w:rFonts w:ascii="Wingdings" w:hAnsi="Wingdings" w:hint="default"/>
+        <w:sz w:val="20"/>
+      </w:rPr>
+    </w:lvl>
+    <w:lvl w:ilvl="5" w:tentative="1">
+      <w:start w:val="1"/>
+      <w:numFmt w:val="bullet"/>
+      <w:lvlText w:val=""/>
+      <w:lvlJc w:val="left"/>
+      <w:pPr>
+        <w:tabs>
+          <w:tab w:val="num" w:pos="4320"/>
+        </w:tabs>
+        <w:ind w:left="4320" w:hanging="360"/>
+      </w:pPr>
+      <w:rPr>
+        <w:rFonts w:ascii="Wingdings" w:hAnsi="Wingdings" w:hint="default"/>
+        <w:sz w:val="20"/>
+      </w:rPr>
+    </w:lvl>
+    <w:lvl w:ilvl="6" w:tentative="1">
+      <w:start w:val="1"/>
+      <w:numFmt w:val="bullet"/>
+      <w:lvlText w:val=""/>
+      <w:lvlJc w:val="left"/>
+      <w:pPr>
+        <w:tabs>
+          <w:tab w:val="num" w:pos="5040"/>
+        </w:tabs>
+        <w:ind w:left="5040" w:hanging="360"/>
+      </w:pPr>
+      <w:rPr>
+        <w:rFonts w:ascii="Wingdings" w:hAnsi="Wingdings" w:hint="default"/>
+        <w:sz w:val="20"/>
+      </w:rPr>
+    </w:lvl>
+    <w:lvl w:ilvl="7" w:tentative="1">
+      <w:start w:val="1"/>
+      <w:numFmt w:val="bullet"/>
+      <w:lvlText w:val=""/>
+      <w:lvlJc w:val="left"/>
+      <w:pPr>
+        <w:tabs>
+          <w:tab w:val="num" w:pos="5760"/>
+        </w:tabs>
+        <w:ind w:left="5760" w:hanging="360"/>
+      </w:pPr>
+      <w:rPr>
+        <w:rFonts w:ascii="Wingdings" w:hAnsi="Wingdings" w:hint="default"/>
+        <w:sz w:val="20"/>
+      </w:rPr>
+    </w:lvl>
+    <w:lvl w:ilvl="8" w:tentative="1">
+      <w:start w:val="1"/>
+      <w:numFmt w:val="bullet"/>
+      <w:lvlText w:val=""/>
+      <w:lvlJc w:val="left"/>
+      <w:pPr>
+        <w:tabs>
+          <w:tab w:val="num" w:pos="6480"/>
+        </w:tabs>
+        <w:ind w:left="6480" w:hanging="360"/>
+      </w:pPr>
+      <w:rPr>
+        <w:rFonts w:ascii="Wingdings" w:hAnsi="Wingdings" w:hint="default"/>
+        <w:sz w:val="20"/>
+      </w:rPr>
+    </w:lvl>
+  </w:abstractNum>
+  <w:abstractNum w:abstractNumId="5" w15:restartNumberingAfterBreak="0">
+    <w:nsid w:val="20324507"/>
+    <w:multiLevelType w:val="multilevel"/>
+    <w:tmpl w:val="9ED61B3E"/>
+    <w:lvl w:ilvl="0">
+      <w:start w:val="1"/>
+      <w:numFmt w:val="bullet"/>
+      <w:lvlText w:val=""/>
+      <w:lvlJc w:val="left"/>
+      <w:pPr>
+        <w:tabs>
+          <w:tab w:val="num" w:pos="720"/>
+        </w:tabs>
+        <w:ind w:left="720" w:hanging="360"/>
+      </w:pPr>
+      <w:rPr>
+        <w:rFonts w:ascii="Symbol" w:hAnsi="Symbol" w:hint="default"/>
+        <w:sz w:val="20"/>
+      </w:rPr>
+    </w:lvl>
+    <w:lvl w:ilvl="1" w:tentative="1">
+      <w:start w:val="1"/>
+      <w:numFmt w:val="bullet"/>
+      <w:lvlText w:val="o"/>
+      <w:lvlJc w:val="left"/>
+      <w:pPr>
+        <w:tabs>
+          <w:tab w:val="num" w:pos="1440"/>
+        </w:tabs>
+        <w:ind w:left="1440" w:hanging="360"/>
+      </w:pPr>
+      <w:rPr>
+        <w:rFonts w:ascii="Courier New" w:hAnsi="Courier New" w:hint="default"/>
+        <w:sz w:val="20"/>
+      </w:rPr>
+    </w:lvl>
+    <w:lvl w:ilvl="2" w:tentative="1">
+      <w:start w:val="1"/>
+      <w:numFmt w:val="bullet"/>
+      <w:lvlText w:val=""/>
+      <w:lvlJc w:val="left"/>
+      <w:pPr>
+        <w:tabs>
+          <w:tab w:val="num" w:pos="2160"/>
+        </w:tabs>
+        <w:ind w:left="2160" w:hanging="360"/>
+      </w:pPr>
+      <w:rPr>
+        <w:rFonts w:ascii="Wingdings" w:hAnsi="Wingdings" w:hint="default"/>
+        <w:sz w:val="20"/>
+      </w:rPr>
+    </w:lvl>
+    <w:lvl w:ilvl="3" w:tentative="1">
+      <w:start w:val="1"/>
+      <w:numFmt w:val="bullet"/>
+      <w:lvlText w:val=""/>
+      <w:lvlJc w:val="left"/>
+      <w:pPr>
+        <w:tabs>
+          <w:tab w:val="num" w:pos="2880"/>
+        </w:tabs>
+        <w:ind w:left="2880" w:hanging="360"/>
+      </w:pPr>
+      <w:rPr>
+        <w:rFonts w:ascii="Wingdings" w:hAnsi="Wingdings" w:hint="default"/>
+        <w:sz w:val="20"/>
+      </w:rPr>
+    </w:lvl>
+    <w:lvl w:ilvl="4" w:tentative="1">
+      <w:start w:val="1"/>
+      <w:numFmt w:val="bullet"/>
+      <w:lvlText w:val=""/>
+      <w:lvlJc w:val="left"/>
+      <w:pPr>
+        <w:tabs>
+          <w:tab w:val="num" w:pos="3600"/>
+        </w:tabs>
+        <w:ind w:left="3600" w:hanging="360"/>
+      </w:pPr>
+      <w:rPr>
+        <w:rFonts w:ascii="Wingdings" w:hAnsi="Wingdings" w:hint="default"/>
+        <w:sz w:val="20"/>
+      </w:rPr>
+    </w:lvl>
+    <w:lvl w:ilvl="5" w:tentative="1">
+      <w:start w:val="1"/>
+      <w:numFmt w:val="bullet"/>
+      <w:lvlText w:val=""/>
+      <w:lvlJc w:val="left"/>
+      <w:pPr>
+        <w:tabs>
+          <w:tab w:val="num" w:pos="4320"/>
+        </w:tabs>
+        <w:ind w:left="4320" w:hanging="360"/>
+      </w:pPr>
+      <w:rPr>
+        <w:rFonts w:ascii="Wingdings" w:hAnsi="Wingdings" w:hint="default"/>
+        <w:sz w:val="20"/>
+      </w:rPr>
+    </w:lvl>
+    <w:lvl w:ilvl="6" w:tentative="1">
+      <w:start w:val="1"/>
+      <w:numFmt w:val="bullet"/>
+      <w:lvlText w:val=""/>
+      <w:lvlJc w:val="left"/>
+      <w:pPr>
+        <w:tabs>
+          <w:tab w:val="num" w:pos="5040"/>
+        </w:tabs>
+        <w:ind w:left="5040" w:hanging="360"/>
+      </w:pPr>
+      <w:rPr>
+        <w:rFonts w:ascii="Wingdings" w:hAnsi="Wingdings" w:hint="default"/>
+        <w:sz w:val="20"/>
+      </w:rPr>
+    </w:lvl>
+    <w:lvl w:ilvl="7" w:tentative="1">
+      <w:start w:val="1"/>
+      <w:numFmt w:val="bullet"/>
+      <w:lvlText w:val=""/>
+      <w:lvlJc w:val="left"/>
+      <w:pPr>
+        <w:tabs>
+          <w:tab w:val="num" w:pos="5760"/>
+        </w:tabs>
+        <w:ind w:left="5760" w:hanging="360"/>
+      </w:pPr>
+      <w:rPr>
+        <w:rFonts w:ascii="Wingdings" w:hAnsi="Wingdings" w:hint="default"/>
+        <w:sz w:val="20"/>
+      </w:rPr>
+    </w:lvl>
+    <w:lvl w:ilvl="8" w:tentative="1">
+      <w:start w:val="1"/>
+      <w:numFmt w:val="bullet"/>
+      <w:lvlText w:val=""/>
+      <w:lvlJc w:val="left"/>
+      <w:pPr>
+        <w:tabs>
+          <w:tab w:val="num" w:pos="6480"/>
+        </w:tabs>
+        <w:ind w:left="6480" w:hanging="360"/>
+      </w:pPr>
+      <w:rPr>
+        <w:rFonts w:ascii="Wingdings" w:hAnsi="Wingdings" w:hint="default"/>
+        <w:sz w:val="20"/>
+      </w:rPr>
+    </w:lvl>
+  </w:abstractNum>
+  <w:abstractNum w:abstractNumId="6" w15:restartNumberingAfterBreak="0">
+    <w:nsid w:val="2CB44111"/>
+    <w:multiLevelType w:val="multilevel"/>
+    <w:tmpl w:val="E9DAE4D0"/>
+    <w:lvl w:ilvl="0">
+      <w:start w:val="1"/>
+      <w:numFmt w:val="bullet"/>
+      <w:lvlText w:val=""/>
+      <w:lvlJc w:val="left"/>
+      <w:pPr>
+        <w:tabs>
+          <w:tab w:val="num" w:pos="720"/>
+        </w:tabs>
+        <w:ind w:left="720" w:hanging="360"/>
+      </w:pPr>
+      <w:rPr>
+        <w:rFonts w:ascii="Symbol" w:hAnsi="Symbol" w:hint="default"/>
+        <w:sz w:val="20"/>
+      </w:rPr>
+    </w:lvl>
+    <w:lvl w:ilvl="1" w:tentative="1">
+      <w:start w:val="1"/>
+      <w:numFmt w:val="bullet"/>
+      <w:lvlText w:val="o"/>
+      <w:lvlJc w:val="left"/>
+      <w:pPr>
+        <w:tabs>
+          <w:tab w:val="num" w:pos="1440"/>
+        </w:tabs>
+        <w:ind w:left="1440" w:hanging="360"/>
+      </w:pPr>
+      <w:rPr>
+        <w:rFonts w:ascii="Courier New" w:hAnsi="Courier New" w:hint="default"/>
+        <w:sz w:val="20"/>
+      </w:rPr>
+    </w:lvl>
+    <w:lvl w:ilvl="2" w:tentative="1">
+      <w:start w:val="1"/>
+      <w:numFmt w:val="bullet"/>
+      <w:lvlText w:val=""/>
+      <w:lvlJc w:val="left"/>
+      <w:pPr>
+        <w:tabs>
+          <w:tab w:val="num" w:pos="2160"/>
+        </w:tabs>
+        <w:ind w:left="2160" w:hanging="360"/>
+      </w:pPr>
+      <w:rPr>
+        <w:rFonts w:ascii="Wingdings" w:hAnsi="Wingdings" w:hint="default"/>
+        <w:sz w:val="20"/>
+      </w:rPr>
+    </w:lvl>
+    <w:lvl w:ilvl="3" w:tentative="1">
+      <w:start w:val="1"/>
+      <w:numFmt w:val="bullet"/>
+      <w:lvlText w:val=""/>
+      <w:lvlJc w:val="left"/>
+      <w:pPr>
+        <w:tabs>
+          <w:tab w:val="num" w:pos="2880"/>
+        </w:tabs>
+        <w:ind w:left="2880" w:hanging="360"/>
+      </w:pPr>
+      <w:rPr>
+        <w:rFonts w:ascii="Wingdings" w:hAnsi="Wingdings" w:hint="default"/>
+        <w:sz w:val="20"/>
+      </w:rPr>
+    </w:lvl>
+    <w:lvl w:ilvl="4" w:tentative="1">
+      <w:start w:val="1"/>
+      <w:numFmt w:val="bullet"/>
+      <w:lvlText w:val=""/>
+      <w:lvlJc w:val="left"/>
+      <w:pPr>
+        <w:tabs>
+          <w:tab w:val="num" w:pos="3600"/>
+        </w:tabs>
+        <w:ind w:left="3600" w:hanging="360"/>
+      </w:pPr>
+      <w:rPr>
+        <w:rFonts w:ascii="Wingdings" w:hAnsi="Wingdings" w:hint="default"/>
+        <w:sz w:val="20"/>
+      </w:rPr>
+    </w:lvl>
+    <w:lvl w:ilvl="5" w:tentative="1">
+      <w:start w:val="1"/>
+      <w:numFmt w:val="bullet"/>
+      <w:lvlText w:val=""/>
+      <w:lvlJc w:val="left"/>
+      <w:pPr>
+        <w:tabs>
+          <w:tab w:val="num" w:pos="4320"/>
+        </w:tabs>
+        <w:ind w:left="4320" w:hanging="360"/>
+      </w:pPr>
+      <w:rPr>
+        <w:rFonts w:ascii="Wingdings" w:hAnsi="Wingdings" w:hint="default"/>
+        <w:sz w:val="20"/>
+      </w:rPr>
+    </w:lvl>
+    <w:lvl w:ilvl="6" w:tentative="1">
+      <w:start w:val="1"/>
+      <w:numFmt w:val="bullet"/>
+      <w:lvlText w:val=""/>
+      <w:lvlJc w:val="left"/>
+      <w:pPr>
+        <w:tabs>
+          <w:tab w:val="num" w:pos="5040"/>
+        </w:tabs>
+        <w:ind w:left="5040" w:hanging="360"/>
+      </w:pPr>
+      <w:rPr>
+        <w:rFonts w:ascii="Wingdings" w:hAnsi="Wingdings" w:hint="default"/>
+        <w:sz w:val="20"/>
+      </w:rPr>
+    </w:lvl>
+    <w:lvl w:ilvl="7" w:tentative="1">
+      <w:start w:val="1"/>
+      <w:numFmt w:val="bullet"/>
+      <w:lvlText w:val=""/>
+      <w:lvlJc w:val="left"/>
+      <w:pPr>
+        <w:tabs>
+          <w:tab w:val="num" w:pos="5760"/>
+        </w:tabs>
+        <w:ind w:left="5760" w:hanging="360"/>
+      </w:pPr>
+      <w:rPr>
+        <w:rFonts w:ascii="Wingdings" w:hAnsi="Wingdings" w:hint="default"/>
+        <w:sz w:val="20"/>
+      </w:rPr>
+    </w:lvl>
+    <w:lvl w:ilvl="8" w:tentative="1">
+      <w:start w:val="1"/>
+      <w:numFmt w:val="bullet"/>
+      <w:lvlText w:val=""/>
+      <w:lvlJc w:val="left"/>
+      <w:pPr>
+        <w:tabs>
+          <w:tab w:val="num" w:pos="6480"/>
+        </w:tabs>
+        <w:ind w:left="6480" w:hanging="360"/>
+      </w:pPr>
+      <w:rPr>
+        <w:rFonts w:ascii="Wingdings" w:hAnsi="Wingdings" w:hint="default"/>
+        <w:sz w:val="20"/>
+      </w:rPr>
+    </w:lvl>
+  </w:abstractNum>
+  <w:abstractNum w:abstractNumId="7" w15:restartNumberingAfterBreak="0">
+    <w:nsid w:val="349B5B71"/>
+    <w:multiLevelType w:val="multilevel"/>
+    <w:tmpl w:val="9BCE97F4"/>
+    <w:lvl w:ilvl="0">
+      <w:start w:val="1"/>
+      <w:numFmt w:val="bullet"/>
+      <w:lvlText w:val=""/>
+      <w:lvlJc w:val="left"/>
+      <w:pPr>
+        <w:tabs>
+          <w:tab w:val="num" w:pos="720"/>
+        </w:tabs>
+        <w:ind w:left="720" w:hanging="360"/>
+      </w:pPr>
+      <w:rPr>
+        <w:rFonts w:ascii="Symbol" w:hAnsi="Symbol" w:hint="default"/>
+        <w:sz w:val="20"/>
+      </w:rPr>
+    </w:lvl>
+    <w:lvl w:ilvl="1" w:tentative="1">
+      <w:start w:val="1"/>
+      <w:numFmt w:val="bullet"/>
+      <w:lvlText w:val="o"/>
+      <w:lvlJc w:val="left"/>
+      <w:pPr>
+        <w:tabs>
+          <w:tab w:val="num" w:pos="1440"/>
+        </w:tabs>
+        <w:ind w:left="1440" w:hanging="360"/>
+      </w:pPr>
+      <w:rPr>
+        <w:rFonts w:ascii="Courier New" w:hAnsi="Courier New" w:hint="default"/>
+        <w:sz w:val="20"/>
+      </w:rPr>
+    </w:lvl>
+    <w:lvl w:ilvl="2" w:tentative="1">
+      <w:start w:val="1"/>
+      <w:numFmt w:val="bullet"/>
+      <w:lvlText w:val=""/>
+      <w:lvlJc w:val="left"/>
+      <w:pPr>
+        <w:tabs>
+          <w:tab w:val="num" w:pos="2160"/>
+        </w:tabs>
+        <w:ind w:left="2160" w:hanging="360"/>
+      </w:pPr>
+      <w:rPr>
+        <w:rFonts w:ascii="Wingdings" w:hAnsi="Wingdings" w:hint="default"/>
+        <w:sz w:val="20"/>
+      </w:rPr>
+    </w:lvl>
+    <w:lvl w:ilvl="3" w:tentative="1">
+      <w:start w:val="1"/>
+      <w:numFmt w:val="bullet"/>
+      <w:lvlText w:val=""/>
+      <w:lvlJc w:val="left"/>
+      <w:pPr>
+        <w:tabs>
+          <w:tab w:val="num" w:pos="2880"/>
+        </w:tabs>
+        <w:ind w:left="2880" w:hanging="360"/>
+      </w:pPr>
+      <w:rPr>
+        <w:rFonts w:ascii="Wingdings" w:hAnsi="Wingdings" w:hint="default"/>
+        <w:sz w:val="20"/>
+      </w:rPr>
+    </w:lvl>
+    <w:lvl w:ilvl="4" w:tentative="1">
+      <w:start w:val="1"/>
+      <w:numFmt w:val="bullet"/>
+      <w:lvlText w:val=""/>
+      <w:lvlJc w:val="left"/>
+      <w:pPr>
+        <w:tabs>
+          <w:tab w:val="num" w:pos="3600"/>
+        </w:tabs>
+        <w:ind w:left="3600" w:hanging="360"/>
+      </w:pPr>
+      <w:rPr>
+        <w:rFonts w:ascii="Wingdings" w:hAnsi="Wingdings" w:hint="default"/>
+        <w:sz w:val="20"/>
+      </w:rPr>
+    </w:lvl>
+    <w:lvl w:ilvl="5" w:tentative="1">
+      <w:start w:val="1"/>
+      <w:numFmt w:val="bullet"/>
+      <w:lvlText w:val=""/>
+      <w:lvlJc w:val="left"/>
+      <w:pPr>
+        <w:tabs>
+          <w:tab w:val="num" w:pos="4320"/>
+        </w:tabs>
+        <w:ind w:left="4320" w:hanging="360"/>
+      </w:pPr>
+      <w:rPr>
+        <w:rFonts w:ascii="Wingdings" w:hAnsi="Wingdings" w:hint="default"/>
+        <w:sz w:val="20"/>
+      </w:rPr>
+    </w:lvl>
+    <w:lvl w:ilvl="6" w:tentative="1">
+      <w:start w:val="1"/>
+      <w:numFmt w:val="bullet"/>
+      <w:lvlText w:val=""/>
+      <w:lvlJc w:val="left"/>
+      <w:pPr>
+        <w:tabs>
+          <w:tab w:val="num" w:pos="5040"/>
+        </w:tabs>
+        <w:ind w:left="5040" w:hanging="360"/>
+      </w:pPr>
+      <w:rPr>
+        <w:rFonts w:ascii="Wingdings" w:hAnsi="Wingdings" w:hint="default"/>
+        <w:sz w:val="20"/>
+      </w:rPr>
+    </w:lvl>
+    <w:lvl w:ilvl="7" w:tentative="1">
+      <w:start w:val="1"/>
+      <w:numFmt w:val="bullet"/>
+      <w:lvlText w:val=""/>
+      <w:lvlJc w:val="left"/>
+      <w:pPr>
+        <w:tabs>
+          <w:tab w:val="num" w:pos="5760"/>
+        </w:tabs>
+        <w:ind w:left="5760" w:hanging="360"/>
+      </w:pPr>
+      <w:rPr>
+        <w:rFonts w:ascii="Wingdings" w:hAnsi="Wingdings" w:hint="default"/>
+        <w:sz w:val="20"/>
+      </w:rPr>
+    </w:lvl>
+    <w:lvl w:ilvl="8" w:tentative="1">
+      <w:start w:val="1"/>
+      <w:numFmt w:val="bullet"/>
+      <w:lvlText w:val=""/>
+      <w:lvlJc w:val="left"/>
+      <w:pPr>
+        <w:tabs>
+          <w:tab w:val="num" w:pos="6480"/>
+        </w:tabs>
+        <w:ind w:left="6480" w:hanging="360"/>
+      </w:pPr>
+      <w:rPr>
+        <w:rFonts w:ascii="Wingdings" w:hAnsi="Wingdings" w:hint="default"/>
+        <w:sz w:val="20"/>
+      </w:rPr>
+    </w:lvl>
+  </w:abstractNum>
+  <w:abstractNum w:abstractNumId="8" w15:restartNumberingAfterBreak="0">
+    <w:nsid w:val="373417AF"/>
+    <w:multiLevelType w:val="multilevel"/>
+    <w:tmpl w:val="92A8AEF4"/>
+    <w:lvl w:ilvl="0">
+      <w:start w:val="1"/>
+      <w:numFmt w:val="bullet"/>
+      <w:lvlText w:val=""/>
+      <w:lvlJc w:val="left"/>
+      <w:pPr>
+        <w:tabs>
+          <w:tab w:val="num" w:pos="720"/>
+        </w:tabs>
+        <w:ind w:left="720" w:hanging="360"/>
+      </w:pPr>
+      <w:rPr>
+        <w:rFonts w:ascii="Symbol" w:hAnsi="Symbol" w:hint="default"/>
+        <w:sz w:val="20"/>
+      </w:rPr>
+    </w:lvl>
+    <w:lvl w:ilvl="1" w:tentative="1">
+      <w:start w:val="1"/>
+      <w:numFmt w:val="bullet"/>
+      <w:lvlText w:val="o"/>
+      <w:lvlJc w:val="left"/>
+      <w:pPr>
+        <w:tabs>
+          <w:tab w:val="num" w:pos="1440"/>
+        </w:tabs>
+        <w:ind w:left="1440" w:hanging="360"/>
+      </w:pPr>
+      <w:rPr>
+        <w:rFonts w:ascii="Courier New" w:hAnsi="Courier New" w:hint="default"/>
+        <w:sz w:val="20"/>
+      </w:rPr>
+    </w:lvl>
+    <w:lvl w:ilvl="2" w:tentative="1">
+      <w:start w:val="1"/>
+      <w:numFmt w:val="bullet"/>
+      <w:lvlText w:val=""/>
+      <w:lvlJc w:val="left"/>
+      <w:pPr>
+        <w:tabs>
+          <w:tab w:val="num" w:pos="2160"/>
+        </w:tabs>
+        <w:ind w:left="2160" w:hanging="360"/>
+      </w:pPr>
+      <w:rPr>
+        <w:rFonts w:ascii="Wingdings" w:hAnsi="Wingdings" w:hint="default"/>
+        <w:sz w:val="20"/>
+      </w:rPr>
+    </w:lvl>
+    <w:lvl w:ilvl="3" w:tentative="1">
+      <w:start w:val="1"/>
+      <w:numFmt w:val="bullet"/>
+      <w:lvlText w:val=""/>
+      <w:lvlJc w:val="left"/>
+      <w:pPr>
+        <w:tabs>
+          <w:tab w:val="num" w:pos="2880"/>
+        </w:tabs>
+        <w:ind w:left="2880" w:hanging="360"/>
+      </w:pPr>
+      <w:rPr>
+        <w:rFonts w:ascii="Wingdings" w:hAnsi="Wingdings" w:hint="default"/>
+        <w:sz w:val="20"/>
+      </w:rPr>
+    </w:lvl>
+    <w:lvl w:ilvl="4" w:tentative="1">
+      <w:start w:val="1"/>
+      <w:numFmt w:val="bullet"/>
+      <w:lvlText w:val=""/>
+      <w:lvlJc w:val="left"/>
+      <w:pPr>
+        <w:tabs>
+          <w:tab w:val="num" w:pos="3600"/>
+        </w:tabs>
+        <w:ind w:left="3600" w:hanging="360"/>
+      </w:pPr>
+      <w:rPr>
+        <w:rFonts w:ascii="Wingdings" w:hAnsi="Wingdings" w:hint="default"/>
+        <w:sz w:val="20"/>
+      </w:rPr>
+    </w:lvl>
+    <w:lvl w:ilvl="5" w:tentative="1">
+      <w:start w:val="1"/>
+      <w:numFmt w:val="bullet"/>
+      <w:lvlText w:val=""/>
+      <w:lvlJc w:val="left"/>
+      <w:pPr>
+        <w:tabs>
+          <w:tab w:val="num" w:pos="4320"/>
+        </w:tabs>
+        <w:ind w:left="4320" w:hanging="360"/>
+      </w:pPr>
+      <w:rPr>
+        <w:rFonts w:ascii="Wingdings" w:hAnsi="Wingdings" w:hint="default"/>
+        <w:sz w:val="20"/>
+      </w:rPr>
+    </w:lvl>
+    <w:lvl w:ilvl="6" w:tentative="1">
+      <w:start w:val="1"/>
+      <w:numFmt w:val="bullet"/>
+      <w:lvlText w:val=""/>
+      <w:lvlJc w:val="left"/>
+      <w:pPr>
+        <w:tabs>
+          <w:tab w:val="num" w:pos="5040"/>
+        </w:tabs>
+        <w:ind w:left="5040" w:hanging="360"/>
+      </w:pPr>
+      <w:rPr>
+        <w:rFonts w:ascii="Wingdings" w:hAnsi="Wingdings" w:hint="default"/>
+        <w:sz w:val="20"/>
+      </w:rPr>
+    </w:lvl>
+    <w:lvl w:ilvl="7" w:tentative="1">
+      <w:start w:val="1"/>
+      <w:numFmt w:val="bullet"/>
+      <w:lvlText w:val=""/>
+      <w:lvlJc w:val="left"/>
+      <w:pPr>
+        <w:tabs>
+          <w:tab w:val="num" w:pos="5760"/>
+        </w:tabs>
+        <w:ind w:left="5760" w:hanging="360"/>
+      </w:pPr>
+      <w:rPr>
+        <w:rFonts w:ascii="Wingdings" w:hAnsi="Wingdings" w:hint="default"/>
+        <w:sz w:val="20"/>
+      </w:rPr>
+    </w:lvl>
+    <w:lvl w:ilvl="8" w:tentative="1">
+      <w:start w:val="1"/>
+      <w:numFmt w:val="bullet"/>
+      <w:lvlText w:val=""/>
+      <w:lvlJc w:val="left"/>
+      <w:pPr>
+        <w:tabs>
+          <w:tab w:val="num" w:pos="6480"/>
+        </w:tabs>
+        <w:ind w:left="6480" w:hanging="360"/>
+      </w:pPr>
+      <w:rPr>
+        <w:rFonts w:ascii="Wingdings" w:hAnsi="Wingdings" w:hint="default"/>
+        <w:sz w:val="20"/>
+      </w:rPr>
+    </w:lvl>
+  </w:abstractNum>
+  <w:abstractNum w:abstractNumId="9" w15:restartNumberingAfterBreak="0">
     <w:nsid w:val="383752AC"/>
     <w:multiLevelType w:val="multilevel"/>
     <w:tmpl w:val="B5C019C6"/>
@@ -7598,7 +10311,156 @@
       </w:rPr>
     </w:lvl>
   </w:abstractNum>
-  <w:abstractNum w:abstractNumId="2" w15:restartNumberingAfterBreak="0">
+  <w:abstractNum w:abstractNumId="10" w15:restartNumberingAfterBreak="0">
+    <w:nsid w:val="40775F97"/>
+    <w:multiLevelType w:val="multilevel"/>
+    <w:tmpl w:val="D362EF2A"/>
+    <w:lvl w:ilvl="0">
+      <w:start w:val="1"/>
+      <w:numFmt w:val="bullet"/>
+      <w:lvlText w:val=""/>
+      <w:lvlJc w:val="left"/>
+      <w:pPr>
+        <w:tabs>
+          <w:tab w:val="num" w:pos="720"/>
+        </w:tabs>
+        <w:ind w:left="720" w:hanging="360"/>
+      </w:pPr>
+      <w:rPr>
+        <w:rFonts w:ascii="Symbol" w:hAnsi="Symbol" w:hint="default"/>
+        <w:sz w:val="20"/>
+      </w:rPr>
+    </w:lvl>
+    <w:lvl w:ilvl="1" w:tentative="1">
+      <w:start w:val="1"/>
+      <w:numFmt w:val="bullet"/>
+      <w:lvlText w:val="o"/>
+      <w:lvlJc w:val="left"/>
+      <w:pPr>
+        <w:tabs>
+          <w:tab w:val="num" w:pos="1440"/>
+        </w:tabs>
+        <w:ind w:left="1440" w:hanging="360"/>
+      </w:pPr>
+      <w:rPr>
+        <w:rFonts w:ascii="Courier New" w:hAnsi="Courier New" w:hint="default"/>
+        <w:sz w:val="20"/>
+      </w:rPr>
+    </w:lvl>
+    <w:lvl w:ilvl="2" w:tentative="1">
+      <w:start w:val="1"/>
+      <w:numFmt w:val="bullet"/>
+      <w:lvlText w:val=""/>
+      <w:lvlJc w:val="left"/>
+      <w:pPr>
+        <w:tabs>
+          <w:tab w:val="num" w:pos="2160"/>
+        </w:tabs>
+        <w:ind w:left="2160" w:hanging="360"/>
+      </w:pPr>
+      <w:rPr>
+        <w:rFonts w:ascii="Wingdings" w:hAnsi="Wingdings" w:hint="default"/>
+        <w:sz w:val="20"/>
+      </w:rPr>
+    </w:lvl>
+    <w:lvl w:ilvl="3" w:tentative="1">
+      <w:start w:val="1"/>
+      <w:numFmt w:val="bullet"/>
+      <w:lvlText w:val=""/>
+      <w:lvlJc w:val="left"/>
+      <w:pPr>
+        <w:tabs>
+          <w:tab w:val="num" w:pos="2880"/>
+        </w:tabs>
+        <w:ind w:left="2880" w:hanging="360"/>
+      </w:pPr>
+      <w:rPr>
+        <w:rFonts w:ascii="Wingdings" w:hAnsi="Wingdings" w:hint="default"/>
+        <w:sz w:val="20"/>
+      </w:rPr>
+    </w:lvl>
+    <w:lvl w:ilvl="4" w:tentative="1">
+      <w:start w:val="1"/>
+      <w:numFmt w:val="bullet"/>
+      <w:lvlText w:val=""/>
+      <w:lvlJc w:val="left"/>
+      <w:pPr>
+        <w:tabs>
+          <w:tab w:val="num" w:pos="3600"/>
+        </w:tabs>
+        <w:ind w:left="3600" w:hanging="360"/>
+      </w:pPr>
+      <w:rPr>
+        <w:rFonts w:ascii="Wingdings" w:hAnsi="Wingdings" w:hint="default"/>
+        <w:sz w:val="20"/>
+      </w:rPr>
+    </w:lvl>
+    <w:lvl w:ilvl="5" w:tentative="1">
+      <w:start w:val="1"/>
+      <w:numFmt w:val="bullet"/>
+      <w:lvlText w:val=""/>
+      <w:lvlJc w:val="left"/>
+      <w:pPr>
+        <w:tabs>
+          <w:tab w:val="num" w:pos="4320"/>
+        </w:tabs>
+        <w:ind w:left="4320" w:hanging="360"/>
+      </w:pPr>
+      <w:rPr>
+        <w:rFonts w:ascii="Wingdings" w:hAnsi="Wingdings" w:hint="default"/>
+        <w:sz w:val="20"/>
+      </w:rPr>
+    </w:lvl>
+    <w:lvl w:ilvl="6" w:tentative="1">
+      <w:start w:val="1"/>
+      <w:numFmt w:val="bullet"/>
+      <w:lvlText w:val=""/>
+      <w:lvlJc w:val="left"/>
+      <w:pPr>
+        <w:tabs>
+          <w:tab w:val="num" w:pos="5040"/>
+        </w:tabs>
+        <w:ind w:left="5040" w:hanging="360"/>
+      </w:pPr>
+      <w:rPr>
+        <w:rFonts w:ascii="Wingdings" w:hAnsi="Wingdings" w:hint="default"/>
+        <w:sz w:val="20"/>
+      </w:rPr>
+    </w:lvl>
+    <w:lvl w:ilvl="7" w:tentative="1">
+      <w:start w:val="1"/>
+      <w:numFmt w:val="bullet"/>
+      <w:lvlText w:val=""/>
+      <w:lvlJc w:val="left"/>
+      <w:pPr>
+        <w:tabs>
+          <w:tab w:val="num" w:pos="5760"/>
+        </w:tabs>
+        <w:ind w:left="5760" w:hanging="360"/>
+      </w:pPr>
+      <w:rPr>
+        <w:rFonts w:ascii="Wingdings" w:hAnsi="Wingdings" w:hint="default"/>
+        <w:sz w:val="20"/>
+      </w:rPr>
+    </w:lvl>
+    <w:lvl w:ilvl="8" w:tentative="1">
+      <w:start w:val="1"/>
+      <w:numFmt w:val="bullet"/>
+      <w:lvlText w:val=""/>
+      <w:lvlJc w:val="left"/>
+      <w:pPr>
+        <w:tabs>
+          <w:tab w:val="num" w:pos="6480"/>
+        </w:tabs>
+        <w:ind w:left="6480" w:hanging="360"/>
+      </w:pPr>
+      <w:rPr>
+        <w:rFonts w:ascii="Wingdings" w:hAnsi="Wingdings" w:hint="default"/>
+        <w:sz w:val="20"/>
+      </w:rPr>
+    </w:lvl>
+  </w:abstractNum>
+  <w:abstractNum w:abstractNumId="11" w15:restartNumberingAfterBreak="0">
     <w:nsid w:val="44D85EFA"/>
     <w:multiLevelType w:val="hybridMultilevel"/>
     <w:tmpl w:val="D7686006"/>
@@ -7711,7 +10573,305 @@
       </w:rPr>
     </w:lvl>
   </w:abstractNum>
-  <w:abstractNum w:abstractNumId="3" w15:restartNumberingAfterBreak="0">
+  <w:abstractNum w:abstractNumId="12" w15:restartNumberingAfterBreak="0">
+    <w:nsid w:val="46197AF6"/>
+    <w:multiLevelType w:val="multilevel"/>
+    <w:tmpl w:val="043E0466"/>
+    <w:lvl w:ilvl="0">
+      <w:start w:val="1"/>
+      <w:numFmt w:val="bullet"/>
+      <w:lvlText w:val=""/>
+      <w:lvlJc w:val="left"/>
+      <w:pPr>
+        <w:tabs>
+          <w:tab w:val="num" w:pos="720"/>
+        </w:tabs>
+        <w:ind w:left="720" w:hanging="360"/>
+      </w:pPr>
+      <w:rPr>
+        <w:rFonts w:ascii="Symbol" w:hAnsi="Symbol" w:hint="default"/>
+        <w:sz w:val="20"/>
+      </w:rPr>
+    </w:lvl>
+    <w:lvl w:ilvl="1" w:tentative="1">
+      <w:start w:val="1"/>
+      <w:numFmt w:val="bullet"/>
+      <w:lvlText w:val="o"/>
+      <w:lvlJc w:val="left"/>
+      <w:pPr>
+        <w:tabs>
+          <w:tab w:val="num" w:pos="1440"/>
+        </w:tabs>
+        <w:ind w:left="1440" w:hanging="360"/>
+      </w:pPr>
+      <w:rPr>
+        <w:rFonts w:ascii="Courier New" w:hAnsi="Courier New" w:hint="default"/>
+        <w:sz w:val="20"/>
+      </w:rPr>
+    </w:lvl>
+    <w:lvl w:ilvl="2" w:tentative="1">
+      <w:start w:val="1"/>
+      <w:numFmt w:val="bullet"/>
+      <w:lvlText w:val=""/>
+      <w:lvlJc w:val="left"/>
+      <w:pPr>
+        <w:tabs>
+          <w:tab w:val="num" w:pos="2160"/>
+        </w:tabs>
+        <w:ind w:left="2160" w:hanging="360"/>
+      </w:pPr>
+      <w:rPr>
+        <w:rFonts w:ascii="Wingdings" w:hAnsi="Wingdings" w:hint="default"/>
+        <w:sz w:val="20"/>
+      </w:rPr>
+    </w:lvl>
+    <w:lvl w:ilvl="3" w:tentative="1">
+      <w:start w:val="1"/>
+      <w:numFmt w:val="bullet"/>
+      <w:lvlText w:val=""/>
+      <w:lvlJc w:val="left"/>
+      <w:pPr>
+        <w:tabs>
+          <w:tab w:val="num" w:pos="2880"/>
+        </w:tabs>
+        <w:ind w:left="2880" w:hanging="360"/>
+      </w:pPr>
+      <w:rPr>
+        <w:rFonts w:ascii="Wingdings" w:hAnsi="Wingdings" w:hint="default"/>
+        <w:sz w:val="20"/>
+      </w:rPr>
+    </w:lvl>
+    <w:lvl w:ilvl="4" w:tentative="1">
+      <w:start w:val="1"/>
+      <w:numFmt w:val="bullet"/>
+      <w:lvlText w:val=""/>
+      <w:lvlJc w:val="left"/>
+      <w:pPr>
+        <w:tabs>
+          <w:tab w:val="num" w:pos="3600"/>
+        </w:tabs>
+        <w:ind w:left="3600" w:hanging="360"/>
+      </w:pPr>
+      <w:rPr>
+        <w:rFonts w:ascii="Wingdings" w:hAnsi="Wingdings" w:hint="default"/>
+        <w:sz w:val="20"/>
+      </w:rPr>
+    </w:lvl>
+    <w:lvl w:ilvl="5" w:tentative="1">
+      <w:start w:val="1"/>
+      <w:numFmt w:val="bullet"/>
+      <w:lvlText w:val=""/>
+      <w:lvlJc w:val="left"/>
+      <w:pPr>
+        <w:tabs>
+          <w:tab w:val="num" w:pos="4320"/>
+        </w:tabs>
+        <w:ind w:left="4320" w:hanging="360"/>
+      </w:pPr>
+      <w:rPr>
+        <w:rFonts w:ascii="Wingdings" w:hAnsi="Wingdings" w:hint="default"/>
+        <w:sz w:val="20"/>
+      </w:rPr>
+    </w:lvl>
+    <w:lvl w:ilvl="6" w:tentative="1">
+      <w:start w:val="1"/>
+      <w:numFmt w:val="bullet"/>
+      <w:lvlText w:val=""/>
+      <w:lvlJc w:val="left"/>
+      <w:pPr>
+        <w:tabs>
+          <w:tab w:val="num" w:pos="5040"/>
+        </w:tabs>
+        <w:ind w:left="5040" w:hanging="360"/>
+      </w:pPr>
+      <w:rPr>
+        <w:rFonts w:ascii="Wingdings" w:hAnsi="Wingdings" w:hint="default"/>
+        <w:sz w:val="20"/>
+      </w:rPr>
+    </w:lvl>
+    <w:lvl w:ilvl="7" w:tentative="1">
+      <w:start w:val="1"/>
+      <w:numFmt w:val="bullet"/>
+      <w:lvlText w:val=""/>
+      <w:lvlJc w:val="left"/>
+      <w:pPr>
+        <w:tabs>
+          <w:tab w:val="num" w:pos="5760"/>
+        </w:tabs>
+        <w:ind w:left="5760" w:hanging="360"/>
+      </w:pPr>
+      <w:rPr>
+        <w:rFonts w:ascii="Wingdings" w:hAnsi="Wingdings" w:hint="default"/>
+        <w:sz w:val="20"/>
+      </w:rPr>
+    </w:lvl>
+    <w:lvl w:ilvl="8" w:tentative="1">
+      <w:start w:val="1"/>
+      <w:numFmt w:val="bullet"/>
+      <w:lvlText w:val=""/>
+      <w:lvlJc w:val="left"/>
+      <w:pPr>
+        <w:tabs>
+          <w:tab w:val="num" w:pos="6480"/>
+        </w:tabs>
+        <w:ind w:left="6480" w:hanging="360"/>
+      </w:pPr>
+      <w:rPr>
+        <w:rFonts w:ascii="Wingdings" w:hAnsi="Wingdings" w:hint="default"/>
+        <w:sz w:val="20"/>
+      </w:rPr>
+    </w:lvl>
+  </w:abstractNum>
+  <w:abstractNum w:abstractNumId="13" w15:restartNumberingAfterBreak="0">
+    <w:nsid w:val="4F8F5751"/>
+    <w:multiLevelType w:val="multilevel"/>
+    <w:tmpl w:val="002ABA2C"/>
+    <w:lvl w:ilvl="0">
+      <w:start w:val="1"/>
+      <w:numFmt w:val="bullet"/>
+      <w:lvlText w:val=""/>
+      <w:lvlJc w:val="left"/>
+      <w:pPr>
+        <w:tabs>
+          <w:tab w:val="num" w:pos="720"/>
+        </w:tabs>
+        <w:ind w:left="720" w:hanging="360"/>
+      </w:pPr>
+      <w:rPr>
+        <w:rFonts w:ascii="Symbol" w:hAnsi="Symbol" w:hint="default"/>
+        <w:sz w:val="20"/>
+      </w:rPr>
+    </w:lvl>
+    <w:lvl w:ilvl="1" w:tentative="1">
+      <w:start w:val="1"/>
+      <w:numFmt w:val="bullet"/>
+      <w:lvlText w:val="o"/>
+      <w:lvlJc w:val="left"/>
+      <w:pPr>
+        <w:tabs>
+          <w:tab w:val="num" w:pos="1440"/>
+        </w:tabs>
+        <w:ind w:left="1440" w:hanging="360"/>
+      </w:pPr>
+      <w:rPr>
+        <w:rFonts w:ascii="Courier New" w:hAnsi="Courier New" w:hint="default"/>
+        <w:sz w:val="20"/>
+      </w:rPr>
+    </w:lvl>
+    <w:lvl w:ilvl="2" w:tentative="1">
+      <w:start w:val="1"/>
+      <w:numFmt w:val="bullet"/>
+      <w:lvlText w:val=""/>
+      <w:lvlJc w:val="left"/>
+      <w:pPr>
+        <w:tabs>
+          <w:tab w:val="num" w:pos="2160"/>
+        </w:tabs>
+        <w:ind w:left="2160" w:hanging="360"/>
+      </w:pPr>
+      <w:rPr>
+        <w:rFonts w:ascii="Wingdings" w:hAnsi="Wingdings" w:hint="default"/>
+        <w:sz w:val="20"/>
+      </w:rPr>
+    </w:lvl>
+    <w:lvl w:ilvl="3" w:tentative="1">
+      <w:start w:val="1"/>
+      <w:numFmt w:val="bullet"/>
+      <w:lvlText w:val=""/>
+      <w:lvlJc w:val="left"/>
+      <w:pPr>
+        <w:tabs>
+          <w:tab w:val="num" w:pos="2880"/>
+        </w:tabs>
+        <w:ind w:left="2880" w:hanging="360"/>
+      </w:pPr>
+      <w:rPr>
+        <w:rFonts w:ascii="Wingdings" w:hAnsi="Wingdings" w:hint="default"/>
+        <w:sz w:val="20"/>
+      </w:rPr>
+    </w:lvl>
+    <w:lvl w:ilvl="4" w:tentative="1">
+      <w:start w:val="1"/>
+      <w:numFmt w:val="bullet"/>
+      <w:lvlText w:val=""/>
+      <w:lvlJc w:val="left"/>
+      <w:pPr>
+        <w:tabs>
+          <w:tab w:val="num" w:pos="3600"/>
+        </w:tabs>
+        <w:ind w:left="3600" w:hanging="360"/>
+      </w:pPr>
+      <w:rPr>
+        <w:rFonts w:ascii="Wingdings" w:hAnsi="Wingdings" w:hint="default"/>
+        <w:sz w:val="20"/>
+      </w:rPr>
+    </w:lvl>
+    <w:lvl w:ilvl="5" w:tentative="1">
+      <w:start w:val="1"/>
+      <w:numFmt w:val="bullet"/>
+      <w:lvlText w:val=""/>
+      <w:lvlJc w:val="left"/>
+      <w:pPr>
+        <w:tabs>
+          <w:tab w:val="num" w:pos="4320"/>
+        </w:tabs>
+        <w:ind w:left="4320" w:hanging="360"/>
+      </w:pPr>
+      <w:rPr>
+        <w:rFonts w:ascii="Wingdings" w:hAnsi="Wingdings" w:hint="default"/>
+        <w:sz w:val="20"/>
+      </w:rPr>
+    </w:lvl>
+    <w:lvl w:ilvl="6" w:tentative="1">
+      <w:start w:val="1"/>
+      <w:numFmt w:val="bullet"/>
+      <w:lvlText w:val=""/>
+      <w:lvlJc w:val="left"/>
+      <w:pPr>
+        <w:tabs>
+          <w:tab w:val="num" w:pos="5040"/>
+        </w:tabs>
+        <w:ind w:left="5040" w:hanging="360"/>
+      </w:pPr>
+      <w:rPr>
+        <w:rFonts w:ascii="Wingdings" w:hAnsi="Wingdings" w:hint="default"/>
+        <w:sz w:val="20"/>
+      </w:rPr>
+    </w:lvl>
+    <w:lvl w:ilvl="7" w:tentative="1">
+      <w:start w:val="1"/>
+      <w:numFmt w:val="bullet"/>
+      <w:lvlText w:val=""/>
+      <w:lvlJc w:val="left"/>
+      <w:pPr>
+        <w:tabs>
+          <w:tab w:val="num" w:pos="5760"/>
+        </w:tabs>
+        <w:ind w:left="5760" w:hanging="360"/>
+      </w:pPr>
+      <w:rPr>
+        <w:rFonts w:ascii="Wingdings" w:hAnsi="Wingdings" w:hint="default"/>
+        <w:sz w:val="20"/>
+      </w:rPr>
+    </w:lvl>
+    <w:lvl w:ilvl="8" w:tentative="1">
+      <w:start w:val="1"/>
+      <w:numFmt w:val="bullet"/>
+      <w:lvlText w:val=""/>
+      <w:lvlJc w:val="left"/>
+      <w:pPr>
+        <w:tabs>
+          <w:tab w:val="num" w:pos="6480"/>
+        </w:tabs>
+        <w:ind w:left="6480" w:hanging="360"/>
+      </w:pPr>
+      <w:rPr>
+        <w:rFonts w:ascii="Wingdings" w:hAnsi="Wingdings" w:hint="default"/>
+        <w:sz w:val="20"/>
+      </w:rPr>
+    </w:lvl>
+  </w:abstractNum>
+  <w:abstractNum w:abstractNumId="14" w15:restartNumberingAfterBreak="0">
     <w:nsid w:val="52025A40"/>
     <w:multiLevelType w:val="multilevel"/>
     <w:tmpl w:val="0788551E"/>
@@ -7824,7 +10984,7 @@
       </w:pPr>
     </w:lvl>
   </w:abstractNum>
-  <w:abstractNum w:abstractNumId="4" w15:restartNumberingAfterBreak="0">
+  <w:abstractNum w:abstractNumId="15" w15:restartNumberingAfterBreak="0">
     <w:nsid w:val="558D4D7C"/>
     <w:multiLevelType w:val="hybridMultilevel"/>
     <w:tmpl w:val="B5FE4192"/>
@@ -7910,7 +11070,454 @@
       </w:pPr>
     </w:lvl>
   </w:abstractNum>
-  <w:abstractNum w:abstractNumId="5" w15:restartNumberingAfterBreak="0">
+  <w:abstractNum w:abstractNumId="16" w15:restartNumberingAfterBreak="0">
+    <w:nsid w:val="5D0D0C23"/>
+    <w:multiLevelType w:val="multilevel"/>
+    <w:tmpl w:val="95C64384"/>
+    <w:lvl w:ilvl="0">
+      <w:start w:val="1"/>
+      <w:numFmt w:val="bullet"/>
+      <w:lvlText w:val=""/>
+      <w:lvlJc w:val="left"/>
+      <w:pPr>
+        <w:tabs>
+          <w:tab w:val="num" w:pos="720"/>
+        </w:tabs>
+        <w:ind w:left="720" w:hanging="360"/>
+      </w:pPr>
+      <w:rPr>
+        <w:rFonts w:ascii="Symbol" w:hAnsi="Symbol" w:hint="default"/>
+        <w:sz w:val="20"/>
+      </w:rPr>
+    </w:lvl>
+    <w:lvl w:ilvl="1" w:tentative="1">
+      <w:start w:val="1"/>
+      <w:numFmt w:val="bullet"/>
+      <w:lvlText w:val="o"/>
+      <w:lvlJc w:val="left"/>
+      <w:pPr>
+        <w:tabs>
+          <w:tab w:val="num" w:pos="1440"/>
+        </w:tabs>
+        <w:ind w:left="1440" w:hanging="360"/>
+      </w:pPr>
+      <w:rPr>
+        <w:rFonts w:ascii="Courier New" w:hAnsi="Courier New" w:hint="default"/>
+        <w:sz w:val="20"/>
+      </w:rPr>
+    </w:lvl>
+    <w:lvl w:ilvl="2" w:tentative="1">
+      <w:start w:val="1"/>
+      <w:numFmt w:val="bullet"/>
+      <w:lvlText w:val=""/>
+      <w:lvlJc w:val="left"/>
+      <w:pPr>
+        <w:tabs>
+          <w:tab w:val="num" w:pos="2160"/>
+        </w:tabs>
+        <w:ind w:left="2160" w:hanging="360"/>
+      </w:pPr>
+      <w:rPr>
+        <w:rFonts w:ascii="Wingdings" w:hAnsi="Wingdings" w:hint="default"/>
+        <w:sz w:val="20"/>
+      </w:rPr>
+    </w:lvl>
+    <w:lvl w:ilvl="3" w:tentative="1">
+      <w:start w:val="1"/>
+      <w:numFmt w:val="bullet"/>
+      <w:lvlText w:val=""/>
+      <w:lvlJc w:val="left"/>
+      <w:pPr>
+        <w:tabs>
+          <w:tab w:val="num" w:pos="2880"/>
+        </w:tabs>
+        <w:ind w:left="2880" w:hanging="360"/>
+      </w:pPr>
+      <w:rPr>
+        <w:rFonts w:ascii="Wingdings" w:hAnsi="Wingdings" w:hint="default"/>
+        <w:sz w:val="20"/>
+      </w:rPr>
+    </w:lvl>
+    <w:lvl w:ilvl="4" w:tentative="1">
+      <w:start w:val="1"/>
+      <w:numFmt w:val="bullet"/>
+      <w:lvlText w:val=""/>
+      <w:lvlJc w:val="left"/>
+      <w:pPr>
+        <w:tabs>
+          <w:tab w:val="num" w:pos="3600"/>
+        </w:tabs>
+        <w:ind w:left="3600" w:hanging="360"/>
+      </w:pPr>
+      <w:rPr>
+        <w:rFonts w:ascii="Wingdings" w:hAnsi="Wingdings" w:hint="default"/>
+        <w:sz w:val="20"/>
+      </w:rPr>
+    </w:lvl>
+    <w:lvl w:ilvl="5" w:tentative="1">
+      <w:start w:val="1"/>
+      <w:numFmt w:val="bullet"/>
+      <w:lvlText w:val=""/>
+      <w:lvlJc w:val="left"/>
+      <w:pPr>
+        <w:tabs>
+          <w:tab w:val="num" w:pos="4320"/>
+        </w:tabs>
+        <w:ind w:left="4320" w:hanging="360"/>
+      </w:pPr>
+      <w:rPr>
+        <w:rFonts w:ascii="Wingdings" w:hAnsi="Wingdings" w:hint="default"/>
+        <w:sz w:val="20"/>
+      </w:rPr>
+    </w:lvl>
+    <w:lvl w:ilvl="6" w:tentative="1">
+      <w:start w:val="1"/>
+      <w:numFmt w:val="bullet"/>
+      <w:lvlText w:val=""/>
+      <w:lvlJc w:val="left"/>
+      <w:pPr>
+        <w:tabs>
+          <w:tab w:val="num" w:pos="5040"/>
+        </w:tabs>
+        <w:ind w:left="5040" w:hanging="360"/>
+      </w:pPr>
+      <w:rPr>
+        <w:rFonts w:ascii="Wingdings" w:hAnsi="Wingdings" w:hint="default"/>
+        <w:sz w:val="20"/>
+      </w:rPr>
+    </w:lvl>
+    <w:lvl w:ilvl="7" w:tentative="1">
+      <w:start w:val="1"/>
+      <w:numFmt w:val="bullet"/>
+      <w:lvlText w:val=""/>
+      <w:lvlJc w:val="left"/>
+      <w:pPr>
+        <w:tabs>
+          <w:tab w:val="num" w:pos="5760"/>
+        </w:tabs>
+        <w:ind w:left="5760" w:hanging="360"/>
+      </w:pPr>
+      <w:rPr>
+        <w:rFonts w:ascii="Wingdings" w:hAnsi="Wingdings" w:hint="default"/>
+        <w:sz w:val="20"/>
+      </w:rPr>
+    </w:lvl>
+    <w:lvl w:ilvl="8" w:tentative="1">
+      <w:start w:val="1"/>
+      <w:numFmt w:val="bullet"/>
+      <w:lvlText w:val=""/>
+      <w:lvlJc w:val="left"/>
+      <w:pPr>
+        <w:tabs>
+          <w:tab w:val="num" w:pos="6480"/>
+        </w:tabs>
+        <w:ind w:left="6480" w:hanging="360"/>
+      </w:pPr>
+      <w:rPr>
+        <w:rFonts w:ascii="Wingdings" w:hAnsi="Wingdings" w:hint="default"/>
+        <w:sz w:val="20"/>
+      </w:rPr>
+    </w:lvl>
+  </w:abstractNum>
+  <w:abstractNum w:abstractNumId="17" w15:restartNumberingAfterBreak="0">
+    <w:nsid w:val="5FAC0750"/>
+    <w:multiLevelType w:val="multilevel"/>
+    <w:tmpl w:val="54E69146"/>
+    <w:lvl w:ilvl="0">
+      <w:start w:val="1"/>
+      <w:numFmt w:val="bullet"/>
+      <w:lvlText w:val=""/>
+      <w:lvlJc w:val="left"/>
+      <w:pPr>
+        <w:tabs>
+          <w:tab w:val="num" w:pos="720"/>
+        </w:tabs>
+        <w:ind w:left="720" w:hanging="360"/>
+      </w:pPr>
+      <w:rPr>
+        <w:rFonts w:ascii="Symbol" w:hAnsi="Symbol" w:hint="default"/>
+        <w:sz w:val="20"/>
+      </w:rPr>
+    </w:lvl>
+    <w:lvl w:ilvl="1" w:tentative="1">
+      <w:start w:val="1"/>
+      <w:numFmt w:val="bullet"/>
+      <w:lvlText w:val="o"/>
+      <w:lvlJc w:val="left"/>
+      <w:pPr>
+        <w:tabs>
+          <w:tab w:val="num" w:pos="1440"/>
+        </w:tabs>
+        <w:ind w:left="1440" w:hanging="360"/>
+      </w:pPr>
+      <w:rPr>
+        <w:rFonts w:ascii="Courier New" w:hAnsi="Courier New" w:hint="default"/>
+        <w:sz w:val="20"/>
+      </w:rPr>
+    </w:lvl>
+    <w:lvl w:ilvl="2" w:tentative="1">
+      <w:start w:val="1"/>
+      <w:numFmt w:val="bullet"/>
+      <w:lvlText w:val=""/>
+      <w:lvlJc w:val="left"/>
+      <w:pPr>
+        <w:tabs>
+          <w:tab w:val="num" w:pos="2160"/>
+        </w:tabs>
+        <w:ind w:left="2160" w:hanging="360"/>
+      </w:pPr>
+      <w:rPr>
+        <w:rFonts w:ascii="Wingdings" w:hAnsi="Wingdings" w:hint="default"/>
+        <w:sz w:val="20"/>
+      </w:rPr>
+    </w:lvl>
+    <w:lvl w:ilvl="3" w:tentative="1">
+      <w:start w:val="1"/>
+      <w:numFmt w:val="bullet"/>
+      <w:lvlText w:val=""/>
+      <w:lvlJc w:val="left"/>
+      <w:pPr>
+        <w:tabs>
+          <w:tab w:val="num" w:pos="2880"/>
+        </w:tabs>
+        <w:ind w:left="2880" w:hanging="360"/>
+      </w:pPr>
+      <w:rPr>
+        <w:rFonts w:ascii="Wingdings" w:hAnsi="Wingdings" w:hint="default"/>
+        <w:sz w:val="20"/>
+      </w:rPr>
+    </w:lvl>
+    <w:lvl w:ilvl="4" w:tentative="1">
+      <w:start w:val="1"/>
+      <w:numFmt w:val="bullet"/>
+      <w:lvlText w:val=""/>
+      <w:lvlJc w:val="left"/>
+      <w:pPr>
+        <w:tabs>
+          <w:tab w:val="num" w:pos="3600"/>
+        </w:tabs>
+        <w:ind w:left="3600" w:hanging="360"/>
+      </w:pPr>
+      <w:rPr>
+        <w:rFonts w:ascii="Wingdings" w:hAnsi="Wingdings" w:hint="default"/>
+        <w:sz w:val="20"/>
+      </w:rPr>
+    </w:lvl>
+    <w:lvl w:ilvl="5" w:tentative="1">
+      <w:start w:val="1"/>
+      <w:numFmt w:val="bullet"/>
+      <w:lvlText w:val=""/>
+      <w:lvlJc w:val="left"/>
+      <w:pPr>
+        <w:tabs>
+          <w:tab w:val="num" w:pos="4320"/>
+        </w:tabs>
+        <w:ind w:left="4320" w:hanging="360"/>
+      </w:pPr>
+      <w:rPr>
+        <w:rFonts w:ascii="Wingdings" w:hAnsi="Wingdings" w:hint="default"/>
+        <w:sz w:val="20"/>
+      </w:rPr>
+    </w:lvl>
+    <w:lvl w:ilvl="6" w:tentative="1">
+      <w:start w:val="1"/>
+      <w:numFmt w:val="bullet"/>
+      <w:lvlText w:val=""/>
+      <w:lvlJc w:val="left"/>
+      <w:pPr>
+        <w:tabs>
+          <w:tab w:val="num" w:pos="5040"/>
+        </w:tabs>
+        <w:ind w:left="5040" w:hanging="360"/>
+      </w:pPr>
+      <w:rPr>
+        <w:rFonts w:ascii="Wingdings" w:hAnsi="Wingdings" w:hint="default"/>
+        <w:sz w:val="20"/>
+      </w:rPr>
+    </w:lvl>
+    <w:lvl w:ilvl="7" w:tentative="1">
+      <w:start w:val="1"/>
+      <w:numFmt w:val="bullet"/>
+      <w:lvlText w:val=""/>
+      <w:lvlJc w:val="left"/>
+      <w:pPr>
+        <w:tabs>
+          <w:tab w:val="num" w:pos="5760"/>
+        </w:tabs>
+        <w:ind w:left="5760" w:hanging="360"/>
+      </w:pPr>
+      <w:rPr>
+        <w:rFonts w:ascii="Wingdings" w:hAnsi="Wingdings" w:hint="default"/>
+        <w:sz w:val="20"/>
+      </w:rPr>
+    </w:lvl>
+    <w:lvl w:ilvl="8" w:tentative="1">
+      <w:start w:val="1"/>
+      <w:numFmt w:val="bullet"/>
+      <w:lvlText w:val=""/>
+      <w:lvlJc w:val="left"/>
+      <w:pPr>
+        <w:tabs>
+          <w:tab w:val="num" w:pos="6480"/>
+        </w:tabs>
+        <w:ind w:left="6480" w:hanging="360"/>
+      </w:pPr>
+      <w:rPr>
+        <w:rFonts w:ascii="Wingdings" w:hAnsi="Wingdings" w:hint="default"/>
+        <w:sz w:val="20"/>
+      </w:rPr>
+    </w:lvl>
+  </w:abstractNum>
+  <w:abstractNum w:abstractNumId="18" w15:restartNumberingAfterBreak="0">
+    <w:nsid w:val="605272BA"/>
+    <w:multiLevelType w:val="multilevel"/>
+    <w:tmpl w:val="31669914"/>
+    <w:lvl w:ilvl="0">
+      <w:start w:val="1"/>
+      <w:numFmt w:val="bullet"/>
+      <w:lvlText w:val=""/>
+      <w:lvlJc w:val="left"/>
+      <w:pPr>
+        <w:tabs>
+          <w:tab w:val="num" w:pos="720"/>
+        </w:tabs>
+        <w:ind w:left="720" w:hanging="360"/>
+      </w:pPr>
+      <w:rPr>
+        <w:rFonts w:ascii="Symbol" w:hAnsi="Symbol" w:hint="default"/>
+        <w:sz w:val="20"/>
+      </w:rPr>
+    </w:lvl>
+    <w:lvl w:ilvl="1" w:tentative="1">
+      <w:start w:val="1"/>
+      <w:numFmt w:val="bullet"/>
+      <w:lvlText w:val="o"/>
+      <w:lvlJc w:val="left"/>
+      <w:pPr>
+        <w:tabs>
+          <w:tab w:val="num" w:pos="1440"/>
+        </w:tabs>
+        <w:ind w:left="1440" w:hanging="360"/>
+      </w:pPr>
+      <w:rPr>
+        <w:rFonts w:ascii="Courier New" w:hAnsi="Courier New" w:hint="default"/>
+        <w:sz w:val="20"/>
+      </w:rPr>
+    </w:lvl>
+    <w:lvl w:ilvl="2" w:tentative="1">
+      <w:start w:val="1"/>
+      <w:numFmt w:val="bullet"/>
+      <w:lvlText w:val=""/>
+      <w:lvlJc w:val="left"/>
+      <w:pPr>
+        <w:tabs>
+          <w:tab w:val="num" w:pos="2160"/>
+        </w:tabs>
+        <w:ind w:left="2160" w:hanging="360"/>
+      </w:pPr>
+      <w:rPr>
+        <w:rFonts w:ascii="Wingdings" w:hAnsi="Wingdings" w:hint="default"/>
+        <w:sz w:val="20"/>
+      </w:rPr>
+    </w:lvl>
+    <w:lvl w:ilvl="3" w:tentative="1">
+      <w:start w:val="1"/>
+      <w:numFmt w:val="bullet"/>
+      <w:lvlText w:val=""/>
+      <w:lvlJc w:val="left"/>
+      <w:pPr>
+        <w:tabs>
+          <w:tab w:val="num" w:pos="2880"/>
+        </w:tabs>
+        <w:ind w:left="2880" w:hanging="360"/>
+      </w:pPr>
+      <w:rPr>
+        <w:rFonts w:ascii="Wingdings" w:hAnsi="Wingdings" w:hint="default"/>
+        <w:sz w:val="20"/>
+      </w:rPr>
+    </w:lvl>
+    <w:lvl w:ilvl="4" w:tentative="1">
+      <w:start w:val="1"/>
+      <w:numFmt w:val="bullet"/>
+      <w:lvlText w:val=""/>
+      <w:lvlJc w:val="left"/>
+      <w:pPr>
+        <w:tabs>
+          <w:tab w:val="num" w:pos="3600"/>
+        </w:tabs>
+        <w:ind w:left="3600" w:hanging="360"/>
+      </w:pPr>
+      <w:rPr>
+        <w:rFonts w:ascii="Wingdings" w:hAnsi="Wingdings" w:hint="default"/>
+        <w:sz w:val="20"/>
+      </w:rPr>
+    </w:lvl>
+    <w:lvl w:ilvl="5" w:tentative="1">
+      <w:start w:val="1"/>
+      <w:numFmt w:val="bullet"/>
+      <w:lvlText w:val=""/>
+      <w:lvlJc w:val="left"/>
+      <w:pPr>
+        <w:tabs>
+          <w:tab w:val="num" w:pos="4320"/>
+        </w:tabs>
+        <w:ind w:left="4320" w:hanging="360"/>
+      </w:pPr>
+      <w:rPr>
+        <w:rFonts w:ascii="Wingdings" w:hAnsi="Wingdings" w:hint="default"/>
+        <w:sz w:val="20"/>
+      </w:rPr>
+    </w:lvl>
+    <w:lvl w:ilvl="6" w:tentative="1">
+      <w:start w:val="1"/>
+      <w:numFmt w:val="bullet"/>
+      <w:lvlText w:val=""/>
+      <w:lvlJc w:val="left"/>
+      <w:pPr>
+        <w:tabs>
+          <w:tab w:val="num" w:pos="5040"/>
+        </w:tabs>
+        <w:ind w:left="5040" w:hanging="360"/>
+      </w:pPr>
+      <w:rPr>
+        <w:rFonts w:ascii="Wingdings" w:hAnsi="Wingdings" w:hint="default"/>
+        <w:sz w:val="20"/>
+      </w:rPr>
+    </w:lvl>
+    <w:lvl w:ilvl="7" w:tentative="1">
+      <w:start w:val="1"/>
+      <w:numFmt w:val="bullet"/>
+      <w:lvlText w:val=""/>
+      <w:lvlJc w:val="left"/>
+      <w:pPr>
+        <w:tabs>
+          <w:tab w:val="num" w:pos="5760"/>
+        </w:tabs>
+        <w:ind w:left="5760" w:hanging="360"/>
+      </w:pPr>
+      <w:rPr>
+        <w:rFonts w:ascii="Wingdings" w:hAnsi="Wingdings" w:hint="default"/>
+        <w:sz w:val="20"/>
+      </w:rPr>
+    </w:lvl>
+    <w:lvl w:ilvl="8" w:tentative="1">
+      <w:start w:val="1"/>
+      <w:numFmt w:val="bullet"/>
+      <w:lvlText w:val=""/>
+      <w:lvlJc w:val="left"/>
+      <w:pPr>
+        <w:tabs>
+          <w:tab w:val="num" w:pos="6480"/>
+        </w:tabs>
+        <w:ind w:left="6480" w:hanging="360"/>
+      </w:pPr>
+      <w:rPr>
+        <w:rFonts w:ascii="Wingdings" w:hAnsi="Wingdings" w:hint="default"/>
+        <w:sz w:val="20"/>
+      </w:rPr>
+    </w:lvl>
+  </w:abstractNum>
+  <w:abstractNum w:abstractNumId="19" w15:restartNumberingAfterBreak="0">
     <w:nsid w:val="65C46B52"/>
     <w:multiLevelType w:val="hybridMultilevel"/>
     <w:tmpl w:val="DA90885A"/>
@@ -8023,7 +11630,7 @@
       </w:rPr>
     </w:lvl>
   </w:abstractNum>
-  <w:abstractNum w:abstractNumId="6" w15:restartNumberingAfterBreak="0">
+  <w:abstractNum w:abstractNumId="20" w15:restartNumberingAfterBreak="0">
     <w:nsid w:val="688A54E6"/>
     <w:multiLevelType w:val="multilevel"/>
     <w:tmpl w:val="7D8027F6"/>
@@ -8136,7 +11743,305 @@
       </w:pPr>
     </w:lvl>
   </w:abstractNum>
-  <w:abstractNum w:abstractNumId="7" w15:restartNumberingAfterBreak="0">
+  <w:abstractNum w:abstractNumId="21" w15:restartNumberingAfterBreak="0">
+    <w:nsid w:val="70083C55"/>
+    <w:multiLevelType w:val="multilevel"/>
+    <w:tmpl w:val="72B60932"/>
+    <w:lvl w:ilvl="0">
+      <w:start w:val="1"/>
+      <w:numFmt w:val="bullet"/>
+      <w:lvlText w:val=""/>
+      <w:lvlJc w:val="left"/>
+      <w:pPr>
+        <w:tabs>
+          <w:tab w:val="num" w:pos="720"/>
+        </w:tabs>
+        <w:ind w:left="720" w:hanging="360"/>
+      </w:pPr>
+      <w:rPr>
+        <w:rFonts w:ascii="Symbol" w:hAnsi="Symbol" w:hint="default"/>
+        <w:sz w:val="20"/>
+      </w:rPr>
+    </w:lvl>
+    <w:lvl w:ilvl="1" w:tentative="1">
+      <w:start w:val="1"/>
+      <w:numFmt w:val="bullet"/>
+      <w:lvlText w:val="o"/>
+      <w:lvlJc w:val="left"/>
+      <w:pPr>
+        <w:tabs>
+          <w:tab w:val="num" w:pos="1440"/>
+        </w:tabs>
+        <w:ind w:left="1440" w:hanging="360"/>
+      </w:pPr>
+      <w:rPr>
+        <w:rFonts w:ascii="Courier New" w:hAnsi="Courier New" w:hint="default"/>
+        <w:sz w:val="20"/>
+      </w:rPr>
+    </w:lvl>
+    <w:lvl w:ilvl="2" w:tentative="1">
+      <w:start w:val="1"/>
+      <w:numFmt w:val="bullet"/>
+      <w:lvlText w:val=""/>
+      <w:lvlJc w:val="left"/>
+      <w:pPr>
+        <w:tabs>
+          <w:tab w:val="num" w:pos="2160"/>
+        </w:tabs>
+        <w:ind w:left="2160" w:hanging="360"/>
+      </w:pPr>
+      <w:rPr>
+        <w:rFonts w:ascii="Wingdings" w:hAnsi="Wingdings" w:hint="default"/>
+        <w:sz w:val="20"/>
+      </w:rPr>
+    </w:lvl>
+    <w:lvl w:ilvl="3" w:tentative="1">
+      <w:start w:val="1"/>
+      <w:numFmt w:val="bullet"/>
+      <w:lvlText w:val=""/>
+      <w:lvlJc w:val="left"/>
+      <w:pPr>
+        <w:tabs>
+          <w:tab w:val="num" w:pos="2880"/>
+        </w:tabs>
+        <w:ind w:left="2880" w:hanging="360"/>
+      </w:pPr>
+      <w:rPr>
+        <w:rFonts w:ascii="Wingdings" w:hAnsi="Wingdings" w:hint="default"/>
+        <w:sz w:val="20"/>
+      </w:rPr>
+    </w:lvl>
+    <w:lvl w:ilvl="4" w:tentative="1">
+      <w:start w:val="1"/>
+      <w:numFmt w:val="bullet"/>
+      <w:lvlText w:val=""/>
+      <w:lvlJc w:val="left"/>
+      <w:pPr>
+        <w:tabs>
+          <w:tab w:val="num" w:pos="3600"/>
+        </w:tabs>
+        <w:ind w:left="3600" w:hanging="360"/>
+      </w:pPr>
+      <w:rPr>
+        <w:rFonts w:ascii="Wingdings" w:hAnsi="Wingdings" w:hint="default"/>
+        <w:sz w:val="20"/>
+      </w:rPr>
+    </w:lvl>
+    <w:lvl w:ilvl="5" w:tentative="1">
+      <w:start w:val="1"/>
+      <w:numFmt w:val="bullet"/>
+      <w:lvlText w:val=""/>
+      <w:lvlJc w:val="left"/>
+      <w:pPr>
+        <w:tabs>
+          <w:tab w:val="num" w:pos="4320"/>
+        </w:tabs>
+        <w:ind w:left="4320" w:hanging="360"/>
+      </w:pPr>
+      <w:rPr>
+        <w:rFonts w:ascii="Wingdings" w:hAnsi="Wingdings" w:hint="default"/>
+        <w:sz w:val="20"/>
+      </w:rPr>
+    </w:lvl>
+    <w:lvl w:ilvl="6" w:tentative="1">
+      <w:start w:val="1"/>
+      <w:numFmt w:val="bullet"/>
+      <w:lvlText w:val=""/>
+      <w:lvlJc w:val="left"/>
+      <w:pPr>
+        <w:tabs>
+          <w:tab w:val="num" w:pos="5040"/>
+        </w:tabs>
+        <w:ind w:left="5040" w:hanging="360"/>
+      </w:pPr>
+      <w:rPr>
+        <w:rFonts w:ascii="Wingdings" w:hAnsi="Wingdings" w:hint="default"/>
+        <w:sz w:val="20"/>
+      </w:rPr>
+    </w:lvl>
+    <w:lvl w:ilvl="7" w:tentative="1">
+      <w:start w:val="1"/>
+      <w:numFmt w:val="bullet"/>
+      <w:lvlText w:val=""/>
+      <w:lvlJc w:val="left"/>
+      <w:pPr>
+        <w:tabs>
+          <w:tab w:val="num" w:pos="5760"/>
+        </w:tabs>
+        <w:ind w:left="5760" w:hanging="360"/>
+      </w:pPr>
+      <w:rPr>
+        <w:rFonts w:ascii="Wingdings" w:hAnsi="Wingdings" w:hint="default"/>
+        <w:sz w:val="20"/>
+      </w:rPr>
+    </w:lvl>
+    <w:lvl w:ilvl="8" w:tentative="1">
+      <w:start w:val="1"/>
+      <w:numFmt w:val="bullet"/>
+      <w:lvlText w:val=""/>
+      <w:lvlJc w:val="left"/>
+      <w:pPr>
+        <w:tabs>
+          <w:tab w:val="num" w:pos="6480"/>
+        </w:tabs>
+        <w:ind w:left="6480" w:hanging="360"/>
+      </w:pPr>
+      <w:rPr>
+        <w:rFonts w:ascii="Wingdings" w:hAnsi="Wingdings" w:hint="default"/>
+        <w:sz w:val="20"/>
+      </w:rPr>
+    </w:lvl>
+  </w:abstractNum>
+  <w:abstractNum w:abstractNumId="22" w15:restartNumberingAfterBreak="0">
+    <w:nsid w:val="712C02F5"/>
+    <w:multiLevelType w:val="multilevel"/>
+    <w:tmpl w:val="2C147756"/>
+    <w:lvl w:ilvl="0">
+      <w:start w:val="1"/>
+      <w:numFmt w:val="bullet"/>
+      <w:lvlText w:val=""/>
+      <w:lvlJc w:val="left"/>
+      <w:pPr>
+        <w:tabs>
+          <w:tab w:val="num" w:pos="720"/>
+        </w:tabs>
+        <w:ind w:left="720" w:hanging="360"/>
+      </w:pPr>
+      <w:rPr>
+        <w:rFonts w:ascii="Symbol" w:hAnsi="Symbol" w:hint="default"/>
+        <w:sz w:val="20"/>
+      </w:rPr>
+    </w:lvl>
+    <w:lvl w:ilvl="1" w:tentative="1">
+      <w:start w:val="1"/>
+      <w:numFmt w:val="bullet"/>
+      <w:lvlText w:val="o"/>
+      <w:lvlJc w:val="left"/>
+      <w:pPr>
+        <w:tabs>
+          <w:tab w:val="num" w:pos="1440"/>
+        </w:tabs>
+        <w:ind w:left="1440" w:hanging="360"/>
+      </w:pPr>
+      <w:rPr>
+        <w:rFonts w:ascii="Courier New" w:hAnsi="Courier New" w:hint="default"/>
+        <w:sz w:val="20"/>
+      </w:rPr>
+    </w:lvl>
+    <w:lvl w:ilvl="2" w:tentative="1">
+      <w:start w:val="1"/>
+      <w:numFmt w:val="bullet"/>
+      <w:lvlText w:val=""/>
+      <w:lvlJc w:val="left"/>
+      <w:pPr>
+        <w:tabs>
+          <w:tab w:val="num" w:pos="2160"/>
+        </w:tabs>
+        <w:ind w:left="2160" w:hanging="360"/>
+      </w:pPr>
+      <w:rPr>
+        <w:rFonts w:ascii="Wingdings" w:hAnsi="Wingdings" w:hint="default"/>
+        <w:sz w:val="20"/>
+      </w:rPr>
+    </w:lvl>
+    <w:lvl w:ilvl="3" w:tentative="1">
+      <w:start w:val="1"/>
+      <w:numFmt w:val="bullet"/>
+      <w:lvlText w:val=""/>
+      <w:lvlJc w:val="left"/>
+      <w:pPr>
+        <w:tabs>
+          <w:tab w:val="num" w:pos="2880"/>
+        </w:tabs>
+        <w:ind w:left="2880" w:hanging="360"/>
+      </w:pPr>
+      <w:rPr>
+        <w:rFonts w:ascii="Wingdings" w:hAnsi="Wingdings" w:hint="default"/>
+        <w:sz w:val="20"/>
+      </w:rPr>
+    </w:lvl>
+    <w:lvl w:ilvl="4" w:tentative="1">
+      <w:start w:val="1"/>
+      <w:numFmt w:val="bullet"/>
+      <w:lvlText w:val=""/>
+      <w:lvlJc w:val="left"/>
+      <w:pPr>
+        <w:tabs>
+          <w:tab w:val="num" w:pos="3600"/>
+        </w:tabs>
+        <w:ind w:left="3600" w:hanging="360"/>
+      </w:pPr>
+      <w:rPr>
+        <w:rFonts w:ascii="Wingdings" w:hAnsi="Wingdings" w:hint="default"/>
+        <w:sz w:val="20"/>
+      </w:rPr>
+    </w:lvl>
+    <w:lvl w:ilvl="5" w:tentative="1">
+      <w:start w:val="1"/>
+      <w:numFmt w:val="bullet"/>
+      <w:lvlText w:val=""/>
+      <w:lvlJc w:val="left"/>
+      <w:pPr>
+        <w:tabs>
+          <w:tab w:val="num" w:pos="4320"/>
+        </w:tabs>
+        <w:ind w:left="4320" w:hanging="360"/>
+      </w:pPr>
+      <w:rPr>
+        <w:rFonts w:ascii="Wingdings" w:hAnsi="Wingdings" w:hint="default"/>
+        <w:sz w:val="20"/>
+      </w:rPr>
+    </w:lvl>
+    <w:lvl w:ilvl="6" w:tentative="1">
+      <w:start w:val="1"/>
+      <w:numFmt w:val="bullet"/>
+      <w:lvlText w:val=""/>
+      <w:lvlJc w:val="left"/>
+      <w:pPr>
+        <w:tabs>
+          <w:tab w:val="num" w:pos="5040"/>
+        </w:tabs>
+        <w:ind w:left="5040" w:hanging="360"/>
+      </w:pPr>
+      <w:rPr>
+        <w:rFonts w:ascii="Wingdings" w:hAnsi="Wingdings" w:hint="default"/>
+        <w:sz w:val="20"/>
+      </w:rPr>
+    </w:lvl>
+    <w:lvl w:ilvl="7" w:tentative="1">
+      <w:start w:val="1"/>
+      <w:numFmt w:val="bullet"/>
+      <w:lvlText w:val=""/>
+      <w:lvlJc w:val="left"/>
+      <w:pPr>
+        <w:tabs>
+          <w:tab w:val="num" w:pos="5760"/>
+        </w:tabs>
+        <w:ind w:left="5760" w:hanging="360"/>
+      </w:pPr>
+      <w:rPr>
+        <w:rFonts w:ascii="Wingdings" w:hAnsi="Wingdings" w:hint="default"/>
+        <w:sz w:val="20"/>
+      </w:rPr>
+    </w:lvl>
+    <w:lvl w:ilvl="8" w:tentative="1">
+      <w:start w:val="1"/>
+      <w:numFmt w:val="bullet"/>
+      <w:lvlText w:val=""/>
+      <w:lvlJc w:val="left"/>
+      <w:pPr>
+        <w:tabs>
+          <w:tab w:val="num" w:pos="6480"/>
+        </w:tabs>
+        <w:ind w:left="6480" w:hanging="360"/>
+      </w:pPr>
+      <w:rPr>
+        <w:rFonts w:ascii="Wingdings" w:hAnsi="Wingdings" w:hint="default"/>
+        <w:sz w:val="20"/>
+      </w:rPr>
+    </w:lvl>
+  </w:abstractNum>
+  <w:abstractNum w:abstractNumId="23" w15:restartNumberingAfterBreak="0">
     <w:nsid w:val="71727B8D"/>
     <w:multiLevelType w:val="multilevel"/>
     <w:tmpl w:val="57D281D0"/>
@@ -8286,28 +12191,76 @@
     </w:lvl>
   </w:abstractNum>
   <w:num w:numId="1">
-    <w:abstractNumId w:val="5"/>
+    <w:abstractNumId w:val="19"/>
   </w:num>
   <w:num w:numId="2">
-    <w:abstractNumId w:val="2"/>
+    <w:abstractNumId w:val="11"/>
   </w:num>
   <w:num w:numId="3">
-    <w:abstractNumId w:val="3"/>
+    <w:abstractNumId w:val="14"/>
   </w:num>
   <w:num w:numId="4">
     <w:abstractNumId w:val="0"/>
   </w:num>
   <w:num w:numId="5">
-    <w:abstractNumId w:val="7"/>
+    <w:abstractNumId w:val="23"/>
   </w:num>
   <w:num w:numId="6">
+    <w:abstractNumId w:val="15"/>
+  </w:num>
+  <w:num w:numId="7">
+    <w:abstractNumId w:val="20"/>
+  </w:num>
+  <w:num w:numId="8">
+    <w:abstractNumId w:val="9"/>
+  </w:num>
+  <w:num w:numId="9">
+    <w:abstractNumId w:val="2"/>
+  </w:num>
+  <w:num w:numId="10">
+    <w:abstractNumId w:val="3"/>
+  </w:num>
+  <w:num w:numId="11">
+    <w:abstractNumId w:val="18"/>
+  </w:num>
+  <w:num w:numId="12">
+    <w:abstractNumId w:val="5"/>
+  </w:num>
+  <w:num w:numId="13">
+    <w:abstractNumId w:val="13"/>
+  </w:num>
+  <w:num w:numId="14">
+    <w:abstractNumId w:val="22"/>
+  </w:num>
+  <w:num w:numId="15">
+    <w:abstractNumId w:val="17"/>
+  </w:num>
+  <w:num w:numId="16">
+    <w:abstractNumId w:val="16"/>
+  </w:num>
+  <w:num w:numId="17">
+    <w:abstractNumId w:val="8"/>
+  </w:num>
+  <w:num w:numId="18">
+    <w:abstractNumId w:val="6"/>
+  </w:num>
+  <w:num w:numId="19">
+    <w:abstractNumId w:val="12"/>
+  </w:num>
+  <w:num w:numId="20">
     <w:abstractNumId w:val="4"/>
   </w:num>
-  <w:num w:numId="7">
-    <w:abstractNumId w:val="6"/>
+  <w:num w:numId="21">
+    <w:abstractNumId w:val="10"/>
   </w:num>
-  <w:num w:numId="8">
+  <w:num w:numId="22">
+    <w:abstractNumId w:val="21"/>
+  </w:num>
+  <w:num w:numId="23">
     <w:abstractNumId w:val="1"/>
+  </w:num>
+  <w:num w:numId="24">
+    <w:abstractNumId w:val="7"/>
   </w:num>
 </w:numbering>
 </file>
@@ -8750,6 +12703,29 @@
       <w:szCs w:val="24"/>
     </w:rPr>
   </w:style>
+  <w:style w:type="paragraph" w:styleId="Heading4">
+    <w:name w:val="heading 4"/>
+    <w:basedOn w:val="Normal"/>
+    <w:next w:val="Normal"/>
+    <w:link w:val="Heading4Char"/>
+    <w:uiPriority w:val="9"/>
+    <w:semiHidden/>
+    <w:unhideWhenUsed/>
+    <w:qFormat/>
+    <w:rsid w:val="00F42913"/>
+    <w:pPr>
+      <w:keepNext/>
+      <w:keepLines/>
+      <w:spacing w:before="40" w:after="0"/>
+      <w:outlineLvl w:val="3"/>
+    </w:pPr>
+    <w:rPr>
+      <w:rFonts w:asciiTheme="majorHAnsi" w:eastAsiaTheme="majorEastAsia" w:hAnsiTheme="majorHAnsi" w:cstheme="majorBidi"/>
+      <w:i/>
+      <w:iCs/>
+      <w:color w:val="2E74B5" w:themeColor="accent1" w:themeShade="BF"/>
+    </w:rPr>
+  </w:style>
   <w:style w:type="character" w:default="1" w:styleId="DefaultParagraphFont">
     <w:name w:val="Default Paragraph Font"/>
     <w:uiPriority w:val="1"/>
@@ -8902,6 +12878,20 @@
     <w:rPr>
       <w:b/>
       <w:bCs/>
+    </w:rPr>
+  </w:style>
+  <w:style w:type="character" w:customStyle="1" w:styleId="Heading4Char">
+    <w:name w:val="Heading 4 Char"/>
+    <w:basedOn w:val="DefaultParagraphFont"/>
+    <w:link w:val="Heading4"/>
+    <w:uiPriority w:val="9"/>
+    <w:semiHidden/>
+    <w:rsid w:val="00F42913"/>
+    <w:rPr>
+      <w:rFonts w:asciiTheme="majorHAnsi" w:eastAsiaTheme="majorEastAsia" w:hAnsiTheme="majorHAnsi" w:cstheme="majorBidi"/>
+      <w:i/>
+      <w:iCs/>
+      <w:color w:val="2E74B5" w:themeColor="accent1" w:themeShade="BF"/>
     </w:rPr>
   </w:style>
 </w:styles>

</xml_diff>